<commit_message>
land interaction process of interface.
</commit_message>
<xml_diff>
--- a/Interactive design.docx
+++ b/Interactive design.docx
@@ -584,7 +584,7 @@
     <w:p>
       <w:pPr>
         <w:rPr>
-          <w:rFonts w:ascii="华文楷体" w:eastAsia="华文楷体" w:hAnsi="华文楷体" w:hint="eastAsia"/>
+          <w:rFonts w:ascii="华文楷体" w:eastAsia="华文楷体" w:hAnsi="华文楷体"/>
           <w:sz w:val="28"/>
           <w:szCs w:val="28"/>
         </w:rPr>
@@ -630,6 +630,328 @@
                     <a:xfrm>
                       <a:off x="0" y="0"/>
                       <a:ext cx="3155950" cy="2070100"/>
+                    </a:xfrm>
+                    <a:prstGeom prst="rect">
+                      <a:avLst/>
+                    </a:prstGeom>
+                    <a:noFill/>
+                    <a:ln>
+                      <a:noFill/>
+                    </a:ln>
+                  </pic:spPr>
+                </pic:pic>
+              </a:graphicData>
+            </a:graphic>
+          </wp:inline>
+        </w:drawing>
+      </w:r>
+    </w:p>
+    <w:p>
+      <w:pPr>
+        <w:rPr>
+          <w:rFonts w:ascii="华文楷体" w:eastAsia="华文楷体" w:hAnsi="华文楷体"/>
+          <w:sz w:val="28"/>
+          <w:szCs w:val="28"/>
+        </w:rPr>
+      </w:pPr>
+      <w:r>
+        <w:rPr>
+          <w:rFonts w:ascii="华文楷体" w:eastAsia="华文楷体" w:hAnsi="华文楷体" w:hint="eastAsia"/>
+          <w:sz w:val="28"/>
+          <w:szCs w:val="28"/>
+        </w:rPr>
+        <w:t>2018.06.05</w:t>
+      </w:r>
+    </w:p>
+    <w:p>
+      <w:pPr>
+        <w:rPr>
+          <w:rFonts w:ascii="华文楷体" w:eastAsia="华文楷体" w:hAnsi="华文楷体"/>
+          <w:sz w:val="28"/>
+          <w:szCs w:val="28"/>
+        </w:rPr>
+      </w:pPr>
+      <w:r>
+        <w:rPr>
+          <w:rFonts w:ascii="华文楷体" w:eastAsia="华文楷体" w:hAnsi="华文楷体" w:hint="eastAsia"/>
+          <w:sz w:val="28"/>
+          <w:szCs w:val="28"/>
+        </w:rPr>
+        <w:t>登陆界面的交互过程：</w:t>
+      </w:r>
+    </w:p>
+    <w:p>
+      <w:pPr>
+        <w:rPr>
+          <w:rFonts w:ascii="华文楷体" w:eastAsia="华文楷体" w:hAnsi="华文楷体"/>
+          <w:sz w:val="28"/>
+          <w:szCs w:val="28"/>
+        </w:rPr>
+      </w:pPr>
+      <w:r>
+        <w:rPr>
+          <w:rFonts w:ascii="华文楷体" w:eastAsia="华文楷体" w:hAnsi="华文楷体" w:hint="eastAsia"/>
+          <w:sz w:val="28"/>
+          <w:szCs w:val="28"/>
+        </w:rPr>
+        <w:lastRenderedPageBreak/>
+        <w:t>点击登录后，登陆</w:t>
+      </w:r>
+      <w:r>
+        <w:rPr>
+          <w:rFonts w:ascii="华文楷体" w:eastAsia="华文楷体" w:hAnsi="华文楷体" w:hint="eastAsia"/>
+          <w:sz w:val="28"/>
+          <w:szCs w:val="28"/>
+        </w:rPr>
+        <w:t>二字变为蓝色，页面跳转至登陆界面；</w:t>
+      </w:r>
+    </w:p>
+    <w:p>
+      <w:pPr>
+        <w:rPr>
+          <w:rFonts w:ascii="华文楷体" w:eastAsia="华文楷体" w:hAnsi="华文楷体"/>
+          <w:sz w:val="28"/>
+          <w:szCs w:val="28"/>
+        </w:rPr>
+      </w:pPr>
+      <w:r>
+        <w:rPr>
+          <w:rFonts w:ascii="华文楷体" w:eastAsia="华文楷体" w:hAnsi="华文楷体" w:hint="eastAsia"/>
+          <w:sz w:val="28"/>
+          <w:szCs w:val="28"/>
+        </w:rPr>
+        <w:t>点击账号、密码文本输入框，获取焦点，输入字符；</w:t>
+      </w:r>
+    </w:p>
+    <w:p>
+      <w:pPr>
+        <w:rPr>
+          <w:rFonts w:ascii="华文楷体" w:eastAsia="华文楷体" w:hAnsi="华文楷体"/>
+          <w:sz w:val="28"/>
+          <w:szCs w:val="28"/>
+        </w:rPr>
+      </w:pPr>
+      <w:r>
+        <w:rPr>
+          <w:rFonts w:ascii="华文楷体" w:eastAsia="华文楷体" w:hAnsi="华文楷体"/>
+          <w:sz w:val="28"/>
+          <w:szCs w:val="28"/>
+        </w:rPr>
+        <w:t>C</w:t>
+      </w:r>
+      <w:r>
+        <w:rPr>
+          <w:rFonts w:ascii="华文楷体" w:eastAsia="华文楷体" w:hAnsi="华文楷体" w:hint="eastAsia"/>
+          <w:sz w:val="28"/>
+          <w:szCs w:val="28"/>
+        </w:rPr>
+        <w:t>ase1.文本框未输入时，</w:t>
+      </w:r>
+      <w:r>
+        <w:rPr>
+          <w:rFonts w:ascii="华文楷体" w:eastAsia="华文楷体" w:hAnsi="华文楷体" w:hint="eastAsia"/>
+          <w:sz w:val="28"/>
+          <w:szCs w:val="28"/>
+        </w:rPr>
+        <w:t>输入框为红色，下方有红色文字提示</w:t>
+      </w:r>
+      <w:r>
+        <w:rPr>
+          <w:rFonts w:ascii="华文楷体" w:eastAsia="华文楷体" w:hAnsi="华文楷体" w:hint="eastAsia"/>
+          <w:sz w:val="28"/>
+          <w:szCs w:val="28"/>
+        </w:rPr>
+        <w:t>且g</w:t>
+      </w:r>
+      <w:r>
+        <w:rPr>
+          <w:rFonts w:ascii="华文楷体" w:eastAsia="华文楷体" w:hAnsi="华文楷体"/>
+          <w:sz w:val="28"/>
+          <w:szCs w:val="28"/>
+        </w:rPr>
+        <w:t>et-</w:t>
+      </w:r>
+      <w:r>
+        <w:rPr>
+          <w:rFonts w:ascii="华文楷体" w:eastAsia="华文楷体" w:hAnsi="华文楷体" w:hint="eastAsia"/>
+          <w:sz w:val="28"/>
+          <w:szCs w:val="28"/>
+        </w:rPr>
+        <w:t>&gt;按钮不可点击；</w:t>
+      </w:r>
+    </w:p>
+    <w:p>
+      <w:pPr>
+        <w:rPr>
+          <w:rFonts w:ascii="华文楷体" w:eastAsia="华文楷体" w:hAnsi="华文楷体"/>
+          <w:sz w:val="28"/>
+          <w:szCs w:val="28"/>
+        </w:rPr>
+      </w:pPr>
+      <w:r>
+        <w:rPr>
+          <w:rFonts w:ascii="华文楷体" w:eastAsia="华文楷体" w:hAnsi="华文楷体"/>
+          <w:sz w:val="28"/>
+          <w:szCs w:val="28"/>
+        </w:rPr>
+        <w:t>C</w:t>
+      </w:r>
+      <w:r>
+        <w:rPr>
+          <w:rFonts w:ascii="华文楷体" w:eastAsia="华文楷体" w:hAnsi="华文楷体" w:hint="eastAsia"/>
+          <w:sz w:val="28"/>
+          <w:szCs w:val="28"/>
+        </w:rPr>
+        <w:t>ase2.文本框已输入，账号不存在，</w:t>
+      </w:r>
+      <w:r>
+        <w:rPr>
+          <w:rFonts w:ascii="华文楷体" w:eastAsia="华文楷体" w:hAnsi="华文楷体" w:hint="eastAsia"/>
+          <w:sz w:val="28"/>
+          <w:szCs w:val="28"/>
+        </w:rPr>
+        <w:t>输入框为红色，下方有红色文字提示且g</w:t>
+      </w:r>
+      <w:r>
+        <w:rPr>
+          <w:rFonts w:ascii="华文楷体" w:eastAsia="华文楷体" w:hAnsi="华文楷体"/>
+          <w:sz w:val="28"/>
+          <w:szCs w:val="28"/>
+        </w:rPr>
+        <w:t>et-</w:t>
+      </w:r>
+      <w:r>
+        <w:rPr>
+          <w:rFonts w:ascii="华文楷体" w:eastAsia="华文楷体" w:hAnsi="华文楷体" w:hint="eastAsia"/>
+          <w:sz w:val="28"/>
+          <w:szCs w:val="28"/>
+        </w:rPr>
+        <w:t>&gt;按钮不可点击；</w:t>
+      </w:r>
+    </w:p>
+    <w:p>
+      <w:pPr>
+        <w:rPr>
+          <w:rFonts w:ascii="华文楷体" w:eastAsia="华文楷体" w:hAnsi="华文楷体"/>
+          <w:sz w:val="28"/>
+          <w:szCs w:val="28"/>
+        </w:rPr>
+      </w:pPr>
+      <w:r>
+        <w:rPr>
+          <w:rFonts w:ascii="华文楷体" w:eastAsia="华文楷体" w:hAnsi="华文楷体"/>
+          <w:sz w:val="28"/>
+          <w:szCs w:val="28"/>
+        </w:rPr>
+        <w:t>C</w:t>
+      </w:r>
+      <w:r>
+        <w:rPr>
+          <w:rFonts w:ascii="华文楷体" w:eastAsia="华文楷体" w:hAnsi="华文楷体" w:hint="eastAsia"/>
+          <w:sz w:val="28"/>
+          <w:szCs w:val="28"/>
+        </w:rPr>
+        <w:t>ase3.文本框已输入，密码错误，</w:t>
+      </w:r>
+      <w:r>
+        <w:rPr>
+          <w:rFonts w:ascii="华文楷体" w:eastAsia="华文楷体" w:hAnsi="华文楷体" w:hint="eastAsia"/>
+          <w:sz w:val="28"/>
+          <w:szCs w:val="28"/>
+        </w:rPr>
+        <w:t>输入框为红色，下方有红色文字提示且g</w:t>
+      </w:r>
+      <w:r>
+        <w:rPr>
+          <w:rFonts w:ascii="华文楷体" w:eastAsia="华文楷体" w:hAnsi="华文楷体"/>
+          <w:sz w:val="28"/>
+          <w:szCs w:val="28"/>
+        </w:rPr>
+        <w:t>et-</w:t>
+      </w:r>
+      <w:r>
+        <w:rPr>
+          <w:rFonts w:ascii="华文楷体" w:eastAsia="华文楷体" w:hAnsi="华文楷体" w:hint="eastAsia"/>
+          <w:sz w:val="28"/>
+          <w:szCs w:val="28"/>
+        </w:rPr>
+        <w:t>&gt;按钮不可点击；</w:t>
+      </w:r>
+    </w:p>
+    <w:p>
+      <w:pPr>
+        <w:rPr>
+          <w:rFonts w:ascii="华文楷体" w:eastAsia="华文楷体" w:hAnsi="华文楷体"/>
+          <w:sz w:val="28"/>
+          <w:szCs w:val="28"/>
+        </w:rPr>
+      </w:pPr>
+      <w:r>
+        <w:rPr>
+          <w:rFonts w:ascii="华文楷体" w:eastAsia="华文楷体" w:hAnsi="华文楷体"/>
+          <w:sz w:val="28"/>
+          <w:szCs w:val="28"/>
+        </w:rPr>
+        <w:t>C</w:t>
+      </w:r>
+      <w:r>
+        <w:rPr>
+          <w:rFonts w:ascii="华文楷体" w:eastAsia="华文楷体" w:hAnsi="华文楷体" w:hint="eastAsia"/>
+          <w:sz w:val="28"/>
+          <w:szCs w:val="28"/>
+        </w:rPr>
+        <w:t>ase4.文本框已输入，账号密码正确，进入跳转界面。</w:t>
+      </w:r>
+    </w:p>
+    <w:p>
+      <w:pPr>
+        <w:rPr>
+          <w:rFonts w:ascii="华文楷体" w:eastAsia="华文楷体" w:hAnsi="华文楷体" w:hint="eastAsia"/>
+          <w:sz w:val="28"/>
+          <w:szCs w:val="28"/>
+        </w:rPr>
+      </w:pPr>
+      <w:r>
+        <w:rPr>
+          <w:rFonts w:ascii="华文楷体" w:eastAsia="华文楷体" w:hAnsi="华文楷体"/>
+          <w:noProof/>
+          <w:sz w:val="28"/>
+          <w:szCs w:val="28"/>
+        </w:rPr>
+        <w:drawing>
+          <wp:inline distT="0" distB="0" distL="0" distR="0" wp14:anchorId="521C325F" wp14:editId="74AB1F5D">
+            <wp:extent cx="3048000" cy="2736850"/>
+            <wp:effectExtent l="0" t="0" r="0" b="6350"/>
+            <wp:docPr id="5" name="图片 5" descr="C:\Users\moti\Documents\Tencent Files\1282951648\Image\Group\8VU]O89UQM9[5Z83V57I%76.png"/>
+            <wp:cNvGraphicFramePr>
+              <a:graphicFrameLocks xmlns:a="http://schemas.openxmlformats.org/drawingml/2006/main" noChangeAspect="1"/>
+            </wp:cNvGraphicFramePr>
+            <a:graphic xmlns:a="http://schemas.openxmlformats.org/drawingml/2006/main">
+              <a:graphicData uri="http://schemas.openxmlformats.org/drawingml/2006/picture">
+                <pic:pic xmlns:pic="http://schemas.openxmlformats.org/drawingml/2006/picture">
+                  <pic:nvPicPr>
+                    <pic:cNvPr id="0" name="Picture 7" descr="C:\Users\moti\Documents\Tencent Files\1282951648\Image\Group\8VU]O89UQM9[5Z83V57I%76.png"/>
+                    <pic:cNvPicPr>
+                      <a:picLocks noChangeAspect="1" noChangeArrowheads="1"/>
+                    </pic:cNvPicPr>
+                  </pic:nvPicPr>
+                  <pic:blipFill>
+                    <a:blip r:embed="rId7">
+                      <a:extLst>
+                        <a:ext uri="{28A0092B-C50C-407E-A947-70E740481C1C}">
+                          <a14:useLocalDpi xmlns:a14="http://schemas.microsoft.com/office/drawing/2010/main" val="0"/>
+                        </a:ext>
+                      </a:extLst>
+                    </a:blip>
+                    <a:srcRect/>
+                    <a:stretch>
+                      <a:fillRect/>
+                    </a:stretch>
+                  </pic:blipFill>
+                  <pic:spPr bwMode="auto">
+                    <a:xfrm>
+                      <a:off x="0" y="0"/>
+                      <a:ext cx="3048000" cy="2736850"/>
                     </a:xfrm>
                     <a:prstGeom prst="rect">
                       <a:avLst/>

</xml_diff>

<commit_message>
added the loading box jump function of login interface.
</commit_message>
<xml_diff>
--- a/Interactive design.docx
+++ b/Interactive design.docx
@@ -745,23 +745,7 @@
           <w:sz w:val="28"/>
           <w:szCs w:val="28"/>
         </w:rPr>
-        <w:t>ase1.文本框未输入时，</w:t>
-      </w:r>
-      <w:r>
-        <w:rPr>
-          <w:rFonts w:ascii="华文楷体" w:eastAsia="华文楷体" w:hAnsi="华文楷体" w:hint="eastAsia"/>
-          <w:sz w:val="28"/>
-          <w:szCs w:val="28"/>
-        </w:rPr>
-        <w:t>输入框为红色，下方有红色文字提示</w:t>
-      </w:r>
-      <w:r>
-        <w:rPr>
-          <w:rFonts w:ascii="华文楷体" w:eastAsia="华文楷体" w:hAnsi="华文楷体" w:hint="eastAsia"/>
-          <w:sz w:val="28"/>
-          <w:szCs w:val="28"/>
-        </w:rPr>
-        <w:t>且g</w:t>
+        <w:t>ase1.文本框未输入时，输入框为红色，下方有红色文字提示且g</w:t>
       </w:r>
       <w:r>
         <w:rPr>
@@ -802,15 +786,7 @@
           <w:sz w:val="28"/>
           <w:szCs w:val="28"/>
         </w:rPr>
-        <w:t>ase2.文本框已输入，账号不存在，</w:t>
-      </w:r>
-      <w:r>
-        <w:rPr>
-          <w:rFonts w:ascii="华文楷体" w:eastAsia="华文楷体" w:hAnsi="华文楷体" w:hint="eastAsia"/>
-          <w:sz w:val="28"/>
-          <w:szCs w:val="28"/>
-        </w:rPr>
-        <w:t>输入框为红色，下方有红色文字提示且g</w:t>
+        <w:t>ase2.文本框已输入，账号不存在，输入框为红色，下方有红色文字提示且g</w:t>
       </w:r>
       <w:r>
         <w:rPr>
@@ -851,15 +827,7 @@
           <w:sz w:val="28"/>
           <w:szCs w:val="28"/>
         </w:rPr>
-        <w:t>ase3.文本框已输入，密码错误，</w:t>
-      </w:r>
-      <w:r>
-        <w:rPr>
-          <w:rFonts w:ascii="华文楷体" w:eastAsia="华文楷体" w:hAnsi="华文楷体" w:hint="eastAsia"/>
-          <w:sz w:val="28"/>
-          <w:szCs w:val="28"/>
-        </w:rPr>
-        <w:t>输入框为红色，下方有红色文字提示且g</w:t>
+        <w:t>ase3.文本框已输入，密码错误，输入框为红色，下方有红色文字提示且g</w:t>
       </w:r>
       <w:r>
         <w:rPr>
@@ -906,7 +874,7 @@
     <w:p>
       <w:pPr>
         <w:rPr>
-          <w:rFonts w:ascii="华文楷体" w:eastAsia="华文楷体" w:hAnsi="华文楷体" w:hint="eastAsia"/>
+          <w:rFonts w:ascii="华文楷体" w:eastAsia="华文楷体" w:hAnsi="华文楷体"/>
           <w:sz w:val="28"/>
           <w:szCs w:val="28"/>
         </w:rPr>
@@ -967,6 +935,358 @@
           </wp:inline>
         </w:drawing>
       </w:r>
+    </w:p>
+    <w:p>
+      <w:pPr>
+        <w:rPr>
+          <w:rFonts w:ascii="华文楷体" w:eastAsia="华文楷体" w:hAnsi="华文楷体"/>
+          <w:sz w:val="28"/>
+          <w:szCs w:val="28"/>
+        </w:rPr>
+      </w:pPr>
+      <w:r>
+        <w:rPr>
+          <w:rFonts w:ascii="华文楷体" w:eastAsia="华文楷体" w:hAnsi="华文楷体" w:hint="eastAsia"/>
+          <w:sz w:val="28"/>
+          <w:szCs w:val="28"/>
+        </w:rPr>
+        <w:t>2018.06.06</w:t>
+      </w:r>
+    </w:p>
+    <w:p>
+      <w:pPr>
+        <w:rPr>
+          <w:rFonts w:ascii="华文楷体" w:eastAsia="华文楷体" w:hAnsi="华文楷体"/>
+          <w:sz w:val="28"/>
+          <w:szCs w:val="28"/>
+        </w:rPr>
+      </w:pPr>
+      <w:r>
+        <w:rPr>
+          <w:rFonts w:ascii="华文楷体" w:eastAsia="华文楷体" w:hAnsi="华文楷体" w:hint="eastAsia"/>
+          <w:sz w:val="28"/>
+          <w:szCs w:val="28"/>
+        </w:rPr>
+        <w:t>今天新增了注册以及登陆界面</w:t>
+      </w:r>
+      <w:r>
+        <w:rPr>
+          <w:rFonts w:ascii="华文楷体" w:eastAsia="华文楷体" w:hAnsi="华文楷体" w:hint="eastAsia"/>
+          <w:sz w:val="28"/>
+          <w:szCs w:val="28"/>
+        </w:rPr>
+        <w:t>的loading框。</w:t>
+      </w:r>
+    </w:p>
+    <w:p>
+      <w:pPr>
+        <w:pStyle w:val="a5"/>
+        <w:numPr>
+          <w:ilvl w:val="0"/>
+          <w:numId w:val="2"/>
+        </w:numPr>
+        <w:spacing w:before="240"/>
+        <w:ind w:firstLineChars="0"/>
+        <w:rPr>
+          <w:rFonts w:ascii="华文楷体" w:eastAsia="华文楷体" w:hAnsi="华文楷体"/>
+          <w:sz w:val="28"/>
+          <w:szCs w:val="28"/>
+        </w:rPr>
+      </w:pPr>
+      <w:r>
+        <w:rPr>
+          <w:rFonts w:ascii="华文楷体" w:eastAsia="华文楷体" w:hAnsi="华文楷体" w:hint="eastAsia"/>
+          <w:sz w:val="28"/>
+          <w:szCs w:val="28"/>
+        </w:rPr>
+        <w:t>注册界面跳转：当用户点完成了注册界面的输入框的所有内容后，点击get—&gt;按钮，如果输入均正确，则会出现短暂的蓝色loading框和蓝色的旋转图标</w:t>
+      </w:r>
+      <w:r>
+        <w:rPr>
+          <w:rFonts w:ascii="华文楷体" w:eastAsia="华文楷体" w:hAnsi="华文楷体" w:hint="eastAsia"/>
+          <w:sz w:val="28"/>
+          <w:szCs w:val="28"/>
+        </w:rPr>
+        <w:t>（中途经过了</w:t>
+      </w:r>
+      <w:r>
+        <w:rPr>
+          <w:rFonts w:ascii="华文楷体" w:eastAsia="华文楷体" w:hAnsi="华文楷体" w:hint="eastAsia"/>
+          <w:sz w:val="28"/>
+          <w:szCs w:val="28"/>
+        </w:rPr>
+        <w:t>一</w:t>
+      </w:r>
+      <w:r>
+        <w:rPr>
+          <w:rFonts w:ascii="华文楷体" w:eastAsia="华文楷体" w:hAnsi="华文楷体" w:hint="eastAsia"/>
+          <w:sz w:val="28"/>
+          <w:szCs w:val="28"/>
+        </w:rPr>
+        <w:t>次跳转）</w:t>
+      </w:r>
+      <w:r>
+        <w:rPr>
+          <w:rFonts w:ascii="华文楷体" w:eastAsia="华文楷体" w:hAnsi="华文楷体" w:hint="eastAsia"/>
+          <w:sz w:val="28"/>
+          <w:szCs w:val="28"/>
+        </w:rPr>
+        <w:t>。</w:t>
+      </w:r>
+    </w:p>
+    <w:p>
+      <w:pPr>
+        <w:pStyle w:val="a5"/>
+        <w:numPr>
+          <w:ilvl w:val="0"/>
+          <w:numId w:val="2"/>
+        </w:numPr>
+        <w:spacing w:before="240"/>
+        <w:ind w:firstLineChars="0"/>
+        <w:rPr>
+          <w:rFonts w:ascii="华文楷体" w:eastAsia="华文楷体" w:hAnsi="华文楷体"/>
+          <w:sz w:val="28"/>
+          <w:szCs w:val="28"/>
+        </w:rPr>
+      </w:pPr>
+      <w:r>
+        <w:rPr>
+          <w:rFonts w:ascii="华文楷体" w:eastAsia="华文楷体" w:hAnsi="华文楷体" w:hint="eastAsia"/>
+          <w:sz w:val="28"/>
+          <w:szCs w:val="28"/>
+        </w:rPr>
+        <w:lastRenderedPageBreak/>
+        <w:t>登陆界面跳转：和注册界面一样，</w:t>
+      </w:r>
+      <w:r>
+        <w:rPr>
+          <w:rFonts w:ascii="华文楷体" w:eastAsia="华文楷体" w:hAnsi="华文楷体" w:hint="eastAsia"/>
+          <w:sz w:val="28"/>
+          <w:szCs w:val="28"/>
+        </w:rPr>
+        <w:t>当用户点完成了</w:t>
+      </w:r>
+      <w:r>
+        <w:rPr>
+          <w:rFonts w:ascii="华文楷体" w:eastAsia="华文楷体" w:hAnsi="华文楷体" w:hint="eastAsia"/>
+          <w:sz w:val="28"/>
+          <w:szCs w:val="28"/>
+        </w:rPr>
+        <w:t>登陆</w:t>
+      </w:r>
+      <w:r>
+        <w:rPr>
+          <w:rFonts w:ascii="华文楷体" w:eastAsia="华文楷体" w:hAnsi="华文楷体" w:hint="eastAsia"/>
+          <w:sz w:val="28"/>
+          <w:szCs w:val="28"/>
+        </w:rPr>
+        <w:t>界面的输入框的所有内容后，点击get—&gt;按钮，如果输入均正确，则会出现短暂的蓝色loading框和蓝色的旋转图标</w:t>
+      </w:r>
+      <w:r>
+        <w:rPr>
+          <w:rFonts w:ascii="华文楷体" w:eastAsia="华文楷体" w:hAnsi="华文楷体" w:hint="eastAsia"/>
+          <w:sz w:val="28"/>
+          <w:szCs w:val="28"/>
+        </w:rPr>
+        <w:t>（中途经过了一次跳转）</w:t>
+      </w:r>
+      <w:r>
+        <w:rPr>
+          <w:rFonts w:ascii="华文楷体" w:eastAsia="华文楷体" w:hAnsi="华文楷体" w:hint="eastAsia"/>
+          <w:sz w:val="28"/>
+          <w:szCs w:val="28"/>
+        </w:rPr>
+        <w:t>进入到用户界面；如果输入不正确，例如密码错误，则会弹出密码不正确的提示框，点击确定按钮，将重新回到登陆界面（</w:t>
+      </w:r>
+      <w:r>
+        <w:rPr>
+          <w:rFonts w:ascii="华文楷体" w:eastAsia="华文楷体" w:hAnsi="华文楷体" w:hint="eastAsia"/>
+          <w:sz w:val="28"/>
+          <w:szCs w:val="28"/>
+        </w:rPr>
+        <w:t>中途经过了</w:t>
+      </w:r>
+      <w:r>
+        <w:rPr>
+          <w:rFonts w:ascii="华文楷体" w:eastAsia="华文楷体" w:hAnsi="华文楷体" w:hint="eastAsia"/>
+          <w:sz w:val="28"/>
+          <w:szCs w:val="28"/>
+        </w:rPr>
+        <w:t>两</w:t>
+      </w:r>
+      <w:r>
+        <w:rPr>
+          <w:rFonts w:ascii="华文楷体" w:eastAsia="华文楷体" w:hAnsi="华文楷体" w:hint="eastAsia"/>
+          <w:sz w:val="28"/>
+          <w:szCs w:val="28"/>
+        </w:rPr>
+        <w:t>次跳转</w:t>
+      </w:r>
+      <w:r>
+        <w:rPr>
+          <w:rFonts w:ascii="华文楷体" w:eastAsia="华文楷体" w:hAnsi="华文楷体" w:hint="eastAsia"/>
+          <w:sz w:val="28"/>
+          <w:szCs w:val="28"/>
+        </w:rPr>
+        <w:t>）。</w:t>
+      </w:r>
+    </w:p>
+    <w:p>
+      <w:pPr>
+        <w:pStyle w:val="a5"/>
+        <w:spacing w:before="240"/>
+        <w:ind w:left="360" w:firstLineChars="0" w:firstLine="0"/>
+        <w:rPr>
+          <w:rFonts w:ascii="华文楷体" w:eastAsia="华文楷体" w:hAnsi="华文楷体"/>
+          <w:sz w:val="28"/>
+          <w:szCs w:val="28"/>
+        </w:rPr>
+      </w:pPr>
+      <w:r>
+        <w:rPr>
+          <w:noProof/>
+        </w:rPr>
+        <w:drawing>
+          <wp:inline distT="0" distB="0" distL="0" distR="0" wp14:anchorId="28F3F1CA" wp14:editId="318F8928">
+            <wp:extent cx="5156465" cy="3079908"/>
+            <wp:effectExtent l="0" t="0" r="6350" b="6350"/>
+            <wp:docPr id="3" name="图片 3"/>
+            <wp:cNvGraphicFramePr>
+              <a:graphicFrameLocks xmlns:a="http://schemas.openxmlformats.org/drawingml/2006/main" noChangeAspect="1"/>
+            </wp:cNvGraphicFramePr>
+            <a:graphic xmlns:a="http://schemas.openxmlformats.org/drawingml/2006/main">
+              <a:graphicData uri="http://schemas.openxmlformats.org/drawingml/2006/picture">
+                <pic:pic xmlns:pic="http://schemas.openxmlformats.org/drawingml/2006/picture">
+                  <pic:nvPicPr>
+                    <pic:cNvPr id="1" name=""/>
+                    <pic:cNvPicPr/>
+                  </pic:nvPicPr>
+                  <pic:blipFill>
+                    <a:blip r:embed="rId8"/>
+                    <a:stretch>
+                      <a:fillRect/>
+                    </a:stretch>
+                  </pic:blipFill>
+                  <pic:spPr>
+                    <a:xfrm>
+                      <a:off x="0" y="0"/>
+                      <a:ext cx="5156465" cy="3079908"/>
+                    </a:xfrm>
+                    <a:prstGeom prst="rect">
+                      <a:avLst/>
+                    </a:prstGeom>
+                  </pic:spPr>
+                </pic:pic>
+              </a:graphicData>
+            </a:graphic>
+          </wp:inline>
+        </w:drawing>
+      </w:r>
+    </w:p>
+    <w:p>
+      <w:pPr>
+        <w:pStyle w:val="a5"/>
+        <w:spacing w:before="240"/>
+        <w:ind w:left="360" w:firstLineChars="0" w:firstLine="0"/>
+        <w:rPr>
+          <w:rFonts w:ascii="华文楷体" w:eastAsia="华文楷体" w:hAnsi="华文楷体"/>
+          <w:sz w:val="28"/>
+          <w:szCs w:val="28"/>
+        </w:rPr>
+      </w:pPr>
+      <w:r>
+        <w:rPr>
+          <w:noProof/>
+        </w:rPr>
+        <w:lastRenderedPageBreak/>
+        <w:drawing>
+          <wp:inline distT="0" distB="0" distL="0" distR="0" wp14:anchorId="32492A35" wp14:editId="19BD1A24">
+            <wp:extent cx="5274310" cy="3291840"/>
+            <wp:effectExtent l="0" t="0" r="2540" b="3810"/>
+            <wp:docPr id="4" name="图片 4"/>
+            <wp:cNvGraphicFramePr>
+              <a:graphicFrameLocks xmlns:a="http://schemas.openxmlformats.org/drawingml/2006/main" noChangeAspect="1"/>
+            </wp:cNvGraphicFramePr>
+            <a:graphic xmlns:a="http://schemas.openxmlformats.org/drawingml/2006/main">
+              <a:graphicData uri="http://schemas.openxmlformats.org/drawingml/2006/picture">
+                <pic:pic xmlns:pic="http://schemas.openxmlformats.org/drawingml/2006/picture">
+                  <pic:nvPicPr>
+                    <pic:cNvPr id="1" name=""/>
+                    <pic:cNvPicPr/>
+                  </pic:nvPicPr>
+                  <pic:blipFill>
+                    <a:blip r:embed="rId9"/>
+                    <a:stretch>
+                      <a:fillRect/>
+                    </a:stretch>
+                  </pic:blipFill>
+                  <pic:spPr>
+                    <a:xfrm>
+                      <a:off x="0" y="0"/>
+                      <a:ext cx="5274310" cy="3291840"/>
+                    </a:xfrm>
+                    <a:prstGeom prst="rect">
+                      <a:avLst/>
+                    </a:prstGeom>
+                  </pic:spPr>
+                </pic:pic>
+              </a:graphicData>
+            </a:graphic>
+          </wp:inline>
+        </w:drawing>
+      </w:r>
+    </w:p>
+    <w:p>
+      <w:pPr>
+        <w:pStyle w:val="a5"/>
+        <w:spacing w:before="240"/>
+        <w:ind w:left="360" w:firstLineChars="0" w:firstLine="0"/>
+        <w:rPr>
+          <w:rFonts w:ascii="华文楷体" w:eastAsia="华文楷体" w:hAnsi="华文楷体" w:hint="eastAsia"/>
+          <w:sz w:val="28"/>
+          <w:szCs w:val="28"/>
+        </w:rPr>
+      </w:pPr>
+      <w:r>
+        <w:rPr>
+          <w:noProof/>
+        </w:rPr>
+        <w:drawing>
+          <wp:inline distT="0" distB="0" distL="0" distR="0" wp14:anchorId="77B03264" wp14:editId="6DF624AC">
+            <wp:extent cx="5274310" cy="2640330"/>
+            <wp:effectExtent l="0" t="0" r="2540" b="7620"/>
+            <wp:docPr id="6" name="图片 6"/>
+            <wp:cNvGraphicFramePr>
+              <a:graphicFrameLocks xmlns:a="http://schemas.openxmlformats.org/drawingml/2006/main" noChangeAspect="1"/>
+            </wp:cNvGraphicFramePr>
+            <a:graphic xmlns:a="http://schemas.openxmlformats.org/drawingml/2006/main">
+              <a:graphicData uri="http://schemas.openxmlformats.org/drawingml/2006/picture">
+                <pic:pic xmlns:pic="http://schemas.openxmlformats.org/drawingml/2006/picture">
+                  <pic:nvPicPr>
+                    <pic:cNvPr id="1" name=""/>
+                    <pic:cNvPicPr/>
+                  </pic:nvPicPr>
+                  <pic:blipFill>
+                    <a:blip r:embed="rId10"/>
+                    <a:stretch>
+                      <a:fillRect/>
+                    </a:stretch>
+                  </pic:blipFill>
+                  <pic:spPr>
+                    <a:xfrm>
+                      <a:off x="0" y="0"/>
+                      <a:ext cx="5274310" cy="2640330"/>
+                    </a:xfrm>
+                    <a:prstGeom prst="rect">
+                      <a:avLst/>
+                    </a:prstGeom>
+                  </pic:spPr>
+                </pic:pic>
+              </a:graphicData>
+            </a:graphic>
+          </wp:inline>
+        </w:drawing>
+      </w:r>
       <w:bookmarkStart w:id="0" w:name="_GoBack"/>
       <w:bookmarkEnd w:id="0"/>
     </w:p>
@@ -1071,8 +1391,100 @@
       </w:pPr>
     </w:lvl>
   </w:abstractNum>
+  <w:abstractNum w:abstractNumId="1" w15:restartNumberingAfterBreak="0">
+    <w:nsid w:val="43E14BA6"/>
+    <w:multiLevelType w:val="hybridMultilevel"/>
+    <w:tmpl w:val="865AB5B0"/>
+    <w:lvl w:ilvl="0" w:tplc="809C443E">
+      <w:start w:val="1"/>
+      <w:numFmt w:val="decimal"/>
+      <w:lvlText w:val="%1."/>
+      <w:lvlJc w:val="left"/>
+      <w:pPr>
+        <w:ind w:left="360" w:hanging="360"/>
+      </w:pPr>
+      <w:rPr>
+        <w:rFonts w:hint="default"/>
+      </w:rPr>
+    </w:lvl>
+    <w:lvl w:ilvl="1" w:tplc="04090019" w:tentative="1">
+      <w:start w:val="1"/>
+      <w:numFmt w:val="lowerLetter"/>
+      <w:lvlText w:val="%2)"/>
+      <w:lvlJc w:val="left"/>
+      <w:pPr>
+        <w:ind w:left="840" w:hanging="420"/>
+      </w:pPr>
+    </w:lvl>
+    <w:lvl w:ilvl="2" w:tplc="0409001B" w:tentative="1">
+      <w:start w:val="1"/>
+      <w:numFmt w:val="lowerRoman"/>
+      <w:lvlText w:val="%3."/>
+      <w:lvlJc w:val="right"/>
+      <w:pPr>
+        <w:ind w:left="1260" w:hanging="420"/>
+      </w:pPr>
+    </w:lvl>
+    <w:lvl w:ilvl="3" w:tplc="0409000F" w:tentative="1">
+      <w:start w:val="1"/>
+      <w:numFmt w:val="decimal"/>
+      <w:lvlText w:val="%4."/>
+      <w:lvlJc w:val="left"/>
+      <w:pPr>
+        <w:ind w:left="1680" w:hanging="420"/>
+      </w:pPr>
+    </w:lvl>
+    <w:lvl w:ilvl="4" w:tplc="04090019" w:tentative="1">
+      <w:start w:val="1"/>
+      <w:numFmt w:val="lowerLetter"/>
+      <w:lvlText w:val="%5)"/>
+      <w:lvlJc w:val="left"/>
+      <w:pPr>
+        <w:ind w:left="2100" w:hanging="420"/>
+      </w:pPr>
+    </w:lvl>
+    <w:lvl w:ilvl="5" w:tplc="0409001B" w:tentative="1">
+      <w:start w:val="1"/>
+      <w:numFmt w:val="lowerRoman"/>
+      <w:lvlText w:val="%6."/>
+      <w:lvlJc w:val="right"/>
+      <w:pPr>
+        <w:ind w:left="2520" w:hanging="420"/>
+      </w:pPr>
+    </w:lvl>
+    <w:lvl w:ilvl="6" w:tplc="0409000F" w:tentative="1">
+      <w:start w:val="1"/>
+      <w:numFmt w:val="decimal"/>
+      <w:lvlText w:val="%7."/>
+      <w:lvlJc w:val="left"/>
+      <w:pPr>
+        <w:ind w:left="2940" w:hanging="420"/>
+      </w:pPr>
+    </w:lvl>
+    <w:lvl w:ilvl="7" w:tplc="04090019" w:tentative="1">
+      <w:start w:val="1"/>
+      <w:numFmt w:val="lowerLetter"/>
+      <w:lvlText w:val="%8)"/>
+      <w:lvlJc w:val="left"/>
+      <w:pPr>
+        <w:ind w:left="3360" w:hanging="420"/>
+      </w:pPr>
+    </w:lvl>
+    <w:lvl w:ilvl="8" w:tplc="0409001B" w:tentative="1">
+      <w:start w:val="1"/>
+      <w:numFmt w:val="lowerRoman"/>
+      <w:lvlText w:val="%9."/>
+      <w:lvlJc w:val="right"/>
+      <w:pPr>
+        <w:ind w:left="3780" w:hanging="420"/>
+      </w:pPr>
+    </w:lvl>
+  </w:abstractNum>
   <w:num w:numId="1">
     <w:abstractNumId w:val="0"/>
+  </w:num>
+  <w:num w:numId="2">
+    <w:abstractNumId w:val="1"/>
   </w:num>
 </w:numbering>
 </file>

</xml_diff>

<commit_message>
The interaction of the personal xenter in the main interface.
</commit_message>
<xml_diff>
--- a/Interactive design.docx
+++ b/Interactive design.docx
@@ -1088,47 +1088,7 @@
           <w:sz w:val="28"/>
           <w:szCs w:val="28"/>
         </w:rPr>
-        <w:t>（中途经过了一次跳转）</w:t>
-      </w:r>
-      <w:r>
-        <w:rPr>
-          <w:rFonts w:ascii="华文楷体" w:eastAsia="华文楷体" w:hAnsi="华文楷体" w:hint="eastAsia"/>
-          <w:sz w:val="28"/>
-          <w:szCs w:val="28"/>
-        </w:rPr>
-        <w:t>进入到用户界面；如果输入不正确，例如密码错误，则会弹出密码不正确的提示框，点击确定按钮，将重新回到登陆界面（</w:t>
-      </w:r>
-      <w:r>
-        <w:rPr>
-          <w:rFonts w:ascii="华文楷体" w:eastAsia="华文楷体" w:hAnsi="华文楷体" w:hint="eastAsia"/>
-          <w:sz w:val="28"/>
-          <w:szCs w:val="28"/>
-        </w:rPr>
-        <w:t>中途经过了</w:t>
-      </w:r>
-      <w:r>
-        <w:rPr>
-          <w:rFonts w:ascii="华文楷体" w:eastAsia="华文楷体" w:hAnsi="华文楷体" w:hint="eastAsia"/>
-          <w:sz w:val="28"/>
-          <w:szCs w:val="28"/>
-        </w:rPr>
-        <w:t>两</w:t>
-      </w:r>
-      <w:r>
-        <w:rPr>
-          <w:rFonts w:ascii="华文楷体" w:eastAsia="华文楷体" w:hAnsi="华文楷体" w:hint="eastAsia"/>
-          <w:sz w:val="28"/>
-          <w:szCs w:val="28"/>
-        </w:rPr>
-        <w:t>次跳转</w:t>
-      </w:r>
-      <w:r>
-        <w:rPr>
-          <w:rFonts w:ascii="华文楷体" w:eastAsia="华文楷体" w:hAnsi="华文楷体" w:hint="eastAsia"/>
-          <w:sz w:val="28"/>
-          <w:szCs w:val="28"/>
-        </w:rPr>
-        <w:t>）。</w:t>
+        <w:t>（中途经过了一次跳转）进入到用户界面；如果输入不正确，例如密码错误，则会弹出密码不正确的提示框，点击确定按钮，将重新回到登陆界面（中途经过了两次跳转）。</w:t>
       </w:r>
     </w:p>
     <w:p>
@@ -1242,7 +1202,7 @@
         <w:spacing w:before="240"/>
         <w:ind w:left="360" w:firstLineChars="0" w:firstLine="0"/>
         <w:rPr>
-          <w:rFonts w:ascii="华文楷体" w:eastAsia="华文楷体" w:hAnsi="华文楷体" w:hint="eastAsia"/>
+          <w:rFonts w:ascii="华文楷体" w:eastAsia="华文楷体" w:hAnsi="华文楷体"/>
           <w:sz w:val="28"/>
           <w:szCs w:val="28"/>
         </w:rPr>
@@ -1287,8 +1247,281 @@
           </wp:inline>
         </w:drawing>
       </w:r>
+    </w:p>
+    <w:p>
+      <w:pPr>
+        <w:pStyle w:val="a5"/>
+        <w:spacing w:before="240"/>
+        <w:ind w:left="360" w:firstLineChars="0" w:firstLine="0"/>
+        <w:rPr>
+          <w:rFonts w:ascii="华文楷体" w:eastAsia="华文楷体" w:hAnsi="华文楷体"/>
+          <w:sz w:val="28"/>
+          <w:szCs w:val="28"/>
+        </w:rPr>
+      </w:pPr>
+      <w:r>
+        <w:rPr>
+          <w:rFonts w:ascii="华文楷体" w:eastAsia="华文楷体" w:hAnsi="华文楷体" w:hint="eastAsia"/>
+          <w:sz w:val="28"/>
+          <w:szCs w:val="28"/>
+        </w:rPr>
+        <w:t>2018.06.07</w:t>
+      </w:r>
+    </w:p>
+    <w:p>
+      <w:pPr>
+        <w:pStyle w:val="a5"/>
+        <w:spacing w:before="240"/>
+        <w:ind w:left="360" w:firstLineChars="0" w:firstLine="0"/>
+        <w:rPr>
+          <w:rFonts w:ascii="华文楷体" w:eastAsia="华文楷体" w:hAnsi="华文楷体"/>
+          <w:sz w:val="28"/>
+          <w:szCs w:val="28"/>
+        </w:rPr>
+      </w:pPr>
+      <w:r>
+        <w:rPr>
+          <w:rFonts w:ascii="华文楷体" w:eastAsia="华文楷体" w:hAnsi="华文楷体" w:hint="eastAsia"/>
+          <w:sz w:val="28"/>
+          <w:szCs w:val="28"/>
+        </w:rPr>
+        <w:t>主界面</w:t>
+      </w:r>
+      <w:r>
+        <w:rPr>
+          <w:rFonts w:ascii="华文楷体" w:eastAsia="华文楷体" w:hAnsi="华文楷体" w:hint="eastAsia"/>
+          <w:sz w:val="28"/>
+          <w:szCs w:val="28"/>
+        </w:rPr>
+        <w:t>：</w:t>
+      </w:r>
+    </w:p>
+    <w:p>
+      <w:pPr>
+        <w:pStyle w:val="a5"/>
+        <w:spacing w:before="240"/>
+        <w:ind w:left="360" w:firstLineChars="0" w:firstLine="0"/>
+        <w:rPr>
+          <w:rFonts w:ascii="华文楷体" w:eastAsia="华文楷体" w:hAnsi="华文楷体"/>
+          <w:sz w:val="28"/>
+          <w:szCs w:val="28"/>
+        </w:rPr>
+      </w:pPr>
+      <w:r>
+        <w:rPr>
+          <w:rFonts w:ascii="华文楷体" w:eastAsia="华文楷体" w:hAnsi="华文楷体" w:hint="eastAsia"/>
+          <w:sz w:val="28"/>
+          <w:szCs w:val="28"/>
+        </w:rPr>
+        <w:t>如上图所示，登陆界面跳转到用户界面后，左侧有用户导航栏，分别为个人中心、开始游戏、排名查看以及通用设置。右侧有用户名一栏以及下拉按钮；点击下拉按钮，会弹出“退出”按钮；点击退</w:t>
+      </w:r>
+      <w:r>
+        <w:rPr>
+          <w:rFonts w:ascii="华文楷体" w:eastAsia="华文楷体" w:hAnsi="华文楷体" w:hint="eastAsia"/>
+          <w:sz w:val="28"/>
+          <w:szCs w:val="28"/>
+        </w:rPr>
+        <w:lastRenderedPageBreak/>
+        <w:t>出按钮，将重新跳转到登陆注册界面。</w:t>
+      </w:r>
+    </w:p>
+    <w:p>
+      <w:pPr>
+        <w:pStyle w:val="a5"/>
+        <w:numPr>
+          <w:ilvl w:val="0"/>
+          <w:numId w:val="3"/>
+        </w:numPr>
+        <w:spacing w:before="240"/>
+        <w:ind w:firstLineChars="0"/>
+        <w:rPr>
+          <w:rFonts w:ascii="华文楷体" w:eastAsia="华文楷体" w:hAnsi="华文楷体"/>
+          <w:sz w:val="28"/>
+          <w:szCs w:val="28"/>
+        </w:rPr>
+      </w:pPr>
+      <w:r>
+        <w:rPr>
+          <w:rFonts w:ascii="华文楷体" w:eastAsia="华文楷体" w:hAnsi="华文楷体" w:hint="eastAsia"/>
+          <w:sz w:val="28"/>
+          <w:szCs w:val="28"/>
+        </w:rPr>
+        <w:t>个人中心：个人中心界面</w:t>
+      </w:r>
+      <w:r>
+        <w:rPr>
+          <w:rFonts w:ascii="华文楷体" w:eastAsia="华文楷体" w:hAnsi="华文楷体" w:hint="eastAsia"/>
+          <w:sz w:val="28"/>
+          <w:szCs w:val="28"/>
+        </w:rPr>
+        <w:t>左上方应设有个人信息、对战记录两个导航栏。</w:t>
+      </w:r>
+    </w:p>
+    <w:p>
+      <w:pPr>
+        <w:pStyle w:val="a5"/>
+        <w:numPr>
+          <w:ilvl w:val="0"/>
+          <w:numId w:val="4"/>
+        </w:numPr>
+        <w:ind w:firstLineChars="0"/>
+        <w:rPr>
+          <w:rFonts w:ascii="华文楷体" w:eastAsia="华文楷体" w:hAnsi="华文楷体"/>
+          <w:sz w:val="28"/>
+          <w:szCs w:val="28"/>
+        </w:rPr>
+      </w:pPr>
+      <w:r>
+        <w:rPr>
+          <w:rFonts w:ascii="华文楷体" w:eastAsia="华文楷体" w:hAnsi="华文楷体" w:hint="eastAsia"/>
+          <w:sz w:val="28"/>
+          <w:szCs w:val="28"/>
+        </w:rPr>
+        <w:t>个人信息：可以简单明了的看到用户的账户（</w:t>
+      </w:r>
+      <w:r>
+        <w:rPr>
+          <w:rFonts w:ascii="华文楷体" w:eastAsia="华文楷体" w:hAnsi="华文楷体"/>
+          <w:sz w:val="28"/>
+          <w:szCs w:val="28"/>
+        </w:rPr>
+        <w:t>Username</w:t>
+      </w:r>
+      <w:r>
+        <w:rPr>
+          <w:rFonts w:ascii="华文楷体" w:eastAsia="华文楷体" w:hAnsi="华文楷体" w:hint="eastAsia"/>
+          <w:sz w:val="28"/>
+          <w:szCs w:val="28"/>
+        </w:rPr>
+        <w:t>）、昵称（N</w:t>
+      </w:r>
+      <w:r>
+        <w:rPr>
+          <w:rFonts w:ascii="华文楷体" w:eastAsia="华文楷体" w:hAnsi="华文楷体"/>
+          <w:sz w:val="28"/>
+          <w:szCs w:val="28"/>
+        </w:rPr>
+        <w:t>ame</w:t>
+      </w:r>
+      <w:r>
+        <w:rPr>
+          <w:rFonts w:ascii="华文楷体" w:eastAsia="华文楷体" w:hAnsi="华文楷体" w:hint="eastAsia"/>
+          <w:sz w:val="28"/>
+          <w:szCs w:val="28"/>
+        </w:rPr>
+        <w:t>）、密码输入框（P</w:t>
+      </w:r>
+      <w:r>
+        <w:rPr>
+          <w:rFonts w:ascii="华文楷体" w:eastAsia="华文楷体" w:hAnsi="华文楷体"/>
+          <w:sz w:val="28"/>
+          <w:szCs w:val="28"/>
+        </w:rPr>
+        <w:t>assword</w:t>
+      </w:r>
+      <w:r>
+        <w:rPr>
+          <w:rFonts w:ascii="华文楷体" w:eastAsia="华文楷体" w:hAnsi="华文楷体" w:hint="eastAsia"/>
+          <w:sz w:val="28"/>
+          <w:szCs w:val="28"/>
+        </w:rPr>
+        <w:t>）以及R</w:t>
+      </w:r>
+      <w:r>
+        <w:rPr>
+          <w:rFonts w:ascii="华文楷体" w:eastAsia="华文楷体" w:hAnsi="华文楷体"/>
+          <w:sz w:val="28"/>
+          <w:szCs w:val="28"/>
+        </w:rPr>
+        <w:t>ank</w:t>
+      </w:r>
+      <w:r>
+        <w:rPr>
+          <w:rFonts w:ascii="华文楷体" w:eastAsia="华文楷体" w:hAnsi="华文楷体" w:hint="eastAsia"/>
+          <w:sz w:val="28"/>
+          <w:szCs w:val="28"/>
+        </w:rPr>
+        <w:t>排名，密码为了安全起见，应为隐藏密码；密码输入框下方有修改密码按钮（黄色高亮）。</w:t>
+      </w:r>
+      <w:r>
+        <w:rPr>
+          <w:rFonts w:ascii="华文楷体" w:eastAsia="华文楷体" w:hAnsi="华文楷体" w:hint="eastAsia"/>
+          <w:sz w:val="28"/>
+          <w:szCs w:val="28"/>
+        </w:rPr>
+        <w:t>个人信息的交互过程：用户点击修改密码——&gt;弹出密码输入框、确认密码输入</w:t>
+      </w:r>
+      <w:proofErr w:type="gramStart"/>
+      <w:r>
+        <w:rPr>
+          <w:rFonts w:ascii="华文楷体" w:eastAsia="华文楷体" w:hAnsi="华文楷体" w:hint="eastAsia"/>
+          <w:sz w:val="28"/>
+          <w:szCs w:val="28"/>
+        </w:rPr>
+        <w:t>框以及</w:t>
+      </w:r>
+      <w:proofErr w:type="gramEnd"/>
+      <w:r>
+        <w:rPr>
+          <w:rFonts w:ascii="华文楷体" w:eastAsia="华文楷体" w:hAnsi="华文楷体" w:hint="eastAsia"/>
+          <w:sz w:val="28"/>
+          <w:szCs w:val="28"/>
+        </w:rPr>
+        <w:t>取消、提交（黄色高亮）按钮——&gt;输入新密码以及确认密码——&gt;点击确定按钮。</w:t>
+      </w:r>
+      <w:r>
+        <w:rPr>
+          <w:rFonts w:ascii="华文楷体" w:eastAsia="华文楷体" w:hAnsi="华文楷体" w:hint="eastAsia"/>
+          <w:sz w:val="28"/>
+          <w:szCs w:val="28"/>
+        </w:rPr>
+        <w:t>信息经过验证后反馈回来的交互</w:t>
+      </w:r>
+      <w:r>
+        <w:rPr>
+          <w:rFonts w:ascii="华文楷体" w:eastAsia="华文楷体" w:hAnsi="华文楷体" w:hint="eastAsia"/>
+          <w:sz w:val="28"/>
+          <w:szCs w:val="28"/>
+        </w:rPr>
+        <w:t>情形为：弹出修改成功提示框（绿色对号）以及取消、确定按钮——&gt;点击按钮将再次跳转到个人信息界面。</w:t>
+      </w:r>
+    </w:p>
+    <w:p>
+      <w:pPr>
+        <w:pStyle w:val="a5"/>
+        <w:numPr>
+          <w:ilvl w:val="0"/>
+          <w:numId w:val="4"/>
+        </w:numPr>
+        <w:ind w:firstLineChars="0"/>
+        <w:rPr>
+          <w:rFonts w:ascii="华文楷体" w:eastAsia="华文楷体" w:hAnsi="华文楷体" w:hint="eastAsia"/>
+          <w:sz w:val="28"/>
+          <w:szCs w:val="28"/>
+        </w:rPr>
+      </w:pPr>
+      <w:r>
+        <w:rPr>
+          <w:rFonts w:ascii="华文楷体" w:eastAsia="华文楷体" w:hAnsi="华文楷体" w:hint="eastAsia"/>
+          <w:sz w:val="28"/>
+          <w:szCs w:val="28"/>
+        </w:rPr>
+        <w:t>对战记录：</w:t>
+      </w:r>
       <w:bookmarkStart w:id="0" w:name="_GoBack"/>
       <w:bookmarkEnd w:id="0"/>
+    </w:p>
+    <w:p>
+      <w:pPr>
+        <w:pStyle w:val="a5"/>
+        <w:spacing w:before="240"/>
+        <w:ind w:left="1080" w:firstLineChars="0" w:firstLine="0"/>
+        <w:rPr>
+          <w:rFonts w:ascii="华文楷体" w:eastAsia="华文楷体" w:hAnsi="华文楷体" w:hint="eastAsia"/>
+          <w:sz w:val="28"/>
+          <w:szCs w:val="28"/>
+        </w:rPr>
+      </w:pPr>
     </w:p>
     <w:sectPr>
       <w:pgSz w:w="11906" w:h="16838"/>
@@ -1480,11 +1713,195 @@
       </w:pPr>
     </w:lvl>
   </w:abstractNum>
+  <w:abstractNum w:abstractNumId="2" w15:restartNumberingAfterBreak="0">
+    <w:nsid w:val="46915AB9"/>
+    <w:multiLevelType w:val="hybridMultilevel"/>
+    <w:tmpl w:val="6B5AD9E2"/>
+    <w:lvl w:ilvl="0" w:tplc="19A89AA6">
+      <w:start w:val="1"/>
+      <w:numFmt w:val="decimal"/>
+      <w:lvlText w:val="（%1）"/>
+      <w:lvlJc w:val="left"/>
+      <w:pPr>
+        <w:ind w:left="1080" w:hanging="1080"/>
+      </w:pPr>
+      <w:rPr>
+        <w:rFonts w:hint="default"/>
+      </w:rPr>
+    </w:lvl>
+    <w:lvl w:ilvl="1" w:tplc="04090019" w:tentative="1">
+      <w:start w:val="1"/>
+      <w:numFmt w:val="lowerLetter"/>
+      <w:lvlText w:val="%2)"/>
+      <w:lvlJc w:val="left"/>
+      <w:pPr>
+        <w:ind w:left="840" w:hanging="420"/>
+      </w:pPr>
+    </w:lvl>
+    <w:lvl w:ilvl="2" w:tplc="0409001B" w:tentative="1">
+      <w:start w:val="1"/>
+      <w:numFmt w:val="lowerRoman"/>
+      <w:lvlText w:val="%3."/>
+      <w:lvlJc w:val="right"/>
+      <w:pPr>
+        <w:ind w:left="1260" w:hanging="420"/>
+      </w:pPr>
+    </w:lvl>
+    <w:lvl w:ilvl="3" w:tplc="0409000F" w:tentative="1">
+      <w:start w:val="1"/>
+      <w:numFmt w:val="decimal"/>
+      <w:lvlText w:val="%4."/>
+      <w:lvlJc w:val="left"/>
+      <w:pPr>
+        <w:ind w:left="1680" w:hanging="420"/>
+      </w:pPr>
+    </w:lvl>
+    <w:lvl w:ilvl="4" w:tplc="04090019" w:tentative="1">
+      <w:start w:val="1"/>
+      <w:numFmt w:val="lowerLetter"/>
+      <w:lvlText w:val="%5)"/>
+      <w:lvlJc w:val="left"/>
+      <w:pPr>
+        <w:ind w:left="2100" w:hanging="420"/>
+      </w:pPr>
+    </w:lvl>
+    <w:lvl w:ilvl="5" w:tplc="0409001B" w:tentative="1">
+      <w:start w:val="1"/>
+      <w:numFmt w:val="lowerRoman"/>
+      <w:lvlText w:val="%6."/>
+      <w:lvlJc w:val="right"/>
+      <w:pPr>
+        <w:ind w:left="2520" w:hanging="420"/>
+      </w:pPr>
+    </w:lvl>
+    <w:lvl w:ilvl="6" w:tplc="0409000F" w:tentative="1">
+      <w:start w:val="1"/>
+      <w:numFmt w:val="decimal"/>
+      <w:lvlText w:val="%7."/>
+      <w:lvlJc w:val="left"/>
+      <w:pPr>
+        <w:ind w:left="2940" w:hanging="420"/>
+      </w:pPr>
+    </w:lvl>
+    <w:lvl w:ilvl="7" w:tplc="04090019" w:tentative="1">
+      <w:start w:val="1"/>
+      <w:numFmt w:val="lowerLetter"/>
+      <w:lvlText w:val="%8)"/>
+      <w:lvlJc w:val="left"/>
+      <w:pPr>
+        <w:ind w:left="3360" w:hanging="420"/>
+      </w:pPr>
+    </w:lvl>
+    <w:lvl w:ilvl="8" w:tplc="0409001B" w:tentative="1">
+      <w:start w:val="1"/>
+      <w:numFmt w:val="lowerRoman"/>
+      <w:lvlText w:val="%9."/>
+      <w:lvlJc w:val="right"/>
+      <w:pPr>
+        <w:ind w:left="3780" w:hanging="420"/>
+      </w:pPr>
+    </w:lvl>
+  </w:abstractNum>
+  <w:abstractNum w:abstractNumId="3" w15:restartNumberingAfterBreak="0">
+    <w:nsid w:val="489243AD"/>
+    <w:multiLevelType w:val="hybridMultilevel"/>
+    <w:tmpl w:val="7CD214C8"/>
+    <w:lvl w:ilvl="0" w:tplc="70F6F46C">
+      <w:start w:val="1"/>
+      <w:numFmt w:val="decimal"/>
+      <w:lvlText w:val="%1．"/>
+      <w:lvlJc w:val="left"/>
+      <w:pPr>
+        <w:ind w:left="1080" w:hanging="720"/>
+      </w:pPr>
+      <w:rPr>
+        <w:rFonts w:hint="default"/>
+      </w:rPr>
+    </w:lvl>
+    <w:lvl w:ilvl="1" w:tplc="04090019" w:tentative="1">
+      <w:start w:val="1"/>
+      <w:numFmt w:val="lowerLetter"/>
+      <w:lvlText w:val="%2)"/>
+      <w:lvlJc w:val="left"/>
+      <w:pPr>
+        <w:ind w:left="1200" w:hanging="420"/>
+      </w:pPr>
+    </w:lvl>
+    <w:lvl w:ilvl="2" w:tplc="0409001B" w:tentative="1">
+      <w:start w:val="1"/>
+      <w:numFmt w:val="lowerRoman"/>
+      <w:lvlText w:val="%3."/>
+      <w:lvlJc w:val="right"/>
+      <w:pPr>
+        <w:ind w:left="1620" w:hanging="420"/>
+      </w:pPr>
+    </w:lvl>
+    <w:lvl w:ilvl="3" w:tplc="0409000F" w:tentative="1">
+      <w:start w:val="1"/>
+      <w:numFmt w:val="decimal"/>
+      <w:lvlText w:val="%4."/>
+      <w:lvlJc w:val="left"/>
+      <w:pPr>
+        <w:ind w:left="2040" w:hanging="420"/>
+      </w:pPr>
+    </w:lvl>
+    <w:lvl w:ilvl="4" w:tplc="04090019" w:tentative="1">
+      <w:start w:val="1"/>
+      <w:numFmt w:val="lowerLetter"/>
+      <w:lvlText w:val="%5)"/>
+      <w:lvlJc w:val="left"/>
+      <w:pPr>
+        <w:ind w:left="2460" w:hanging="420"/>
+      </w:pPr>
+    </w:lvl>
+    <w:lvl w:ilvl="5" w:tplc="0409001B" w:tentative="1">
+      <w:start w:val="1"/>
+      <w:numFmt w:val="lowerRoman"/>
+      <w:lvlText w:val="%6."/>
+      <w:lvlJc w:val="right"/>
+      <w:pPr>
+        <w:ind w:left="2880" w:hanging="420"/>
+      </w:pPr>
+    </w:lvl>
+    <w:lvl w:ilvl="6" w:tplc="0409000F" w:tentative="1">
+      <w:start w:val="1"/>
+      <w:numFmt w:val="decimal"/>
+      <w:lvlText w:val="%7."/>
+      <w:lvlJc w:val="left"/>
+      <w:pPr>
+        <w:ind w:left="3300" w:hanging="420"/>
+      </w:pPr>
+    </w:lvl>
+    <w:lvl w:ilvl="7" w:tplc="04090019" w:tentative="1">
+      <w:start w:val="1"/>
+      <w:numFmt w:val="lowerLetter"/>
+      <w:lvlText w:val="%8)"/>
+      <w:lvlJc w:val="left"/>
+      <w:pPr>
+        <w:ind w:left="3720" w:hanging="420"/>
+      </w:pPr>
+    </w:lvl>
+    <w:lvl w:ilvl="8" w:tplc="0409001B" w:tentative="1">
+      <w:start w:val="1"/>
+      <w:numFmt w:val="lowerRoman"/>
+      <w:lvlText w:val="%9."/>
+      <w:lvlJc w:val="right"/>
+      <w:pPr>
+        <w:ind w:left="4140" w:hanging="420"/>
+      </w:pPr>
+    </w:lvl>
+  </w:abstractNum>
   <w:num w:numId="1">
     <w:abstractNumId w:val="0"/>
   </w:num>
   <w:num w:numId="2">
     <w:abstractNumId w:val="1"/>
+  </w:num>
+  <w:num w:numId="3">
+    <w:abstractNumId w:val="3"/>
+  </w:num>
+  <w:num w:numId="4">
+    <w:abstractNumId w:val="2"/>
   </w:num>
 </w:numbering>
 </file>

</xml_diff>

<commit_message>
Start the interaction of the game interface.
</commit_message>
<xml_diff>
--- a/Interactive design.docx
+++ b/Interactive design.docx
@@ -1467,23 +1467,7 @@
           <w:sz w:val="28"/>
           <w:szCs w:val="28"/>
         </w:rPr>
-        <w:t>取消、提交（黄色高亮）按钮——&gt;输入新密码以及确认密码——&gt;点击确定按钮。</w:t>
-      </w:r>
-      <w:r>
-        <w:rPr>
-          <w:rFonts w:ascii="华文楷体" w:eastAsia="华文楷体" w:hAnsi="华文楷体" w:hint="eastAsia"/>
-          <w:sz w:val="28"/>
-          <w:szCs w:val="28"/>
-        </w:rPr>
-        <w:t>信息经过验证后反馈回来的交互</w:t>
-      </w:r>
-      <w:r>
-        <w:rPr>
-          <w:rFonts w:ascii="华文楷体" w:eastAsia="华文楷体" w:hAnsi="华文楷体" w:hint="eastAsia"/>
-          <w:sz w:val="28"/>
-          <w:szCs w:val="28"/>
-        </w:rPr>
-        <w:t>情形为：弹出修改成功提示框（绿色对号）以及取消、确定按钮——&gt;点击按钮将再次跳转到个人信息界面。</w:t>
+        <w:t>取消、提交（黄色高亮）按钮——&gt;输入新密码以及确认密码——&gt;点击确定按钮。信息经过验证后反馈回来的交互情形为：弹出修改成功提示框（绿色对号）以及取消、确定按钮——&gt;点击按钮将再次跳转到个人信息界面。</w:t>
       </w:r>
     </w:p>
     <w:p>
@@ -1495,7 +1479,7 @@
         </w:numPr>
         <w:ind w:firstLineChars="0"/>
         <w:rPr>
-          <w:rFonts w:ascii="华文楷体" w:eastAsia="华文楷体" w:hAnsi="华文楷体" w:hint="eastAsia"/>
+          <w:rFonts w:ascii="华文楷体" w:eastAsia="华文楷体" w:hAnsi="华文楷体"/>
           <w:sz w:val="28"/>
           <w:szCs w:val="28"/>
         </w:rPr>
@@ -1507,9 +1491,453 @@
           <w:szCs w:val="28"/>
         </w:rPr>
         <w:t>对战记录：</w:t>
+      </w:r>
+    </w:p>
+    <w:p>
+      <w:pPr>
+        <w:pStyle w:val="a5"/>
+        <w:ind w:left="1080" w:firstLineChars="0" w:firstLine="0"/>
+        <w:rPr>
+          <w:rFonts w:ascii="华文楷体" w:eastAsia="华文楷体" w:hAnsi="华文楷体"/>
+          <w:sz w:val="28"/>
+          <w:szCs w:val="28"/>
+        </w:rPr>
+      </w:pPr>
+      <w:r>
+        <w:rPr>
+          <w:noProof/>
+        </w:rPr>
+        <w:lastRenderedPageBreak/>
+        <w:drawing>
+          <wp:inline distT="0" distB="0" distL="0" distR="0" wp14:anchorId="212F60EF" wp14:editId="31A66ECB">
+            <wp:extent cx="4394426" cy="5569236"/>
+            <wp:effectExtent l="0" t="0" r="6350" b="0"/>
+            <wp:docPr id="7" name="图片 7"/>
+            <wp:cNvGraphicFramePr>
+              <a:graphicFrameLocks xmlns:a="http://schemas.openxmlformats.org/drawingml/2006/main" noChangeAspect="1"/>
+            </wp:cNvGraphicFramePr>
+            <a:graphic xmlns:a="http://schemas.openxmlformats.org/drawingml/2006/main">
+              <a:graphicData uri="http://schemas.openxmlformats.org/drawingml/2006/picture">
+                <pic:pic xmlns:pic="http://schemas.openxmlformats.org/drawingml/2006/picture">
+                  <pic:nvPicPr>
+                    <pic:cNvPr id="1" name=""/>
+                    <pic:cNvPicPr/>
+                  </pic:nvPicPr>
+                  <pic:blipFill>
+                    <a:blip r:embed="rId11"/>
+                    <a:stretch>
+                      <a:fillRect/>
+                    </a:stretch>
+                  </pic:blipFill>
+                  <pic:spPr>
+                    <a:xfrm>
+                      <a:off x="0" y="0"/>
+                      <a:ext cx="4394426" cy="5569236"/>
+                    </a:xfrm>
+                    <a:prstGeom prst="rect">
+                      <a:avLst/>
+                    </a:prstGeom>
+                  </pic:spPr>
+                </pic:pic>
+              </a:graphicData>
+            </a:graphic>
+          </wp:inline>
+        </w:drawing>
+      </w:r>
+    </w:p>
+    <w:p>
+      <w:pPr>
+        <w:rPr>
+          <w:rFonts w:ascii="华文楷体" w:eastAsia="华文楷体" w:hAnsi="华文楷体"/>
+          <w:b/>
+          <w:bCs/>
+          <w:sz w:val="28"/>
+          <w:szCs w:val="28"/>
+        </w:rPr>
+      </w:pPr>
+      <w:r>
+        <w:rPr>
+          <w:rFonts w:ascii="华文楷体" w:eastAsia="华文楷体" w:hAnsi="华文楷体" w:hint="eastAsia"/>
+          <w:sz w:val="28"/>
+          <w:szCs w:val="28"/>
+        </w:rPr>
+        <w:t>2.开始游戏：用户点击开始游戏之后，进入到游戏中心（</w:t>
+      </w:r>
+      <w:r>
+        <w:rPr>
+          <w:rFonts w:ascii="华文楷体" w:eastAsia="华文楷体" w:hAnsi="华文楷体"/>
+          <w:b/>
+          <w:bCs/>
+          <w:sz w:val="28"/>
+          <w:szCs w:val="28"/>
+        </w:rPr>
+        <w:t>Game Center</w:t>
+      </w:r>
+    </w:p>
+    <w:p>
+      <w:pPr>
+        <w:rPr>
+          <w:rFonts w:ascii="华文楷体" w:eastAsia="华文楷体" w:hAnsi="华文楷体"/>
+          <w:sz w:val="28"/>
+          <w:szCs w:val="28"/>
+        </w:rPr>
+      </w:pPr>
+      <w:r>
+        <w:rPr>
+          <w:rFonts w:ascii="华文楷体" w:eastAsia="华文楷体" w:hAnsi="华文楷体" w:hint="eastAsia"/>
+          <w:sz w:val="28"/>
+          <w:szCs w:val="28"/>
+        </w:rPr>
+        <w:t>）界面。</w:t>
+      </w:r>
+    </w:p>
+    <w:p>
+      <w:pPr>
+        <w:rPr>
+          <w:rFonts w:ascii="华文楷体" w:eastAsia="华文楷体" w:hAnsi="华文楷体"/>
+          <w:sz w:val="28"/>
+          <w:szCs w:val="28"/>
+        </w:rPr>
+      </w:pPr>
+      <w:r>
+        <w:rPr>
+          <w:rFonts w:ascii="华文楷体" w:eastAsia="华文楷体" w:hAnsi="华文楷体" w:hint="eastAsia"/>
+          <w:sz w:val="28"/>
+          <w:szCs w:val="28"/>
+        </w:rPr>
+        <w:t>界面简约，中心位置有两个图片框，分别为匹配模式以及排位模式，下方还分别设置了开始游戏按钮（黄色高亮）；右下方则是“试玩一下”按钮（</w:t>
+      </w:r>
+      <w:r>
+        <w:rPr>
+          <w:rFonts w:ascii="华文楷体" w:eastAsia="华文楷体" w:hAnsi="华文楷体" w:hint="eastAsia"/>
+          <w:sz w:val="28"/>
+          <w:szCs w:val="28"/>
+        </w:rPr>
+        <w:t>黄色高亮，</w:t>
+      </w:r>
+      <w:r>
+        <w:rPr>
+          <w:rFonts w:ascii="华文楷体" w:eastAsia="华文楷体" w:hAnsi="华文楷体" w:hint="eastAsia"/>
+          <w:sz w:val="28"/>
+          <w:szCs w:val="28"/>
+        </w:rPr>
+        <w:t>方便用户了解此</w:t>
+      </w:r>
+      <w:r>
+        <w:rPr>
+          <w:rFonts w:ascii="华文楷体" w:eastAsia="华文楷体" w:hAnsi="华文楷体" w:hint="eastAsia"/>
+          <w:sz w:val="28"/>
+          <w:szCs w:val="28"/>
+        </w:rPr>
+        <w:t>游戏</w:t>
+      </w:r>
+      <w:r>
+        <w:rPr>
+          <w:rFonts w:ascii="华文楷体" w:eastAsia="华文楷体" w:hAnsi="华文楷体" w:hint="eastAsia"/>
+          <w:sz w:val="28"/>
+          <w:szCs w:val="28"/>
+        </w:rPr>
+        <w:t>）。</w:t>
+      </w:r>
+    </w:p>
+    <w:p>
+      <w:pPr>
+        <w:rPr>
+          <w:rFonts w:ascii="华文楷体" w:eastAsia="华文楷体" w:hAnsi="华文楷体"/>
+          <w:sz w:val="28"/>
+          <w:szCs w:val="28"/>
+        </w:rPr>
+      </w:pPr>
+      <w:r>
+        <w:rPr>
+          <w:noProof/>
+        </w:rPr>
+        <w:lastRenderedPageBreak/>
+        <w:drawing>
+          <wp:inline distT="0" distB="0" distL="0" distR="0" wp14:anchorId="764E7497" wp14:editId="7A442B63">
+            <wp:extent cx="5274310" cy="2418715"/>
+            <wp:effectExtent l="0" t="0" r="2540" b="635"/>
+            <wp:docPr id="10" name="图片 10"/>
+            <wp:cNvGraphicFramePr>
+              <a:graphicFrameLocks xmlns:a="http://schemas.openxmlformats.org/drawingml/2006/main" noChangeAspect="1"/>
+            </wp:cNvGraphicFramePr>
+            <a:graphic xmlns:a="http://schemas.openxmlformats.org/drawingml/2006/main">
+              <a:graphicData uri="http://schemas.openxmlformats.org/drawingml/2006/picture">
+                <pic:pic xmlns:pic="http://schemas.openxmlformats.org/drawingml/2006/picture">
+                  <pic:nvPicPr>
+                    <pic:cNvPr id="1" name=""/>
+                    <pic:cNvPicPr/>
+                  </pic:nvPicPr>
+                  <pic:blipFill>
+                    <a:blip r:embed="rId12"/>
+                    <a:stretch>
+                      <a:fillRect/>
+                    </a:stretch>
+                  </pic:blipFill>
+                  <pic:spPr>
+                    <a:xfrm>
+                      <a:off x="0" y="0"/>
+                      <a:ext cx="5274310" cy="2418715"/>
+                    </a:xfrm>
+                    <a:prstGeom prst="rect">
+                      <a:avLst/>
+                    </a:prstGeom>
+                  </pic:spPr>
+                </pic:pic>
+              </a:graphicData>
+            </a:graphic>
+          </wp:inline>
+        </w:drawing>
+      </w:r>
+    </w:p>
+    <w:p>
+      <w:pPr>
+        <w:rPr>
+          <w:rFonts w:ascii="华文楷体" w:eastAsia="华文楷体" w:hAnsi="华文楷体"/>
+          <w:sz w:val="28"/>
+          <w:szCs w:val="28"/>
+        </w:rPr>
+      </w:pPr>
+      <w:r>
+        <w:rPr>
+          <w:rFonts w:ascii="华文楷体" w:eastAsia="华文楷体" w:hAnsi="华文楷体" w:hint="eastAsia"/>
+          <w:sz w:val="28"/>
+          <w:szCs w:val="28"/>
+        </w:rPr>
+        <w:t>此界面的交互过程：</w:t>
+      </w:r>
+    </w:p>
+    <w:p>
+      <w:pPr>
+        <w:pStyle w:val="a5"/>
+        <w:numPr>
+          <w:ilvl w:val="0"/>
+          <w:numId w:val="5"/>
+        </w:numPr>
+        <w:ind w:firstLineChars="0"/>
+        <w:rPr>
+          <w:rFonts w:ascii="华文楷体" w:eastAsia="华文楷体" w:hAnsi="华文楷体"/>
+          <w:sz w:val="28"/>
+          <w:szCs w:val="28"/>
+        </w:rPr>
+      </w:pPr>
+      <w:r>
+        <w:rPr>
+          <w:rFonts w:ascii="华文楷体" w:eastAsia="华文楷体" w:hAnsi="华文楷体" w:hint="eastAsia"/>
+          <w:sz w:val="28"/>
+          <w:szCs w:val="28"/>
+        </w:rPr>
+        <w:t>用户点击试玩一下</w:t>
+      </w:r>
+      <w:r>
+        <w:rPr>
+          <w:rFonts w:ascii="华文楷体" w:eastAsia="华文楷体" w:hAnsi="华文楷体" w:hint="eastAsia"/>
+          <w:sz w:val="28"/>
+          <w:szCs w:val="28"/>
+        </w:rPr>
+        <w:t>按钮</w:t>
+      </w:r>
+      <w:r>
+        <w:rPr>
+          <w:rFonts w:ascii="华文楷体" w:eastAsia="华文楷体" w:hAnsi="华文楷体" w:hint="eastAsia"/>
+          <w:sz w:val="28"/>
+          <w:szCs w:val="28"/>
+        </w:rPr>
+        <w:t>，将跳转到人机对战界面。</w:t>
+      </w:r>
+    </w:p>
+    <w:p>
+      <w:pPr>
+        <w:pStyle w:val="a5"/>
+        <w:numPr>
+          <w:ilvl w:val="0"/>
+          <w:numId w:val="5"/>
+        </w:numPr>
+        <w:ind w:firstLineChars="0"/>
+        <w:rPr>
+          <w:rFonts w:ascii="华文楷体" w:eastAsia="华文楷体" w:hAnsi="华文楷体" w:hint="eastAsia"/>
+          <w:sz w:val="28"/>
+          <w:szCs w:val="28"/>
+        </w:rPr>
+      </w:pPr>
+      <w:r>
+        <w:rPr>
+          <w:rFonts w:ascii="华文楷体" w:eastAsia="华文楷体" w:hAnsi="华文楷体" w:hint="eastAsia"/>
+          <w:sz w:val="28"/>
+          <w:szCs w:val="28"/>
+        </w:rPr>
+        <w:t>用户点击匹配模式或排位模式的开始游戏按钮，界面将会在右上角弹出匹配时间数，同时开始按钮将变成“匹配中</w:t>
+      </w:r>
+      <w:r>
+        <w:rPr>
+          <w:rFonts w:ascii="华文楷体" w:eastAsia="华文楷体" w:hAnsi="华文楷体"/>
+          <w:sz w:val="28"/>
+          <w:szCs w:val="28"/>
+        </w:rPr>
+        <w:t>…</w:t>
+      </w:r>
+      <w:r>
+        <w:rPr>
+          <w:rFonts w:ascii="华文楷体" w:eastAsia="华文楷体" w:hAnsi="华文楷体" w:hint="eastAsia"/>
+          <w:sz w:val="28"/>
+          <w:szCs w:val="28"/>
+        </w:rPr>
+        <w:t>”（黄色高亮）。</w:t>
+      </w:r>
+    </w:p>
+    <w:p>
+      <w:pPr>
+        <w:pStyle w:val="a5"/>
+        <w:ind w:left="1080" w:firstLineChars="0" w:firstLine="0"/>
+        <w:rPr>
+          <w:rFonts w:ascii="华文楷体" w:eastAsia="华文楷体" w:hAnsi="华文楷体" w:hint="eastAsia"/>
+          <w:sz w:val="28"/>
+          <w:szCs w:val="28"/>
+        </w:rPr>
+      </w:pPr>
+      <w:r>
+        <w:rPr>
+          <w:noProof/>
+        </w:rPr>
+        <w:drawing>
+          <wp:inline distT="0" distB="0" distL="0" distR="0" wp14:anchorId="204E6F45" wp14:editId="4C8D3579">
+            <wp:extent cx="5274310" cy="2334260"/>
+            <wp:effectExtent l="0" t="0" r="2540" b="8890"/>
+            <wp:docPr id="11" name="图片 11"/>
+            <wp:cNvGraphicFramePr>
+              <a:graphicFrameLocks xmlns:a="http://schemas.openxmlformats.org/drawingml/2006/main" noChangeAspect="1"/>
+            </wp:cNvGraphicFramePr>
+            <a:graphic xmlns:a="http://schemas.openxmlformats.org/drawingml/2006/main">
+              <a:graphicData uri="http://schemas.openxmlformats.org/drawingml/2006/picture">
+                <pic:pic xmlns:pic="http://schemas.openxmlformats.org/drawingml/2006/picture">
+                  <pic:nvPicPr>
+                    <pic:cNvPr id="1" name=""/>
+                    <pic:cNvPicPr/>
+                  </pic:nvPicPr>
+                  <pic:blipFill>
+                    <a:blip r:embed="rId13"/>
+                    <a:stretch>
+                      <a:fillRect/>
+                    </a:stretch>
+                  </pic:blipFill>
+                  <pic:spPr>
+                    <a:xfrm>
+                      <a:off x="0" y="0"/>
+                      <a:ext cx="5274310" cy="2334260"/>
+                    </a:xfrm>
+                    <a:prstGeom prst="rect">
+                      <a:avLst/>
+                    </a:prstGeom>
+                  </pic:spPr>
+                </pic:pic>
+              </a:graphicData>
+            </a:graphic>
+          </wp:inline>
+        </w:drawing>
+      </w:r>
+    </w:p>
+    <w:p>
+      <w:pPr>
+        <w:pStyle w:val="a5"/>
+        <w:numPr>
+          <w:ilvl w:val="0"/>
+          <w:numId w:val="5"/>
+        </w:numPr>
+        <w:ind w:firstLineChars="0"/>
+        <w:rPr>
+          <w:rFonts w:ascii="华文楷体" w:eastAsia="华文楷体" w:hAnsi="华文楷体"/>
+          <w:sz w:val="28"/>
+          <w:szCs w:val="28"/>
+        </w:rPr>
+      </w:pPr>
+      <w:r>
+        <w:rPr>
+          <w:rFonts w:ascii="华文楷体" w:eastAsia="华文楷体" w:hAnsi="华文楷体" w:hint="eastAsia"/>
+          <w:sz w:val="28"/>
+          <w:szCs w:val="28"/>
+        </w:rPr>
+        <w:t>接下来跳转到人机对战界面，将进入到游戏的开始。整个界面是正方形黑白网格的棋盘（16*16），棋盘左上方</w:t>
+      </w:r>
+      <w:r>
+        <w:rPr>
+          <w:rFonts w:ascii="华文楷体" w:eastAsia="华文楷体" w:hAnsi="华文楷体" w:hint="eastAsia"/>
+          <w:sz w:val="28"/>
+          <w:szCs w:val="28"/>
+        </w:rPr>
+        <w:t>应有一个重新开局（reset）按钮（黄色高亮），右上方则有一个落子提示图标。</w:t>
+      </w:r>
+    </w:p>
+    <w:p>
+      <w:pPr>
+        <w:pStyle w:val="a5"/>
+        <w:ind w:left="1080" w:firstLineChars="0" w:firstLine="0"/>
+        <w:rPr>
+          <w:rFonts w:ascii="华文楷体" w:eastAsia="华文楷体" w:hAnsi="华文楷体" w:hint="eastAsia"/>
+          <w:sz w:val="28"/>
+          <w:szCs w:val="28"/>
+        </w:rPr>
+      </w:pPr>
+      <w:r>
+        <w:rPr>
+          <w:noProof/>
+        </w:rPr>
+        <w:lastRenderedPageBreak/>
+        <w:drawing>
+          <wp:inline distT="0" distB="0" distL="0" distR="0" wp14:anchorId="072AAC45" wp14:editId="6B2CB933">
+            <wp:extent cx="5274310" cy="2898140"/>
+            <wp:effectExtent l="0" t="0" r="2540" b="0"/>
+            <wp:docPr id="12" name="图片 12"/>
+            <wp:cNvGraphicFramePr>
+              <a:graphicFrameLocks xmlns:a="http://schemas.openxmlformats.org/drawingml/2006/main" noChangeAspect="1"/>
+            </wp:cNvGraphicFramePr>
+            <a:graphic xmlns:a="http://schemas.openxmlformats.org/drawingml/2006/main">
+              <a:graphicData uri="http://schemas.openxmlformats.org/drawingml/2006/picture">
+                <pic:pic xmlns:pic="http://schemas.openxmlformats.org/drawingml/2006/picture">
+                  <pic:nvPicPr>
+                    <pic:cNvPr id="1" name=""/>
+                    <pic:cNvPicPr/>
+                  </pic:nvPicPr>
+                  <pic:blipFill>
+                    <a:blip r:embed="rId14"/>
+                    <a:stretch>
+                      <a:fillRect/>
+                    </a:stretch>
+                  </pic:blipFill>
+                  <pic:spPr>
+                    <a:xfrm>
+                      <a:off x="0" y="0"/>
+                      <a:ext cx="5274310" cy="2898140"/>
+                    </a:xfrm>
+                    <a:prstGeom prst="rect">
+                      <a:avLst/>
+                    </a:prstGeom>
+                  </pic:spPr>
+                </pic:pic>
+              </a:graphicData>
+            </a:graphic>
+          </wp:inline>
+        </w:drawing>
       </w:r>
       <w:bookmarkStart w:id="0" w:name="_GoBack"/>
       <w:bookmarkEnd w:id="0"/>
+    </w:p>
+    <w:p>
+      <w:pPr>
+        <w:rPr>
+          <w:rFonts w:ascii="华文楷体" w:eastAsia="华文楷体" w:hAnsi="华文楷体" w:hint="eastAsia"/>
+          <w:sz w:val="28"/>
+          <w:szCs w:val="28"/>
+        </w:rPr>
+      </w:pPr>
+    </w:p>
+    <w:p>
+      <w:pPr>
+        <w:rPr>
+          <w:rFonts w:ascii="华文楷体" w:eastAsia="华文楷体" w:hAnsi="华文楷体" w:hint="eastAsia"/>
+          <w:sz w:val="28"/>
+          <w:szCs w:val="28"/>
+        </w:rPr>
+      </w:pPr>
     </w:p>
     <w:p>
       <w:pPr>
@@ -1517,7 +1945,7 @@
         <w:spacing w:before="240"/>
         <w:ind w:left="1080" w:firstLineChars="0" w:firstLine="0"/>
         <w:rPr>
-          <w:rFonts w:ascii="华文楷体" w:eastAsia="华文楷体" w:hAnsi="华文楷体" w:hint="eastAsia"/>
+          <w:rFonts w:ascii="华文楷体" w:eastAsia="华文楷体" w:hAnsi="华文楷体"/>
           <w:sz w:val="28"/>
           <w:szCs w:val="28"/>
         </w:rPr>
@@ -1536,6 +1964,95 @@
 <file path=word/numbering.xml><?xml version="1.0" encoding="utf-8"?>
 <w:numbering xmlns:wpc="http://schemas.microsoft.com/office/word/2010/wordprocessingCanvas" xmlns:cx="http://schemas.microsoft.com/office/drawing/2014/chartex" xmlns:cx1="http://schemas.microsoft.com/office/drawing/2015/9/8/chartex" xmlns:cx2="http://schemas.microsoft.com/office/drawing/2015/10/21/chartex" xmlns:cx3="http://schemas.microsoft.com/office/drawing/2016/5/9/chartex" xmlns:cx4="http://schemas.microsoft.com/office/drawing/2016/5/10/chartex" xmlns:cx5="http://schemas.microsoft.com/office/drawing/2016/5/11/chartex" xmlns:cx6="http://schemas.microsoft.com/office/drawing/2016/5/12/chartex" xmlns:cx7="http://schemas.microsoft.com/office/drawing/2016/5/13/chartex" xmlns:cx8="http://schemas.microsoft.com/office/drawing/2016/5/14/chartex" xmlns:mc="http://schemas.openxmlformats.org/markup-compatibility/2006" xmlns:aink="http://schemas.microsoft.com/office/drawing/2016/ink" xmlns:am3d="http://schemas.microsoft.com/office/drawing/2017/model3d" xmlns:o="urn:schemas-microsoft-com:office:office" xmlns:r="http://schemas.openxmlformats.org/officeDocument/2006/relationships" xmlns:m="http://schemas.openxmlformats.org/officeDocument/2006/math" xmlns:v="urn:schemas-microsoft-com:vml" xmlns:wp14="http://schemas.microsoft.com/office/word/2010/wordprocessingDrawing" xmlns:wp="http://schemas.openxmlformats.org/drawingml/2006/wordprocessingDrawing" xmlns:w10="urn:schemas-microsoft-com:office:word" xmlns:w="http://schemas.openxmlformats.org/wordprocessingml/2006/main" xmlns:w14="http://schemas.microsoft.com/office/word/2010/wordml" xmlns:w15="http://schemas.microsoft.com/office/word/2012/wordml" xmlns:w16cid="http://schemas.microsoft.com/office/word/2016/wordml/cid" xmlns:w16se="http://schemas.microsoft.com/office/word/2015/wordml/symex" xmlns:wpg="http://schemas.microsoft.com/office/word/2010/wordprocessingGroup" xmlns:wpi="http://schemas.microsoft.com/office/word/2010/wordprocessingInk" xmlns:wne="http://schemas.microsoft.com/office/word/2006/wordml" xmlns:wps="http://schemas.microsoft.com/office/word/2010/wordprocessingShape" mc:Ignorable="w14 w15 w16se w16cid wp14">
   <w:abstractNum w:abstractNumId="0" w15:restartNumberingAfterBreak="0">
+    <w:nsid w:val="063A176F"/>
+    <w:multiLevelType w:val="hybridMultilevel"/>
+    <w:tmpl w:val="777AEF9A"/>
+    <w:lvl w:ilvl="0" w:tplc="A9F6D290">
+      <w:start w:val="1"/>
+      <w:numFmt w:val="decimal"/>
+      <w:lvlText w:val="（%1）"/>
+      <w:lvlJc w:val="left"/>
+      <w:pPr>
+        <w:ind w:left="1080" w:hanging="1080"/>
+      </w:pPr>
+      <w:rPr>
+        <w:rFonts w:hint="default"/>
+      </w:rPr>
+    </w:lvl>
+    <w:lvl w:ilvl="1" w:tplc="04090019" w:tentative="1">
+      <w:start w:val="1"/>
+      <w:numFmt w:val="lowerLetter"/>
+      <w:lvlText w:val="%2)"/>
+      <w:lvlJc w:val="left"/>
+      <w:pPr>
+        <w:ind w:left="840" w:hanging="420"/>
+      </w:pPr>
+    </w:lvl>
+    <w:lvl w:ilvl="2" w:tplc="0409001B" w:tentative="1">
+      <w:start w:val="1"/>
+      <w:numFmt w:val="lowerRoman"/>
+      <w:lvlText w:val="%3."/>
+      <w:lvlJc w:val="right"/>
+      <w:pPr>
+        <w:ind w:left="1260" w:hanging="420"/>
+      </w:pPr>
+    </w:lvl>
+    <w:lvl w:ilvl="3" w:tplc="0409000F" w:tentative="1">
+      <w:start w:val="1"/>
+      <w:numFmt w:val="decimal"/>
+      <w:lvlText w:val="%4."/>
+      <w:lvlJc w:val="left"/>
+      <w:pPr>
+        <w:ind w:left="1680" w:hanging="420"/>
+      </w:pPr>
+    </w:lvl>
+    <w:lvl w:ilvl="4" w:tplc="04090019" w:tentative="1">
+      <w:start w:val="1"/>
+      <w:numFmt w:val="lowerLetter"/>
+      <w:lvlText w:val="%5)"/>
+      <w:lvlJc w:val="left"/>
+      <w:pPr>
+        <w:ind w:left="2100" w:hanging="420"/>
+      </w:pPr>
+    </w:lvl>
+    <w:lvl w:ilvl="5" w:tplc="0409001B" w:tentative="1">
+      <w:start w:val="1"/>
+      <w:numFmt w:val="lowerRoman"/>
+      <w:lvlText w:val="%6."/>
+      <w:lvlJc w:val="right"/>
+      <w:pPr>
+        <w:ind w:left="2520" w:hanging="420"/>
+      </w:pPr>
+    </w:lvl>
+    <w:lvl w:ilvl="6" w:tplc="0409000F" w:tentative="1">
+      <w:start w:val="1"/>
+      <w:numFmt w:val="decimal"/>
+      <w:lvlText w:val="%7."/>
+      <w:lvlJc w:val="left"/>
+      <w:pPr>
+        <w:ind w:left="2940" w:hanging="420"/>
+      </w:pPr>
+    </w:lvl>
+    <w:lvl w:ilvl="7" w:tplc="04090019" w:tentative="1">
+      <w:start w:val="1"/>
+      <w:numFmt w:val="lowerLetter"/>
+      <w:lvlText w:val="%8)"/>
+      <w:lvlJc w:val="left"/>
+      <w:pPr>
+        <w:ind w:left="3360" w:hanging="420"/>
+      </w:pPr>
+    </w:lvl>
+    <w:lvl w:ilvl="8" w:tplc="0409001B" w:tentative="1">
+      <w:start w:val="1"/>
+      <w:numFmt w:val="lowerRoman"/>
+      <w:lvlText w:val="%9."/>
+      <w:lvlJc w:val="right"/>
+      <w:pPr>
+        <w:ind w:left="3780" w:hanging="420"/>
+      </w:pPr>
+    </w:lvl>
+  </w:abstractNum>
+  <w:abstractNum w:abstractNumId="1" w15:restartNumberingAfterBreak="0">
     <w:nsid w:val="147B5605"/>
     <w:multiLevelType w:val="hybridMultilevel"/>
     <w:tmpl w:val="B772FDCE"/>
@@ -1624,7 +2141,7 @@
       </w:pPr>
     </w:lvl>
   </w:abstractNum>
-  <w:abstractNum w:abstractNumId="1" w15:restartNumberingAfterBreak="0">
+  <w:abstractNum w:abstractNumId="2" w15:restartNumberingAfterBreak="0">
     <w:nsid w:val="43E14BA6"/>
     <w:multiLevelType w:val="hybridMultilevel"/>
     <w:tmpl w:val="865AB5B0"/>
@@ -1713,7 +2230,7 @@
       </w:pPr>
     </w:lvl>
   </w:abstractNum>
-  <w:abstractNum w:abstractNumId="2" w15:restartNumberingAfterBreak="0">
+  <w:abstractNum w:abstractNumId="3" w15:restartNumberingAfterBreak="0">
     <w:nsid w:val="46915AB9"/>
     <w:multiLevelType w:val="hybridMultilevel"/>
     <w:tmpl w:val="6B5AD9E2"/>
@@ -1802,7 +2319,7 @@
       </w:pPr>
     </w:lvl>
   </w:abstractNum>
-  <w:abstractNum w:abstractNumId="3" w15:restartNumberingAfterBreak="0">
+  <w:abstractNum w:abstractNumId="4" w15:restartNumberingAfterBreak="0">
     <w:nsid w:val="489243AD"/>
     <w:multiLevelType w:val="hybridMultilevel"/>
     <w:tmpl w:val="7CD214C8"/>
@@ -1892,16 +2409,19 @@
     </w:lvl>
   </w:abstractNum>
   <w:num w:numId="1">
-    <w:abstractNumId w:val="0"/>
+    <w:abstractNumId w:val="1"/>
   </w:num>
   <w:num w:numId="2">
-    <w:abstractNumId w:val="1"/>
+    <w:abstractNumId w:val="2"/>
   </w:num>
   <w:num w:numId="3">
+    <w:abstractNumId w:val="4"/>
+  </w:num>
+  <w:num w:numId="4">
     <w:abstractNumId w:val="3"/>
   </w:num>
-  <w:num w:numId="4">
-    <w:abstractNumId w:val="2"/>
+  <w:num w:numId="5">
+    <w:abstractNumId w:val="0"/>
   </w:num>
 </w:numbering>
 </file>
@@ -2305,10 +2825,31 @@
       <w:jc w:val="both"/>
     </w:pPr>
   </w:style>
+  <w:style w:type="paragraph" w:styleId="1">
+    <w:name w:val="heading 1"/>
+    <w:basedOn w:val="a"/>
+    <w:next w:val="a"/>
+    <w:link w:val="10"/>
+    <w:uiPriority w:val="9"/>
+    <w:qFormat/>
+    <w:rsid w:val="00FF2908"/>
+    <w:pPr>
+      <w:keepNext/>
+      <w:keepLines/>
+      <w:spacing w:before="340" w:after="330" w:line="578" w:lineRule="auto"/>
+      <w:outlineLvl w:val="0"/>
+    </w:pPr>
+    <w:rPr>
+      <w:b/>
+      <w:bCs/>
+      <w:kern w:val="44"/>
+      <w:sz w:val="44"/>
+      <w:szCs w:val="44"/>
+    </w:rPr>
+  </w:style>
   <w:style w:type="character" w:default="1" w:styleId="a0">
     <w:name w:val="Default Paragraph Font"/>
     <w:uiPriority w:val="1"/>
-    <w:semiHidden/>
     <w:unhideWhenUsed/>
   </w:style>
   <w:style w:type="table" w:default="1" w:styleId="a1">
@@ -2362,6 +2903,20 @@
     <w:pPr>
       <w:ind w:firstLineChars="200" w:firstLine="420"/>
     </w:pPr>
+  </w:style>
+  <w:style w:type="character" w:customStyle="1" w:styleId="10">
+    <w:name w:val="标题 1 字符"/>
+    <w:basedOn w:val="a0"/>
+    <w:link w:val="1"/>
+    <w:uiPriority w:val="9"/>
+    <w:rsid w:val="00FF2908"/>
+    <w:rPr>
+      <w:b/>
+      <w:bCs/>
+      <w:kern w:val="44"/>
+      <w:sz w:val="44"/>
+      <w:szCs w:val="44"/>
+    </w:rPr>
   </w:style>
 </w:styles>
 </file>

</xml_diff>

<commit_message>
More functions of registration and play games are updated.
</commit_message>
<xml_diff>
--- a/Interactive design.docx
+++ b/Interactive design.docx
@@ -660,6 +660,105 @@
           <w:sz w:val="28"/>
           <w:szCs w:val="28"/>
         </w:rPr>
+        <w:t>补充</w:t>
+      </w:r>
+      <w:r>
+        <w:rPr>
+          <w:rFonts w:ascii="华文楷体" w:eastAsia="华文楷体" w:hAnsi="华文楷体" w:hint="eastAsia"/>
+          <w:sz w:val="28"/>
+          <w:szCs w:val="28"/>
+        </w:rPr>
+        <w:t>（2018.06.10更新）</w:t>
+      </w:r>
+      <w:r>
+        <w:rPr>
+          <w:rFonts w:ascii="华文楷体" w:eastAsia="华文楷体" w:hAnsi="华文楷体" w:hint="eastAsia"/>
+          <w:sz w:val="28"/>
+          <w:szCs w:val="28"/>
+        </w:rPr>
+        <w:t>：</w:t>
+      </w:r>
+      <w:r>
+        <w:rPr>
+          <w:rFonts w:ascii="华文楷体" w:eastAsia="华文楷体" w:hAnsi="华文楷体" w:hint="eastAsia"/>
+          <w:sz w:val="28"/>
+          <w:szCs w:val="28"/>
+        </w:rPr>
+        <w:t>之前未考虑到用户账户的美观性和密码安全性，今天更新了需求，新增了账户输入框和密码输入框的内容限制，</w:t>
+      </w:r>
+      <w:r>
+        <w:rPr>
+          <w:rFonts w:ascii="华文楷体" w:eastAsia="华文楷体" w:hAnsi="华文楷体" w:hint="eastAsia"/>
+          <w:sz w:val="28"/>
+          <w:szCs w:val="28"/>
+        </w:rPr>
+        <w:lastRenderedPageBreak/>
+        <w:t>如下图：</w:t>
+      </w:r>
+    </w:p>
+    <w:p>
+      <w:pPr>
+        <w:rPr>
+          <w:rFonts w:ascii="华文楷体" w:eastAsia="华文楷体" w:hAnsi="华文楷体" w:hint="eastAsia"/>
+          <w:sz w:val="28"/>
+          <w:szCs w:val="28"/>
+        </w:rPr>
+      </w:pPr>
+      <w:r>
+        <w:rPr>
+          <w:noProof/>
+        </w:rPr>
+        <w:drawing>
+          <wp:inline distT="0" distB="0" distL="0" distR="0" wp14:anchorId="3EF80098" wp14:editId="224E1668">
+            <wp:extent cx="5274310" cy="2893060"/>
+            <wp:effectExtent l="0" t="0" r="2540" b="2540"/>
+            <wp:docPr id="15" name="图片 15"/>
+            <wp:cNvGraphicFramePr>
+              <a:graphicFrameLocks xmlns:a="http://schemas.openxmlformats.org/drawingml/2006/main" noChangeAspect="1"/>
+            </wp:cNvGraphicFramePr>
+            <a:graphic xmlns:a="http://schemas.openxmlformats.org/drawingml/2006/main">
+              <a:graphicData uri="http://schemas.openxmlformats.org/drawingml/2006/picture">
+                <pic:pic xmlns:pic="http://schemas.openxmlformats.org/drawingml/2006/picture">
+                  <pic:nvPicPr>
+                    <pic:cNvPr id="1" name=""/>
+                    <pic:cNvPicPr/>
+                  </pic:nvPicPr>
+                  <pic:blipFill>
+                    <a:blip r:embed="rId7"/>
+                    <a:stretch>
+                      <a:fillRect/>
+                    </a:stretch>
+                  </pic:blipFill>
+                  <pic:spPr>
+                    <a:xfrm>
+                      <a:off x="0" y="0"/>
+                      <a:ext cx="5274310" cy="2893060"/>
+                    </a:xfrm>
+                    <a:prstGeom prst="rect">
+                      <a:avLst/>
+                    </a:prstGeom>
+                  </pic:spPr>
+                </pic:pic>
+              </a:graphicData>
+            </a:graphic>
+          </wp:inline>
+        </w:drawing>
+      </w:r>
+    </w:p>
+    <w:p>
+      <w:pPr>
+        <w:rPr>
+          <w:rFonts w:ascii="华文楷体" w:eastAsia="华文楷体" w:hAnsi="华文楷体"/>
+          <w:sz w:val="28"/>
+          <w:szCs w:val="28"/>
+        </w:rPr>
+      </w:pPr>
+      <w:r>
+        <w:rPr>
+          <w:rFonts w:ascii="华文楷体" w:eastAsia="华文楷体" w:hAnsi="华文楷体" w:hint="eastAsia"/>
+          <w:sz w:val="28"/>
+          <w:szCs w:val="28"/>
+        </w:rPr>
         <w:t>2018.06.05</w:t>
       </w:r>
     </w:p>
@@ -694,198 +793,198 @@
           <w:sz w:val="28"/>
           <w:szCs w:val="28"/>
         </w:rPr>
+        <w:t>点击登录后，登陆</w:t>
+      </w:r>
+      <w:r>
+        <w:rPr>
+          <w:rFonts w:ascii="华文楷体" w:eastAsia="华文楷体" w:hAnsi="华文楷体" w:hint="eastAsia"/>
+          <w:sz w:val="28"/>
+          <w:szCs w:val="28"/>
+        </w:rPr>
+        <w:t>二字变为蓝色，页面跳转至登陆界面；</w:t>
+      </w:r>
+    </w:p>
+    <w:p>
+      <w:pPr>
+        <w:rPr>
+          <w:rFonts w:ascii="华文楷体" w:eastAsia="华文楷体" w:hAnsi="华文楷体"/>
+          <w:sz w:val="28"/>
+          <w:szCs w:val="28"/>
+        </w:rPr>
+      </w:pPr>
+      <w:r>
+        <w:rPr>
+          <w:rFonts w:ascii="华文楷体" w:eastAsia="华文楷体" w:hAnsi="华文楷体" w:hint="eastAsia"/>
+          <w:sz w:val="28"/>
+          <w:szCs w:val="28"/>
+        </w:rPr>
+        <w:t>点击账号、密码文本输入框，获取焦点，输入字符；</w:t>
+      </w:r>
+    </w:p>
+    <w:p>
+      <w:pPr>
+        <w:rPr>
+          <w:rFonts w:ascii="华文楷体" w:eastAsia="华文楷体" w:hAnsi="华文楷体"/>
+          <w:sz w:val="28"/>
+          <w:szCs w:val="28"/>
+        </w:rPr>
+      </w:pPr>
+      <w:r>
+        <w:rPr>
+          <w:rFonts w:ascii="华文楷体" w:eastAsia="华文楷体" w:hAnsi="华文楷体"/>
+          <w:sz w:val="28"/>
+          <w:szCs w:val="28"/>
+        </w:rPr>
+        <w:t>C</w:t>
+      </w:r>
+      <w:r>
+        <w:rPr>
+          <w:rFonts w:ascii="华文楷体" w:eastAsia="华文楷体" w:hAnsi="华文楷体" w:hint="eastAsia"/>
+          <w:sz w:val="28"/>
+          <w:szCs w:val="28"/>
+        </w:rPr>
+        <w:t>ase1.文本框未输入时，输入框为红色，下方有红色文字提示且g</w:t>
+      </w:r>
+      <w:r>
+        <w:rPr>
+          <w:rFonts w:ascii="华文楷体" w:eastAsia="华文楷体" w:hAnsi="华文楷体"/>
+          <w:sz w:val="28"/>
+          <w:szCs w:val="28"/>
+        </w:rPr>
+        <w:t>et-</w:t>
+      </w:r>
+      <w:r>
+        <w:rPr>
+          <w:rFonts w:ascii="华文楷体" w:eastAsia="华文楷体" w:hAnsi="华文楷体" w:hint="eastAsia"/>
+          <w:sz w:val="28"/>
+          <w:szCs w:val="28"/>
+        </w:rPr>
+        <w:t>&gt;按钮不可点击；</w:t>
+      </w:r>
+    </w:p>
+    <w:p>
+      <w:pPr>
+        <w:rPr>
+          <w:rFonts w:ascii="华文楷体" w:eastAsia="华文楷体" w:hAnsi="华文楷体"/>
+          <w:sz w:val="28"/>
+          <w:szCs w:val="28"/>
+        </w:rPr>
+      </w:pPr>
+      <w:r>
+        <w:rPr>
+          <w:rFonts w:ascii="华文楷体" w:eastAsia="华文楷体" w:hAnsi="华文楷体"/>
+          <w:sz w:val="28"/>
+          <w:szCs w:val="28"/>
+        </w:rPr>
+        <w:t>C</w:t>
+      </w:r>
+      <w:r>
+        <w:rPr>
+          <w:rFonts w:ascii="华文楷体" w:eastAsia="华文楷体" w:hAnsi="华文楷体" w:hint="eastAsia"/>
+          <w:sz w:val="28"/>
+          <w:szCs w:val="28"/>
+        </w:rPr>
+        <w:t>ase2.文本框已输入，账号不存在，输入框为红色，下方有红色文字提示且g</w:t>
+      </w:r>
+      <w:r>
+        <w:rPr>
+          <w:rFonts w:ascii="华文楷体" w:eastAsia="华文楷体" w:hAnsi="华文楷体"/>
+          <w:sz w:val="28"/>
+          <w:szCs w:val="28"/>
+        </w:rPr>
+        <w:t>et-</w:t>
+      </w:r>
+      <w:r>
+        <w:rPr>
+          <w:rFonts w:ascii="华文楷体" w:eastAsia="华文楷体" w:hAnsi="华文楷体" w:hint="eastAsia"/>
+          <w:sz w:val="28"/>
+          <w:szCs w:val="28"/>
+        </w:rPr>
+        <w:t>&gt;按钮不可点击；</w:t>
+      </w:r>
+    </w:p>
+    <w:p>
+      <w:pPr>
+        <w:rPr>
+          <w:rFonts w:ascii="华文楷体" w:eastAsia="华文楷体" w:hAnsi="华文楷体"/>
+          <w:sz w:val="28"/>
+          <w:szCs w:val="28"/>
+        </w:rPr>
+      </w:pPr>
+      <w:r>
+        <w:rPr>
+          <w:rFonts w:ascii="华文楷体" w:eastAsia="华文楷体" w:hAnsi="华文楷体"/>
+          <w:sz w:val="28"/>
+          <w:szCs w:val="28"/>
+        </w:rPr>
+        <w:t>C</w:t>
+      </w:r>
+      <w:r>
+        <w:rPr>
+          <w:rFonts w:ascii="华文楷体" w:eastAsia="华文楷体" w:hAnsi="华文楷体" w:hint="eastAsia"/>
+          <w:sz w:val="28"/>
+          <w:szCs w:val="28"/>
+        </w:rPr>
+        <w:t>ase3.文本框已输入，密码错误，输入框为红色，下方有红色文字提示且g</w:t>
+      </w:r>
+      <w:r>
+        <w:rPr>
+          <w:rFonts w:ascii="华文楷体" w:eastAsia="华文楷体" w:hAnsi="华文楷体"/>
+          <w:sz w:val="28"/>
+          <w:szCs w:val="28"/>
+        </w:rPr>
+        <w:t>et-</w:t>
+      </w:r>
+      <w:r>
+        <w:rPr>
+          <w:rFonts w:ascii="华文楷体" w:eastAsia="华文楷体" w:hAnsi="华文楷体" w:hint="eastAsia"/>
+          <w:sz w:val="28"/>
+          <w:szCs w:val="28"/>
+        </w:rPr>
+        <w:t>&gt;按钮不可点击；</w:t>
+      </w:r>
+    </w:p>
+    <w:p>
+      <w:pPr>
+        <w:rPr>
+          <w:rFonts w:ascii="华文楷体" w:eastAsia="华文楷体" w:hAnsi="华文楷体"/>
+          <w:sz w:val="28"/>
+          <w:szCs w:val="28"/>
+        </w:rPr>
+      </w:pPr>
+      <w:r>
+        <w:rPr>
+          <w:rFonts w:ascii="华文楷体" w:eastAsia="华文楷体" w:hAnsi="华文楷体"/>
+          <w:sz w:val="28"/>
+          <w:szCs w:val="28"/>
+        </w:rPr>
+        <w:t>C</w:t>
+      </w:r>
+      <w:r>
+        <w:rPr>
+          <w:rFonts w:ascii="华文楷体" w:eastAsia="华文楷体" w:hAnsi="华文楷体" w:hint="eastAsia"/>
+          <w:sz w:val="28"/>
+          <w:szCs w:val="28"/>
+        </w:rPr>
+        <w:t>ase4.文本框已输入，账号密码正确，进入跳转界面。</w:t>
+      </w:r>
+    </w:p>
+    <w:p>
+      <w:pPr>
+        <w:rPr>
+          <w:rFonts w:ascii="华文楷体" w:eastAsia="华文楷体" w:hAnsi="华文楷体"/>
+          <w:sz w:val="28"/>
+          <w:szCs w:val="28"/>
+        </w:rPr>
+      </w:pPr>
+      <w:r>
+        <w:rPr>
+          <w:rFonts w:ascii="华文楷体" w:eastAsia="华文楷体" w:hAnsi="华文楷体"/>
+          <w:noProof/>
+          <w:sz w:val="28"/>
+          <w:szCs w:val="28"/>
+        </w:rPr>
         <w:lastRenderedPageBreak/>
-        <w:t>点击登录后，登陆</w:t>
-      </w:r>
-      <w:r>
-        <w:rPr>
-          <w:rFonts w:ascii="华文楷体" w:eastAsia="华文楷体" w:hAnsi="华文楷体" w:hint="eastAsia"/>
-          <w:sz w:val="28"/>
-          <w:szCs w:val="28"/>
-        </w:rPr>
-        <w:t>二字变为蓝色，页面跳转至登陆界面；</w:t>
-      </w:r>
-    </w:p>
-    <w:p>
-      <w:pPr>
-        <w:rPr>
-          <w:rFonts w:ascii="华文楷体" w:eastAsia="华文楷体" w:hAnsi="华文楷体"/>
-          <w:sz w:val="28"/>
-          <w:szCs w:val="28"/>
-        </w:rPr>
-      </w:pPr>
-      <w:r>
-        <w:rPr>
-          <w:rFonts w:ascii="华文楷体" w:eastAsia="华文楷体" w:hAnsi="华文楷体" w:hint="eastAsia"/>
-          <w:sz w:val="28"/>
-          <w:szCs w:val="28"/>
-        </w:rPr>
-        <w:t>点击账号、密码文本输入框，获取焦点，输入字符；</w:t>
-      </w:r>
-    </w:p>
-    <w:p>
-      <w:pPr>
-        <w:rPr>
-          <w:rFonts w:ascii="华文楷体" w:eastAsia="华文楷体" w:hAnsi="华文楷体"/>
-          <w:sz w:val="28"/>
-          <w:szCs w:val="28"/>
-        </w:rPr>
-      </w:pPr>
-      <w:r>
-        <w:rPr>
-          <w:rFonts w:ascii="华文楷体" w:eastAsia="华文楷体" w:hAnsi="华文楷体"/>
-          <w:sz w:val="28"/>
-          <w:szCs w:val="28"/>
-        </w:rPr>
-        <w:t>C</w:t>
-      </w:r>
-      <w:r>
-        <w:rPr>
-          <w:rFonts w:ascii="华文楷体" w:eastAsia="华文楷体" w:hAnsi="华文楷体" w:hint="eastAsia"/>
-          <w:sz w:val="28"/>
-          <w:szCs w:val="28"/>
-        </w:rPr>
-        <w:t>ase1.文本框未输入时，输入框为红色，下方有红色文字提示且g</w:t>
-      </w:r>
-      <w:r>
-        <w:rPr>
-          <w:rFonts w:ascii="华文楷体" w:eastAsia="华文楷体" w:hAnsi="华文楷体"/>
-          <w:sz w:val="28"/>
-          <w:szCs w:val="28"/>
-        </w:rPr>
-        <w:t>et-</w:t>
-      </w:r>
-      <w:r>
-        <w:rPr>
-          <w:rFonts w:ascii="华文楷体" w:eastAsia="华文楷体" w:hAnsi="华文楷体" w:hint="eastAsia"/>
-          <w:sz w:val="28"/>
-          <w:szCs w:val="28"/>
-        </w:rPr>
-        <w:t>&gt;按钮不可点击；</w:t>
-      </w:r>
-    </w:p>
-    <w:p>
-      <w:pPr>
-        <w:rPr>
-          <w:rFonts w:ascii="华文楷体" w:eastAsia="华文楷体" w:hAnsi="华文楷体"/>
-          <w:sz w:val="28"/>
-          <w:szCs w:val="28"/>
-        </w:rPr>
-      </w:pPr>
-      <w:r>
-        <w:rPr>
-          <w:rFonts w:ascii="华文楷体" w:eastAsia="华文楷体" w:hAnsi="华文楷体"/>
-          <w:sz w:val="28"/>
-          <w:szCs w:val="28"/>
-        </w:rPr>
-        <w:t>C</w:t>
-      </w:r>
-      <w:r>
-        <w:rPr>
-          <w:rFonts w:ascii="华文楷体" w:eastAsia="华文楷体" w:hAnsi="华文楷体" w:hint="eastAsia"/>
-          <w:sz w:val="28"/>
-          <w:szCs w:val="28"/>
-        </w:rPr>
-        <w:t>ase2.文本框已输入，账号不存在，输入框为红色，下方有红色文字提示且g</w:t>
-      </w:r>
-      <w:r>
-        <w:rPr>
-          <w:rFonts w:ascii="华文楷体" w:eastAsia="华文楷体" w:hAnsi="华文楷体"/>
-          <w:sz w:val="28"/>
-          <w:szCs w:val="28"/>
-        </w:rPr>
-        <w:t>et-</w:t>
-      </w:r>
-      <w:r>
-        <w:rPr>
-          <w:rFonts w:ascii="华文楷体" w:eastAsia="华文楷体" w:hAnsi="华文楷体" w:hint="eastAsia"/>
-          <w:sz w:val="28"/>
-          <w:szCs w:val="28"/>
-        </w:rPr>
-        <w:t>&gt;按钮不可点击；</w:t>
-      </w:r>
-    </w:p>
-    <w:p>
-      <w:pPr>
-        <w:rPr>
-          <w:rFonts w:ascii="华文楷体" w:eastAsia="华文楷体" w:hAnsi="华文楷体"/>
-          <w:sz w:val="28"/>
-          <w:szCs w:val="28"/>
-        </w:rPr>
-      </w:pPr>
-      <w:r>
-        <w:rPr>
-          <w:rFonts w:ascii="华文楷体" w:eastAsia="华文楷体" w:hAnsi="华文楷体"/>
-          <w:sz w:val="28"/>
-          <w:szCs w:val="28"/>
-        </w:rPr>
-        <w:t>C</w:t>
-      </w:r>
-      <w:r>
-        <w:rPr>
-          <w:rFonts w:ascii="华文楷体" w:eastAsia="华文楷体" w:hAnsi="华文楷体" w:hint="eastAsia"/>
-          <w:sz w:val="28"/>
-          <w:szCs w:val="28"/>
-        </w:rPr>
-        <w:t>ase3.文本框已输入，密码错误，输入框为红色，下方有红色文字提示且g</w:t>
-      </w:r>
-      <w:r>
-        <w:rPr>
-          <w:rFonts w:ascii="华文楷体" w:eastAsia="华文楷体" w:hAnsi="华文楷体"/>
-          <w:sz w:val="28"/>
-          <w:szCs w:val="28"/>
-        </w:rPr>
-        <w:t>et-</w:t>
-      </w:r>
-      <w:r>
-        <w:rPr>
-          <w:rFonts w:ascii="华文楷体" w:eastAsia="华文楷体" w:hAnsi="华文楷体" w:hint="eastAsia"/>
-          <w:sz w:val="28"/>
-          <w:szCs w:val="28"/>
-        </w:rPr>
-        <w:t>&gt;按钮不可点击；</w:t>
-      </w:r>
-    </w:p>
-    <w:p>
-      <w:pPr>
-        <w:rPr>
-          <w:rFonts w:ascii="华文楷体" w:eastAsia="华文楷体" w:hAnsi="华文楷体"/>
-          <w:sz w:val="28"/>
-          <w:szCs w:val="28"/>
-        </w:rPr>
-      </w:pPr>
-      <w:r>
-        <w:rPr>
-          <w:rFonts w:ascii="华文楷体" w:eastAsia="华文楷体" w:hAnsi="华文楷体"/>
-          <w:sz w:val="28"/>
-          <w:szCs w:val="28"/>
-        </w:rPr>
-        <w:t>C</w:t>
-      </w:r>
-      <w:r>
-        <w:rPr>
-          <w:rFonts w:ascii="华文楷体" w:eastAsia="华文楷体" w:hAnsi="华文楷体" w:hint="eastAsia"/>
-          <w:sz w:val="28"/>
-          <w:szCs w:val="28"/>
-        </w:rPr>
-        <w:t>ase4.文本框已输入，账号密码正确，进入跳转界面。</w:t>
-      </w:r>
-    </w:p>
-    <w:p>
-      <w:pPr>
-        <w:rPr>
-          <w:rFonts w:ascii="华文楷体" w:eastAsia="华文楷体" w:hAnsi="华文楷体"/>
-          <w:sz w:val="28"/>
-          <w:szCs w:val="28"/>
-        </w:rPr>
-      </w:pPr>
-      <w:r>
-        <w:rPr>
-          <w:rFonts w:ascii="华文楷体" w:eastAsia="华文楷体" w:hAnsi="华文楷体"/>
-          <w:noProof/>
-          <w:sz w:val="28"/>
-          <w:szCs w:val="28"/>
-        </w:rPr>
         <w:drawing>
           <wp:inline distT="0" distB="0" distL="0" distR="0" wp14:anchorId="521C325F" wp14:editId="74AB1F5D">
             <wp:extent cx="3048000" cy="2736850"/>
@@ -904,7 +1003,7 @@
                     </pic:cNvPicPr>
                   </pic:nvPicPr>
                   <pic:blipFill>
-                    <a:blip r:embed="rId7">
+                    <a:blip r:embed="rId8">
                       <a:extLst>
                         <a:ext uri="{28A0092B-C50C-407E-A947-70E740481C1C}">
                           <a14:useLocalDpi xmlns:a14="http://schemas.microsoft.com/office/drawing/2010/main" val="0"/>
@@ -1055,7 +1154,6 @@
           <w:sz w:val="28"/>
           <w:szCs w:val="28"/>
         </w:rPr>
-        <w:lastRenderedPageBreak/>
         <w:t>登陆界面跳转：和注册界面一样，</w:t>
       </w:r>
       <w:r>
@@ -1106,64 +1204,12 @@
         <w:rPr>
           <w:noProof/>
         </w:rPr>
+        <w:lastRenderedPageBreak/>
         <w:drawing>
           <wp:inline distT="0" distB="0" distL="0" distR="0" wp14:anchorId="28F3F1CA" wp14:editId="318F8928">
             <wp:extent cx="5156465" cy="3079908"/>
             <wp:effectExtent l="0" t="0" r="6350" b="6350"/>
             <wp:docPr id="3" name="图片 3"/>
-            <wp:cNvGraphicFramePr>
-              <a:graphicFrameLocks xmlns:a="http://schemas.openxmlformats.org/drawingml/2006/main" noChangeAspect="1"/>
-            </wp:cNvGraphicFramePr>
-            <a:graphic xmlns:a="http://schemas.openxmlformats.org/drawingml/2006/main">
-              <a:graphicData uri="http://schemas.openxmlformats.org/drawingml/2006/picture">
-                <pic:pic xmlns:pic="http://schemas.openxmlformats.org/drawingml/2006/picture">
-                  <pic:nvPicPr>
-                    <pic:cNvPr id="1" name=""/>
-                    <pic:cNvPicPr/>
-                  </pic:nvPicPr>
-                  <pic:blipFill>
-                    <a:blip r:embed="rId8"/>
-                    <a:stretch>
-                      <a:fillRect/>
-                    </a:stretch>
-                  </pic:blipFill>
-                  <pic:spPr>
-                    <a:xfrm>
-                      <a:off x="0" y="0"/>
-                      <a:ext cx="5156465" cy="3079908"/>
-                    </a:xfrm>
-                    <a:prstGeom prst="rect">
-                      <a:avLst/>
-                    </a:prstGeom>
-                  </pic:spPr>
-                </pic:pic>
-              </a:graphicData>
-            </a:graphic>
-          </wp:inline>
-        </w:drawing>
-      </w:r>
-    </w:p>
-    <w:p>
-      <w:pPr>
-        <w:pStyle w:val="a5"/>
-        <w:spacing w:before="240"/>
-        <w:ind w:left="360" w:firstLineChars="0" w:firstLine="0"/>
-        <w:rPr>
-          <w:rFonts w:ascii="华文楷体" w:eastAsia="华文楷体" w:hAnsi="华文楷体"/>
-          <w:sz w:val="28"/>
-          <w:szCs w:val="28"/>
-        </w:rPr>
-      </w:pPr>
-      <w:r>
-        <w:rPr>
-          <w:noProof/>
-        </w:rPr>
-        <w:lastRenderedPageBreak/>
-        <w:drawing>
-          <wp:inline distT="0" distB="0" distL="0" distR="0" wp14:anchorId="32492A35" wp14:editId="19BD1A24">
-            <wp:extent cx="5274310" cy="3291840"/>
-            <wp:effectExtent l="0" t="0" r="2540" b="3810"/>
-            <wp:docPr id="4" name="图片 4"/>
             <wp:cNvGraphicFramePr>
               <a:graphicFrameLocks xmlns:a="http://schemas.openxmlformats.org/drawingml/2006/main" noChangeAspect="1"/>
             </wp:cNvGraphicFramePr>
@@ -1183,7 +1229,7 @@
                   <pic:spPr>
                     <a:xfrm>
                       <a:off x="0" y="0"/>
-                      <a:ext cx="5274310" cy="3291840"/>
+                      <a:ext cx="5156465" cy="3079908"/>
                     </a:xfrm>
                     <a:prstGeom prst="rect">
                       <a:avLst/>
@@ -1212,10 +1258,10 @@
           <w:noProof/>
         </w:rPr>
         <w:drawing>
-          <wp:inline distT="0" distB="0" distL="0" distR="0" wp14:anchorId="77B03264" wp14:editId="6DF624AC">
-            <wp:extent cx="5274310" cy="2640330"/>
-            <wp:effectExtent l="0" t="0" r="2540" b="7620"/>
-            <wp:docPr id="6" name="图片 6"/>
+          <wp:inline distT="0" distB="0" distL="0" distR="0" wp14:anchorId="32492A35" wp14:editId="19BD1A24">
+            <wp:extent cx="5274310" cy="3291840"/>
+            <wp:effectExtent l="0" t="0" r="2540" b="3810"/>
+            <wp:docPr id="4" name="图片 4"/>
             <wp:cNvGraphicFramePr>
               <a:graphicFrameLocks xmlns:a="http://schemas.openxmlformats.org/drawingml/2006/main" noChangeAspect="1"/>
             </wp:cNvGraphicFramePr>
@@ -1235,7 +1281,7 @@
                   <pic:spPr>
                     <a:xfrm>
                       <a:off x="0" y="0"/>
-                      <a:ext cx="5274310" cy="2640330"/>
+                      <a:ext cx="5274310" cy="3291840"/>
                     </a:xfrm>
                     <a:prstGeom prst="rect">
                       <a:avLst/>
@@ -1261,258 +1307,14 @@
       </w:pPr>
       <w:r>
         <w:rPr>
-          <w:rFonts w:ascii="华文楷体" w:eastAsia="华文楷体" w:hAnsi="华文楷体" w:hint="eastAsia"/>
-          <w:sz w:val="28"/>
-          <w:szCs w:val="28"/>
-        </w:rPr>
-        <w:t>2018.06.07</w:t>
-      </w:r>
-    </w:p>
-    <w:p>
-      <w:pPr>
-        <w:pStyle w:val="a5"/>
-        <w:spacing w:before="240"/>
-        <w:ind w:left="360" w:firstLineChars="0" w:firstLine="0"/>
-        <w:rPr>
-          <w:rFonts w:ascii="华文楷体" w:eastAsia="华文楷体" w:hAnsi="华文楷体"/>
-          <w:sz w:val="28"/>
-          <w:szCs w:val="28"/>
-        </w:rPr>
-      </w:pPr>
-      <w:r>
-        <w:rPr>
-          <w:rFonts w:ascii="华文楷体" w:eastAsia="华文楷体" w:hAnsi="华文楷体" w:hint="eastAsia"/>
-          <w:sz w:val="28"/>
-          <w:szCs w:val="28"/>
-        </w:rPr>
-        <w:t>主界面</w:t>
-      </w:r>
-      <w:r>
-        <w:rPr>
-          <w:rFonts w:ascii="华文楷体" w:eastAsia="华文楷体" w:hAnsi="华文楷体" w:hint="eastAsia"/>
-          <w:sz w:val="28"/>
-          <w:szCs w:val="28"/>
-        </w:rPr>
-        <w:t>：</w:t>
-      </w:r>
-    </w:p>
-    <w:p>
-      <w:pPr>
-        <w:pStyle w:val="a5"/>
-        <w:spacing w:before="240"/>
-        <w:ind w:left="360" w:firstLineChars="0" w:firstLine="0"/>
-        <w:rPr>
-          <w:rFonts w:ascii="华文楷体" w:eastAsia="华文楷体" w:hAnsi="华文楷体"/>
-          <w:sz w:val="28"/>
-          <w:szCs w:val="28"/>
-        </w:rPr>
-      </w:pPr>
-      <w:r>
-        <w:rPr>
-          <w:rFonts w:ascii="华文楷体" w:eastAsia="华文楷体" w:hAnsi="华文楷体" w:hint="eastAsia"/>
-          <w:sz w:val="28"/>
-          <w:szCs w:val="28"/>
-        </w:rPr>
-        <w:t>如上图所示，登陆界面跳转到用户界面后，左侧有用户导航栏，分别为个人中心、开始游戏、排名查看以及通用设置。右侧有用户名一栏以及下拉按钮；点击下拉按钮，会弹出“退出”按钮；点击退</w:t>
-      </w:r>
-      <w:r>
-        <w:rPr>
-          <w:rFonts w:ascii="华文楷体" w:eastAsia="华文楷体" w:hAnsi="华文楷体" w:hint="eastAsia"/>
-          <w:sz w:val="28"/>
-          <w:szCs w:val="28"/>
-        </w:rPr>
-        <w:lastRenderedPageBreak/>
-        <w:t>出按钮，将重新跳转到登陆注册界面。</w:t>
-      </w:r>
-    </w:p>
-    <w:p>
-      <w:pPr>
-        <w:pStyle w:val="a5"/>
-        <w:numPr>
-          <w:ilvl w:val="0"/>
-          <w:numId w:val="3"/>
-        </w:numPr>
-        <w:spacing w:before="240"/>
-        <w:ind w:firstLineChars="0"/>
-        <w:rPr>
-          <w:rFonts w:ascii="华文楷体" w:eastAsia="华文楷体" w:hAnsi="华文楷体"/>
-          <w:sz w:val="28"/>
-          <w:szCs w:val="28"/>
-        </w:rPr>
-      </w:pPr>
-      <w:r>
-        <w:rPr>
-          <w:rFonts w:ascii="华文楷体" w:eastAsia="华文楷体" w:hAnsi="华文楷体" w:hint="eastAsia"/>
-          <w:sz w:val="28"/>
-          <w:szCs w:val="28"/>
-        </w:rPr>
-        <w:t>个人中心：个人中心界面</w:t>
-      </w:r>
-      <w:r>
-        <w:rPr>
-          <w:rFonts w:ascii="华文楷体" w:eastAsia="华文楷体" w:hAnsi="华文楷体" w:hint="eastAsia"/>
-          <w:sz w:val="28"/>
-          <w:szCs w:val="28"/>
-        </w:rPr>
-        <w:t>左上方应设有个人信息、对战记录两个导航栏。</w:t>
-      </w:r>
-    </w:p>
-    <w:p>
-      <w:pPr>
-        <w:pStyle w:val="a5"/>
-        <w:numPr>
-          <w:ilvl w:val="0"/>
-          <w:numId w:val="4"/>
-        </w:numPr>
-        <w:ind w:firstLineChars="0"/>
-        <w:rPr>
-          <w:rFonts w:ascii="华文楷体" w:eastAsia="华文楷体" w:hAnsi="华文楷体"/>
-          <w:sz w:val="28"/>
-          <w:szCs w:val="28"/>
-        </w:rPr>
-      </w:pPr>
-      <w:r>
-        <w:rPr>
-          <w:rFonts w:ascii="华文楷体" w:eastAsia="华文楷体" w:hAnsi="华文楷体" w:hint="eastAsia"/>
-          <w:sz w:val="28"/>
-          <w:szCs w:val="28"/>
-        </w:rPr>
-        <w:t>个人信息：可以简单明了的看到用户的账户（</w:t>
-      </w:r>
-      <w:r>
-        <w:rPr>
-          <w:rFonts w:ascii="华文楷体" w:eastAsia="华文楷体" w:hAnsi="华文楷体"/>
-          <w:sz w:val="28"/>
-          <w:szCs w:val="28"/>
-        </w:rPr>
-        <w:t>Username</w:t>
-      </w:r>
-      <w:r>
-        <w:rPr>
-          <w:rFonts w:ascii="华文楷体" w:eastAsia="华文楷体" w:hAnsi="华文楷体" w:hint="eastAsia"/>
-          <w:sz w:val="28"/>
-          <w:szCs w:val="28"/>
-        </w:rPr>
-        <w:t>）、昵称（N</w:t>
-      </w:r>
-      <w:r>
-        <w:rPr>
-          <w:rFonts w:ascii="华文楷体" w:eastAsia="华文楷体" w:hAnsi="华文楷体"/>
-          <w:sz w:val="28"/>
-          <w:szCs w:val="28"/>
-        </w:rPr>
-        <w:t>ame</w:t>
-      </w:r>
-      <w:r>
-        <w:rPr>
-          <w:rFonts w:ascii="华文楷体" w:eastAsia="华文楷体" w:hAnsi="华文楷体" w:hint="eastAsia"/>
-          <w:sz w:val="28"/>
-          <w:szCs w:val="28"/>
-        </w:rPr>
-        <w:t>）、密码输入框（P</w:t>
-      </w:r>
-      <w:r>
-        <w:rPr>
-          <w:rFonts w:ascii="华文楷体" w:eastAsia="华文楷体" w:hAnsi="华文楷体"/>
-          <w:sz w:val="28"/>
-          <w:szCs w:val="28"/>
-        </w:rPr>
-        <w:t>assword</w:t>
-      </w:r>
-      <w:r>
-        <w:rPr>
-          <w:rFonts w:ascii="华文楷体" w:eastAsia="华文楷体" w:hAnsi="华文楷体" w:hint="eastAsia"/>
-          <w:sz w:val="28"/>
-          <w:szCs w:val="28"/>
-        </w:rPr>
-        <w:t>）以及R</w:t>
-      </w:r>
-      <w:r>
-        <w:rPr>
-          <w:rFonts w:ascii="华文楷体" w:eastAsia="华文楷体" w:hAnsi="华文楷体"/>
-          <w:sz w:val="28"/>
-          <w:szCs w:val="28"/>
-        </w:rPr>
-        <w:t>ank</w:t>
-      </w:r>
-      <w:r>
-        <w:rPr>
-          <w:rFonts w:ascii="华文楷体" w:eastAsia="华文楷体" w:hAnsi="华文楷体" w:hint="eastAsia"/>
-          <w:sz w:val="28"/>
-          <w:szCs w:val="28"/>
-        </w:rPr>
-        <w:t>排名，密码为了安全起见，应为隐藏密码；密码输入框下方有修改密码按钮（黄色高亮）。</w:t>
-      </w:r>
-      <w:r>
-        <w:rPr>
-          <w:rFonts w:ascii="华文楷体" w:eastAsia="华文楷体" w:hAnsi="华文楷体" w:hint="eastAsia"/>
-          <w:sz w:val="28"/>
-          <w:szCs w:val="28"/>
-        </w:rPr>
-        <w:t>个人信息的交互过程：用户点击修改密码——&gt;弹出密码输入框、确认密码输入</w:t>
-      </w:r>
-      <w:proofErr w:type="gramStart"/>
-      <w:r>
-        <w:rPr>
-          <w:rFonts w:ascii="华文楷体" w:eastAsia="华文楷体" w:hAnsi="华文楷体" w:hint="eastAsia"/>
-          <w:sz w:val="28"/>
-          <w:szCs w:val="28"/>
-        </w:rPr>
-        <w:t>框以及</w:t>
-      </w:r>
-      <w:proofErr w:type="gramEnd"/>
-      <w:r>
-        <w:rPr>
-          <w:rFonts w:ascii="华文楷体" w:eastAsia="华文楷体" w:hAnsi="华文楷体" w:hint="eastAsia"/>
-          <w:sz w:val="28"/>
-          <w:szCs w:val="28"/>
-        </w:rPr>
-        <w:t>取消、提交（黄色高亮）按钮——&gt;输入新密码以及确认密码——&gt;点击确定按钮。信息经过验证后反馈回来的交互情形为：弹出修改成功提示框（绿色对号）以及取消、确定按钮——&gt;点击按钮将再次跳转到个人信息界面。</w:t>
-      </w:r>
-    </w:p>
-    <w:p>
-      <w:pPr>
-        <w:pStyle w:val="a5"/>
-        <w:numPr>
-          <w:ilvl w:val="0"/>
-          <w:numId w:val="4"/>
-        </w:numPr>
-        <w:ind w:firstLineChars="0"/>
-        <w:rPr>
-          <w:rFonts w:ascii="华文楷体" w:eastAsia="华文楷体" w:hAnsi="华文楷体"/>
-          <w:sz w:val="28"/>
-          <w:szCs w:val="28"/>
-        </w:rPr>
-      </w:pPr>
-      <w:r>
-        <w:rPr>
-          <w:rFonts w:ascii="华文楷体" w:eastAsia="华文楷体" w:hAnsi="华文楷体" w:hint="eastAsia"/>
-          <w:sz w:val="28"/>
-          <w:szCs w:val="28"/>
-        </w:rPr>
-        <w:t>对战记录：</w:t>
-      </w:r>
-    </w:p>
-    <w:p>
-      <w:pPr>
-        <w:pStyle w:val="a5"/>
-        <w:ind w:left="1080" w:firstLineChars="0" w:firstLine="0"/>
-        <w:rPr>
-          <w:rFonts w:ascii="华文楷体" w:eastAsia="华文楷体" w:hAnsi="华文楷体"/>
-          <w:sz w:val="28"/>
-          <w:szCs w:val="28"/>
-        </w:rPr>
-      </w:pPr>
-      <w:r>
-        <w:rPr>
           <w:noProof/>
         </w:rPr>
         <w:lastRenderedPageBreak/>
         <w:drawing>
-          <wp:inline distT="0" distB="0" distL="0" distR="0" wp14:anchorId="212F60EF" wp14:editId="31A66ECB">
-            <wp:extent cx="4394426" cy="5569236"/>
-            <wp:effectExtent l="0" t="0" r="6350" b="0"/>
-            <wp:docPr id="7" name="图片 7"/>
+          <wp:inline distT="0" distB="0" distL="0" distR="0" wp14:anchorId="77B03264" wp14:editId="6DF624AC">
+            <wp:extent cx="5274310" cy="2640330"/>
+            <wp:effectExtent l="0" t="0" r="2540" b="7620"/>
+            <wp:docPr id="6" name="图片 6"/>
             <wp:cNvGraphicFramePr>
               <a:graphicFrameLocks xmlns:a="http://schemas.openxmlformats.org/drawingml/2006/main" noChangeAspect="1"/>
             </wp:cNvGraphicFramePr>
@@ -1532,7 +1334,7 @@
                   <pic:spPr>
                     <a:xfrm>
                       <a:off x="0" y="0"/>
-                      <a:ext cx="4394426" cy="5569236"/>
+                      <a:ext cx="5274310" cy="2640330"/>
                     </a:xfrm>
                     <a:prstGeom prst="rect">
                       <a:avLst/>
@@ -1547,103 +1349,265 @@
     </w:p>
     <w:p>
       <w:pPr>
-        <w:rPr>
-          <w:rFonts w:ascii="华文楷体" w:eastAsia="华文楷体" w:hAnsi="华文楷体"/>
-          <w:b/>
-          <w:bCs/>
-          <w:sz w:val="28"/>
-          <w:szCs w:val="28"/>
-        </w:rPr>
-      </w:pPr>
-      <w:r>
-        <w:rPr>
-          <w:rFonts w:ascii="华文楷体" w:eastAsia="华文楷体" w:hAnsi="华文楷体" w:hint="eastAsia"/>
-          <w:sz w:val="28"/>
-          <w:szCs w:val="28"/>
-        </w:rPr>
-        <w:t>2.开始游戏：用户点击开始游戏之后，进入到游戏中心（</w:t>
-      </w:r>
-      <w:r>
-        <w:rPr>
-          <w:rFonts w:ascii="华文楷体" w:eastAsia="华文楷体" w:hAnsi="华文楷体"/>
-          <w:b/>
-          <w:bCs/>
-          <w:sz w:val="28"/>
-          <w:szCs w:val="28"/>
-        </w:rPr>
-        <w:t>Game Center</w:t>
-      </w:r>
-    </w:p>
-    <w:p>
-      <w:pPr>
-        <w:rPr>
-          <w:rFonts w:ascii="华文楷体" w:eastAsia="华文楷体" w:hAnsi="华文楷体"/>
-          <w:sz w:val="28"/>
-          <w:szCs w:val="28"/>
-        </w:rPr>
-      </w:pPr>
-      <w:r>
-        <w:rPr>
-          <w:rFonts w:ascii="华文楷体" w:eastAsia="华文楷体" w:hAnsi="华文楷体" w:hint="eastAsia"/>
-          <w:sz w:val="28"/>
-          <w:szCs w:val="28"/>
-        </w:rPr>
-        <w:t>）界面。</w:t>
-      </w:r>
-    </w:p>
-    <w:p>
-      <w:pPr>
-        <w:rPr>
-          <w:rFonts w:ascii="华文楷体" w:eastAsia="华文楷体" w:hAnsi="华文楷体"/>
-          <w:sz w:val="28"/>
-          <w:szCs w:val="28"/>
-        </w:rPr>
-      </w:pPr>
-      <w:r>
-        <w:rPr>
-          <w:rFonts w:ascii="华文楷体" w:eastAsia="华文楷体" w:hAnsi="华文楷体" w:hint="eastAsia"/>
-          <w:sz w:val="28"/>
-          <w:szCs w:val="28"/>
-        </w:rPr>
-        <w:t>界面简约，中心位置有两个图片框，分别为匹配模式以及排位模式，下方还分别设置了开始游戏按钮（黄色高亮）；右下方则是“试玩一下”按钮（</w:t>
-      </w:r>
-      <w:r>
-        <w:rPr>
-          <w:rFonts w:ascii="华文楷体" w:eastAsia="华文楷体" w:hAnsi="华文楷体" w:hint="eastAsia"/>
-          <w:sz w:val="28"/>
-          <w:szCs w:val="28"/>
-        </w:rPr>
-        <w:t>黄色高亮，</w:t>
-      </w:r>
-      <w:r>
-        <w:rPr>
-          <w:rFonts w:ascii="华文楷体" w:eastAsia="华文楷体" w:hAnsi="华文楷体" w:hint="eastAsia"/>
-          <w:sz w:val="28"/>
-          <w:szCs w:val="28"/>
-        </w:rPr>
-        <w:t>方便用户了解此</w:t>
-      </w:r>
-      <w:r>
-        <w:rPr>
-          <w:rFonts w:ascii="华文楷体" w:eastAsia="华文楷体" w:hAnsi="华文楷体" w:hint="eastAsia"/>
-          <w:sz w:val="28"/>
-          <w:szCs w:val="28"/>
-        </w:rPr>
-        <w:t>游戏</w:t>
-      </w:r>
-      <w:r>
-        <w:rPr>
-          <w:rFonts w:ascii="华文楷体" w:eastAsia="华文楷体" w:hAnsi="华文楷体" w:hint="eastAsia"/>
-          <w:sz w:val="28"/>
-          <w:szCs w:val="28"/>
-        </w:rPr>
-        <w:t>）。</w:t>
-      </w:r>
-    </w:p>
-    <w:p>
-      <w:pPr>
-        <w:rPr>
-          <w:rFonts w:ascii="华文楷体" w:eastAsia="华文楷体" w:hAnsi="华文楷体"/>
+        <w:pStyle w:val="a5"/>
+        <w:spacing w:before="240"/>
+        <w:ind w:left="360" w:firstLineChars="0" w:firstLine="0"/>
+        <w:rPr>
+          <w:rFonts w:ascii="华文楷体" w:eastAsia="华文楷体" w:hAnsi="华文楷体"/>
+          <w:sz w:val="28"/>
+          <w:szCs w:val="28"/>
+        </w:rPr>
+      </w:pPr>
+      <w:r>
+        <w:rPr>
+          <w:rFonts w:ascii="华文楷体" w:eastAsia="华文楷体" w:hAnsi="华文楷体" w:hint="eastAsia"/>
+          <w:sz w:val="28"/>
+          <w:szCs w:val="28"/>
+        </w:rPr>
+        <w:t>2018.06.07</w:t>
+      </w:r>
+    </w:p>
+    <w:p>
+      <w:pPr>
+        <w:pStyle w:val="a5"/>
+        <w:spacing w:before="240"/>
+        <w:ind w:left="360" w:firstLineChars="0" w:firstLine="0"/>
+        <w:rPr>
+          <w:rFonts w:ascii="华文楷体" w:eastAsia="华文楷体" w:hAnsi="华文楷体"/>
+          <w:sz w:val="28"/>
+          <w:szCs w:val="28"/>
+        </w:rPr>
+      </w:pPr>
+      <w:r>
+        <w:rPr>
+          <w:rFonts w:ascii="华文楷体" w:eastAsia="华文楷体" w:hAnsi="华文楷体" w:hint="eastAsia"/>
+          <w:sz w:val="28"/>
+          <w:szCs w:val="28"/>
+        </w:rPr>
+        <w:t>主界面</w:t>
+      </w:r>
+      <w:r>
+        <w:rPr>
+          <w:rFonts w:ascii="华文楷体" w:eastAsia="华文楷体" w:hAnsi="华文楷体" w:hint="eastAsia"/>
+          <w:sz w:val="28"/>
+          <w:szCs w:val="28"/>
+        </w:rPr>
+        <w:t>：</w:t>
+      </w:r>
+    </w:p>
+    <w:p>
+      <w:pPr>
+        <w:pStyle w:val="a5"/>
+        <w:spacing w:before="240"/>
+        <w:ind w:left="360" w:firstLineChars="0" w:firstLine="0"/>
+        <w:rPr>
+          <w:rFonts w:ascii="华文楷体" w:eastAsia="华文楷体" w:hAnsi="华文楷体"/>
+          <w:sz w:val="28"/>
+          <w:szCs w:val="28"/>
+        </w:rPr>
+      </w:pPr>
+      <w:r>
+        <w:rPr>
+          <w:rFonts w:ascii="华文楷体" w:eastAsia="华文楷体" w:hAnsi="华文楷体" w:hint="eastAsia"/>
+          <w:sz w:val="28"/>
+          <w:szCs w:val="28"/>
+        </w:rPr>
+        <w:t>如上图所示，登陆界面跳转到用户界面后，左侧有用户导航栏，分别为个人中心、开始游戏、排名查看以及通用设置。右侧有用户名一栏以及下拉按钮；点击下拉按钮，会弹出“退出”按钮；点击退出按钮，将重新跳转到登陆注册界面。</w:t>
+      </w:r>
+    </w:p>
+    <w:p>
+      <w:pPr>
+        <w:pStyle w:val="a5"/>
+        <w:numPr>
+          <w:ilvl w:val="0"/>
+          <w:numId w:val="3"/>
+        </w:numPr>
+        <w:spacing w:before="240"/>
+        <w:ind w:firstLineChars="0"/>
+        <w:rPr>
+          <w:rFonts w:ascii="华文楷体" w:eastAsia="华文楷体" w:hAnsi="华文楷体"/>
+          <w:sz w:val="28"/>
+          <w:szCs w:val="28"/>
+        </w:rPr>
+      </w:pPr>
+      <w:r>
+        <w:rPr>
+          <w:rFonts w:ascii="华文楷体" w:eastAsia="华文楷体" w:hAnsi="华文楷体" w:hint="eastAsia"/>
+          <w:sz w:val="28"/>
+          <w:szCs w:val="28"/>
+        </w:rPr>
+        <w:t>个人中心：个人中心界面</w:t>
+      </w:r>
+      <w:r>
+        <w:rPr>
+          <w:rFonts w:ascii="华文楷体" w:eastAsia="华文楷体" w:hAnsi="华文楷体" w:hint="eastAsia"/>
+          <w:sz w:val="28"/>
+          <w:szCs w:val="28"/>
+        </w:rPr>
+        <w:t>左上方应设有个人信息、对战记录两个导航栏。</w:t>
+      </w:r>
+    </w:p>
+    <w:p>
+      <w:pPr>
+        <w:pStyle w:val="a5"/>
+        <w:numPr>
+          <w:ilvl w:val="0"/>
+          <w:numId w:val="4"/>
+        </w:numPr>
+        <w:ind w:firstLineChars="0"/>
+        <w:rPr>
+          <w:rFonts w:ascii="华文楷体" w:eastAsia="华文楷体" w:hAnsi="华文楷体"/>
+          <w:sz w:val="28"/>
+          <w:szCs w:val="28"/>
+        </w:rPr>
+      </w:pPr>
+      <w:r>
+        <w:rPr>
+          <w:rFonts w:ascii="华文楷体" w:eastAsia="华文楷体" w:hAnsi="华文楷体" w:hint="eastAsia"/>
+          <w:sz w:val="28"/>
+          <w:szCs w:val="28"/>
+        </w:rPr>
+        <w:t>个人信息：可以简单明了的看到用户的账户（</w:t>
+      </w:r>
+      <w:r>
+        <w:rPr>
+          <w:rFonts w:ascii="华文楷体" w:eastAsia="华文楷体" w:hAnsi="华文楷体"/>
+          <w:sz w:val="28"/>
+          <w:szCs w:val="28"/>
+        </w:rPr>
+        <w:t>Username</w:t>
+      </w:r>
+      <w:r>
+        <w:rPr>
+          <w:rFonts w:ascii="华文楷体" w:eastAsia="华文楷体" w:hAnsi="华文楷体" w:hint="eastAsia"/>
+          <w:sz w:val="28"/>
+          <w:szCs w:val="28"/>
+        </w:rPr>
+        <w:t>）、昵称（N</w:t>
+      </w:r>
+      <w:r>
+        <w:rPr>
+          <w:rFonts w:ascii="华文楷体" w:eastAsia="华文楷体" w:hAnsi="华文楷体"/>
+          <w:sz w:val="28"/>
+          <w:szCs w:val="28"/>
+        </w:rPr>
+        <w:t>ame</w:t>
+      </w:r>
+      <w:r>
+        <w:rPr>
+          <w:rFonts w:ascii="华文楷体" w:eastAsia="华文楷体" w:hAnsi="华文楷体" w:hint="eastAsia"/>
+          <w:sz w:val="28"/>
+          <w:szCs w:val="28"/>
+        </w:rPr>
+        <w:t>）、密码输入框（P</w:t>
+      </w:r>
+      <w:r>
+        <w:rPr>
+          <w:rFonts w:ascii="华文楷体" w:eastAsia="华文楷体" w:hAnsi="华文楷体"/>
+          <w:sz w:val="28"/>
+          <w:szCs w:val="28"/>
+        </w:rPr>
+        <w:t>assword</w:t>
+      </w:r>
+      <w:r>
+        <w:rPr>
+          <w:rFonts w:ascii="华文楷体" w:eastAsia="华文楷体" w:hAnsi="华文楷体" w:hint="eastAsia"/>
+          <w:sz w:val="28"/>
+          <w:szCs w:val="28"/>
+        </w:rPr>
+        <w:t>）以及R</w:t>
+      </w:r>
+      <w:r>
+        <w:rPr>
+          <w:rFonts w:ascii="华文楷体" w:eastAsia="华文楷体" w:hAnsi="华文楷体"/>
+          <w:sz w:val="28"/>
+          <w:szCs w:val="28"/>
+        </w:rPr>
+        <w:t>ank</w:t>
+      </w:r>
+      <w:r>
+        <w:rPr>
+          <w:rFonts w:ascii="华文楷体" w:eastAsia="华文楷体" w:hAnsi="华文楷体" w:hint="eastAsia"/>
+          <w:sz w:val="28"/>
+          <w:szCs w:val="28"/>
+        </w:rPr>
+        <w:t>排名，密码为了安全起见，应为隐藏密码；密码输入框下方有修改密码按钮（黄色高亮）。</w:t>
+      </w:r>
+      <w:r>
+        <w:rPr>
+          <w:rFonts w:ascii="华文楷体" w:eastAsia="华文楷体" w:hAnsi="华文楷体" w:hint="eastAsia"/>
+          <w:sz w:val="28"/>
+          <w:szCs w:val="28"/>
+        </w:rPr>
+        <w:t>个人信息的交互过程：用户点击修改密码——&gt;弹出密码输入框、确认密码输入</w:t>
+      </w:r>
+      <w:proofErr w:type="gramStart"/>
+      <w:r>
+        <w:rPr>
+          <w:rFonts w:ascii="华文楷体" w:eastAsia="华文楷体" w:hAnsi="华文楷体" w:hint="eastAsia"/>
+          <w:sz w:val="28"/>
+          <w:szCs w:val="28"/>
+        </w:rPr>
+        <w:t>框以及</w:t>
+      </w:r>
+      <w:proofErr w:type="gramEnd"/>
+      <w:r>
+        <w:rPr>
+          <w:rFonts w:ascii="华文楷体" w:eastAsia="华文楷体" w:hAnsi="华文楷体" w:hint="eastAsia"/>
+          <w:sz w:val="28"/>
+          <w:szCs w:val="28"/>
+        </w:rPr>
+        <w:t>取消、提交（黄色高亮）按钮——&gt;输入新密码以及确认密码——&gt;点击确</w:t>
+      </w:r>
+      <w:r>
+        <w:rPr>
+          <w:rFonts w:ascii="华文楷体" w:eastAsia="华文楷体" w:hAnsi="华文楷体" w:hint="eastAsia"/>
+          <w:sz w:val="28"/>
+          <w:szCs w:val="28"/>
+        </w:rPr>
+        <w:lastRenderedPageBreak/>
+        <w:t>定按钮。信息经过验证后反馈回来的交互情形为：弹出修改成功提示框（绿色对号）以及取消、确定按钮——&gt;点击按钮将再次跳转到个人信息界面。</w:t>
+      </w:r>
+    </w:p>
+    <w:p>
+      <w:pPr>
+        <w:pStyle w:val="a5"/>
+        <w:numPr>
+          <w:ilvl w:val="0"/>
+          <w:numId w:val="4"/>
+        </w:numPr>
+        <w:ind w:firstLineChars="0"/>
+        <w:rPr>
+          <w:rFonts w:ascii="华文楷体" w:eastAsia="华文楷体" w:hAnsi="华文楷体"/>
+          <w:sz w:val="28"/>
+          <w:szCs w:val="28"/>
+        </w:rPr>
+      </w:pPr>
+      <w:r>
+        <w:rPr>
+          <w:rFonts w:ascii="华文楷体" w:eastAsia="华文楷体" w:hAnsi="华文楷体" w:hint="eastAsia"/>
+          <w:sz w:val="28"/>
+          <w:szCs w:val="28"/>
+        </w:rPr>
+        <w:t>对战记录：</w:t>
+      </w:r>
+      <w:r>
+        <w:rPr>
+          <w:rFonts w:ascii="华文楷体" w:eastAsia="华文楷体" w:hAnsi="华文楷体" w:hint="eastAsia"/>
+          <w:sz w:val="28"/>
+          <w:szCs w:val="28"/>
+        </w:rPr>
+        <w:t>用户点击对战记录，将会出现如下界面；用户可以清晰地看到该游戏两种记录（匹配模式、排位模式）。</w:t>
+      </w:r>
+      <w:bookmarkStart w:id="0" w:name="_GoBack"/>
+      <w:bookmarkEnd w:id="0"/>
+    </w:p>
+    <w:p>
+      <w:pPr>
+        <w:pStyle w:val="a5"/>
+        <w:ind w:left="1080" w:firstLineChars="0" w:firstLine="0"/>
+        <w:rPr>
+          <w:rFonts w:ascii="华文楷体" w:eastAsia="华文楷体" w:hAnsi="华文楷体" w:hint="eastAsia"/>
           <w:sz w:val="28"/>
           <w:szCs w:val="28"/>
         </w:rPr>
@@ -1652,12 +1616,11 @@
         <w:rPr>
           <w:noProof/>
         </w:rPr>
-        <w:lastRenderedPageBreak/>
         <w:drawing>
-          <wp:inline distT="0" distB="0" distL="0" distR="0" wp14:anchorId="764E7497" wp14:editId="7A442B63">
-            <wp:extent cx="5274310" cy="2418715"/>
-            <wp:effectExtent l="0" t="0" r="2540" b="635"/>
-            <wp:docPr id="10" name="图片 10"/>
+          <wp:inline distT="0" distB="0" distL="0" distR="0" wp14:anchorId="692DCB3A" wp14:editId="1CDA6F73">
+            <wp:extent cx="3397425" cy="1720938"/>
+            <wp:effectExtent l="0" t="0" r="0" b="0"/>
+            <wp:docPr id="16" name="图片 16"/>
             <wp:cNvGraphicFramePr>
               <a:graphicFrameLocks xmlns:a="http://schemas.openxmlformats.org/drawingml/2006/main" noChangeAspect="1"/>
             </wp:cNvGraphicFramePr>
@@ -1677,7 +1640,7 @@
                   <pic:spPr>
                     <a:xfrm>
                       <a:off x="0" y="0"/>
-                      <a:ext cx="5274310" cy="2418715"/>
+                      <a:ext cx="3397425" cy="1720938"/>
                     </a:xfrm>
                     <a:prstGeom prst="rect">
                       <a:avLst/>
@@ -1692,105 +1655,10 @@
     </w:p>
     <w:p>
       <w:pPr>
-        <w:rPr>
-          <w:rFonts w:ascii="华文楷体" w:eastAsia="华文楷体" w:hAnsi="华文楷体"/>
-          <w:sz w:val="28"/>
-          <w:szCs w:val="28"/>
-        </w:rPr>
-      </w:pPr>
-      <w:r>
-        <w:rPr>
-          <w:rFonts w:ascii="华文楷体" w:eastAsia="华文楷体" w:hAnsi="华文楷体" w:hint="eastAsia"/>
-          <w:sz w:val="28"/>
-          <w:szCs w:val="28"/>
-        </w:rPr>
-        <w:t>此界面的交互过程：</w:t>
-      </w:r>
-    </w:p>
-    <w:p>
-      <w:pPr>
-        <w:pStyle w:val="a5"/>
-        <w:numPr>
-          <w:ilvl w:val="0"/>
-          <w:numId w:val="5"/>
-        </w:numPr>
-        <w:ind w:firstLineChars="0"/>
-        <w:rPr>
-          <w:rFonts w:ascii="华文楷体" w:eastAsia="华文楷体" w:hAnsi="华文楷体"/>
-          <w:sz w:val="28"/>
-          <w:szCs w:val="28"/>
-        </w:rPr>
-      </w:pPr>
-      <w:r>
-        <w:rPr>
-          <w:rFonts w:ascii="华文楷体" w:eastAsia="华文楷体" w:hAnsi="华文楷体" w:hint="eastAsia"/>
-          <w:sz w:val="28"/>
-          <w:szCs w:val="28"/>
-        </w:rPr>
-        <w:t>用户点击试玩一下</w:t>
-      </w:r>
-      <w:r>
-        <w:rPr>
-          <w:rFonts w:ascii="华文楷体" w:eastAsia="华文楷体" w:hAnsi="华文楷体" w:hint="eastAsia"/>
-          <w:sz w:val="28"/>
-          <w:szCs w:val="28"/>
-        </w:rPr>
-        <w:t>按钮</w:t>
-      </w:r>
-      <w:r>
-        <w:rPr>
-          <w:rFonts w:ascii="华文楷体" w:eastAsia="华文楷体" w:hAnsi="华文楷体" w:hint="eastAsia"/>
-          <w:sz w:val="28"/>
-          <w:szCs w:val="28"/>
-        </w:rPr>
-        <w:t>，将跳转到人机对战界面。</w:t>
-      </w:r>
-    </w:p>
-    <w:p>
-      <w:pPr>
-        <w:pStyle w:val="a5"/>
-        <w:numPr>
-          <w:ilvl w:val="0"/>
-          <w:numId w:val="5"/>
-        </w:numPr>
-        <w:ind w:firstLineChars="0"/>
-        <w:rPr>
-          <w:rFonts w:ascii="华文楷体" w:eastAsia="华文楷体" w:hAnsi="华文楷体" w:hint="eastAsia"/>
-          <w:sz w:val="28"/>
-          <w:szCs w:val="28"/>
-        </w:rPr>
-      </w:pPr>
-      <w:r>
-        <w:rPr>
-          <w:rFonts w:ascii="华文楷体" w:eastAsia="华文楷体" w:hAnsi="华文楷体" w:hint="eastAsia"/>
-          <w:sz w:val="28"/>
-          <w:szCs w:val="28"/>
-        </w:rPr>
-        <w:t>用户点击匹配模式或排位模式的开始游戏按钮，界面将会在右上角弹出匹配时间数，同时开始按钮将变成“匹配中</w:t>
-      </w:r>
-      <w:r>
-        <w:rPr>
-          <w:rFonts w:ascii="华文楷体" w:eastAsia="华文楷体" w:hAnsi="华文楷体"/>
-          <w:sz w:val="28"/>
-          <w:szCs w:val="28"/>
-        </w:rPr>
-        <w:t>…</w:t>
-      </w:r>
-      <w:r>
-        <w:rPr>
-          <w:rFonts w:ascii="华文楷体" w:eastAsia="华文楷体" w:hAnsi="华文楷体" w:hint="eastAsia"/>
-          <w:sz w:val="28"/>
-          <w:szCs w:val="28"/>
-        </w:rPr>
-        <w:t>”（黄色高亮）。</w:t>
-      </w:r>
-    </w:p>
-    <w:p>
-      <w:pPr>
         <w:pStyle w:val="a5"/>
         <w:ind w:left="1080" w:firstLineChars="0" w:firstLine="0"/>
         <w:rPr>
-          <w:rFonts w:ascii="华文楷体" w:eastAsia="华文楷体" w:hAnsi="华文楷体" w:hint="eastAsia"/>
+          <w:rFonts w:ascii="华文楷体" w:eastAsia="华文楷体" w:hAnsi="华文楷体"/>
           <w:sz w:val="28"/>
           <w:szCs w:val="28"/>
         </w:rPr>
@@ -1799,11 +1667,12 @@
         <w:rPr>
           <w:noProof/>
         </w:rPr>
+        <w:lastRenderedPageBreak/>
         <w:drawing>
-          <wp:inline distT="0" distB="0" distL="0" distR="0" wp14:anchorId="204E6F45" wp14:editId="4C8D3579">
-            <wp:extent cx="5274310" cy="2334260"/>
-            <wp:effectExtent l="0" t="0" r="2540" b="8890"/>
-            <wp:docPr id="11" name="图片 11"/>
+          <wp:inline distT="0" distB="0" distL="0" distR="0" wp14:anchorId="212F60EF" wp14:editId="31A66ECB">
+            <wp:extent cx="4394426" cy="5569236"/>
+            <wp:effectExtent l="0" t="0" r="6350" b="0"/>
+            <wp:docPr id="7" name="图片 7"/>
             <wp:cNvGraphicFramePr>
               <a:graphicFrameLocks xmlns:a="http://schemas.openxmlformats.org/drawingml/2006/main" noChangeAspect="1"/>
             </wp:cNvGraphicFramePr>
@@ -1823,7 +1692,7 @@
                   <pic:spPr>
                     <a:xfrm>
                       <a:off x="0" y="0"/>
-                      <a:ext cx="5274310" cy="2334260"/>
+                      <a:ext cx="4394426" cy="5569236"/>
                     </a:xfrm>
                     <a:prstGeom prst="rect">
                       <a:avLst/>
@@ -1838,41 +1707,103 @@
     </w:p>
     <w:p>
       <w:pPr>
-        <w:pStyle w:val="a5"/>
-        <w:numPr>
-          <w:ilvl w:val="0"/>
-          <w:numId w:val="5"/>
-        </w:numPr>
-        <w:ind w:firstLineChars="0"/>
-        <w:rPr>
-          <w:rFonts w:ascii="华文楷体" w:eastAsia="华文楷体" w:hAnsi="华文楷体"/>
-          <w:sz w:val="28"/>
-          <w:szCs w:val="28"/>
-        </w:rPr>
-      </w:pPr>
-      <w:r>
-        <w:rPr>
-          <w:rFonts w:ascii="华文楷体" w:eastAsia="华文楷体" w:hAnsi="华文楷体" w:hint="eastAsia"/>
-          <w:sz w:val="28"/>
-          <w:szCs w:val="28"/>
-        </w:rPr>
-        <w:t>接下来跳转到人机对战界面，将进入到游戏的开始。整个界面是正方形黑白网格的棋盘（16*16），棋盘左上方</w:t>
-      </w:r>
-      <w:r>
-        <w:rPr>
-          <w:rFonts w:ascii="华文楷体" w:eastAsia="华文楷体" w:hAnsi="华文楷体" w:hint="eastAsia"/>
-          <w:sz w:val="28"/>
-          <w:szCs w:val="28"/>
-        </w:rPr>
-        <w:t>应有一个重新开局（reset）按钮（黄色高亮），右上方则有一个落子提示图标。</w:t>
-      </w:r>
-    </w:p>
-    <w:p>
-      <w:pPr>
-        <w:pStyle w:val="a5"/>
-        <w:ind w:left="1080" w:firstLineChars="0" w:firstLine="0"/>
-        <w:rPr>
-          <w:rFonts w:ascii="华文楷体" w:eastAsia="华文楷体" w:hAnsi="华文楷体" w:hint="eastAsia"/>
+        <w:rPr>
+          <w:rFonts w:ascii="华文楷体" w:eastAsia="华文楷体" w:hAnsi="华文楷体"/>
+          <w:b/>
+          <w:bCs/>
+          <w:sz w:val="28"/>
+          <w:szCs w:val="28"/>
+        </w:rPr>
+      </w:pPr>
+      <w:r>
+        <w:rPr>
+          <w:rFonts w:ascii="华文楷体" w:eastAsia="华文楷体" w:hAnsi="华文楷体" w:hint="eastAsia"/>
+          <w:sz w:val="28"/>
+          <w:szCs w:val="28"/>
+        </w:rPr>
+        <w:t>2.开始游戏：用户点击开始游戏之后，进入到游戏中心（</w:t>
+      </w:r>
+      <w:r>
+        <w:rPr>
+          <w:rFonts w:ascii="华文楷体" w:eastAsia="华文楷体" w:hAnsi="华文楷体"/>
+          <w:b/>
+          <w:bCs/>
+          <w:sz w:val="28"/>
+          <w:szCs w:val="28"/>
+        </w:rPr>
+        <w:t>Game Center</w:t>
+      </w:r>
+    </w:p>
+    <w:p>
+      <w:pPr>
+        <w:rPr>
+          <w:rFonts w:ascii="华文楷体" w:eastAsia="华文楷体" w:hAnsi="华文楷体"/>
+          <w:sz w:val="28"/>
+          <w:szCs w:val="28"/>
+        </w:rPr>
+      </w:pPr>
+      <w:r>
+        <w:rPr>
+          <w:rFonts w:ascii="华文楷体" w:eastAsia="华文楷体" w:hAnsi="华文楷体" w:hint="eastAsia"/>
+          <w:sz w:val="28"/>
+          <w:szCs w:val="28"/>
+        </w:rPr>
+        <w:t>）界面。</w:t>
+      </w:r>
+    </w:p>
+    <w:p>
+      <w:pPr>
+        <w:rPr>
+          <w:rFonts w:ascii="华文楷体" w:eastAsia="华文楷体" w:hAnsi="华文楷体"/>
+          <w:sz w:val="28"/>
+          <w:szCs w:val="28"/>
+        </w:rPr>
+      </w:pPr>
+      <w:r>
+        <w:rPr>
+          <w:rFonts w:ascii="华文楷体" w:eastAsia="华文楷体" w:hAnsi="华文楷体" w:hint="eastAsia"/>
+          <w:sz w:val="28"/>
+          <w:szCs w:val="28"/>
+        </w:rPr>
+        <w:t>界面简约，中心位置有两个图片框，分别为匹配模式以及排位模式，下方还分别设置了开始游戏按钮（黄色高亮）；右下方则是“试玩一下”按钮（</w:t>
+      </w:r>
+      <w:r>
+        <w:rPr>
+          <w:rFonts w:ascii="华文楷体" w:eastAsia="华文楷体" w:hAnsi="华文楷体" w:hint="eastAsia"/>
+          <w:sz w:val="28"/>
+          <w:szCs w:val="28"/>
+        </w:rPr>
+        <w:t>黄色高亮，</w:t>
+      </w:r>
+      <w:r>
+        <w:rPr>
+          <w:rFonts w:ascii="华文楷体" w:eastAsia="华文楷体" w:hAnsi="华文楷体" w:hint="eastAsia"/>
+          <w:sz w:val="28"/>
+          <w:szCs w:val="28"/>
+        </w:rPr>
+        <w:t>方便用户了解此</w:t>
+      </w:r>
+      <w:r>
+        <w:rPr>
+          <w:rFonts w:ascii="华文楷体" w:eastAsia="华文楷体" w:hAnsi="华文楷体" w:hint="eastAsia"/>
+          <w:sz w:val="28"/>
+          <w:szCs w:val="28"/>
+        </w:rPr>
+        <w:t>游戏</w:t>
+      </w:r>
+      <w:r>
+        <w:rPr>
+          <w:rFonts w:ascii="华文楷体" w:eastAsia="华文楷体" w:hAnsi="华文楷体" w:hint="eastAsia"/>
+          <w:sz w:val="28"/>
+          <w:szCs w:val="28"/>
+        </w:rPr>
+        <w:t>）。</w:t>
+      </w:r>
+    </w:p>
+    <w:p>
+      <w:pPr>
+        <w:rPr>
+          <w:rFonts w:ascii="华文楷体" w:eastAsia="华文楷体" w:hAnsi="华文楷体"/>
           <w:sz w:val="28"/>
           <w:szCs w:val="28"/>
         </w:rPr>
@@ -1883,10 +1814,10 @@
         </w:rPr>
         <w:lastRenderedPageBreak/>
         <w:drawing>
-          <wp:inline distT="0" distB="0" distL="0" distR="0" wp14:anchorId="072AAC45" wp14:editId="6B2CB933">
-            <wp:extent cx="5274310" cy="2898140"/>
-            <wp:effectExtent l="0" t="0" r="2540" b="0"/>
-            <wp:docPr id="12" name="图片 12"/>
+          <wp:inline distT="0" distB="0" distL="0" distR="0" wp14:anchorId="764E7497" wp14:editId="7A442B63">
+            <wp:extent cx="5274310" cy="2418715"/>
+            <wp:effectExtent l="0" t="0" r="2540" b="635"/>
+            <wp:docPr id="10" name="图片 10"/>
             <wp:cNvGraphicFramePr>
               <a:graphicFrameLocks xmlns:a="http://schemas.openxmlformats.org/drawingml/2006/main" noChangeAspect="1"/>
             </wp:cNvGraphicFramePr>
@@ -1906,6 +1837,397 @@
                   <pic:spPr>
                     <a:xfrm>
                       <a:off x="0" y="0"/>
+                      <a:ext cx="5274310" cy="2418715"/>
+                    </a:xfrm>
+                    <a:prstGeom prst="rect">
+                      <a:avLst/>
+                    </a:prstGeom>
+                  </pic:spPr>
+                </pic:pic>
+              </a:graphicData>
+            </a:graphic>
+          </wp:inline>
+        </w:drawing>
+      </w:r>
+    </w:p>
+    <w:p>
+      <w:pPr>
+        <w:rPr>
+          <w:rFonts w:ascii="华文楷体" w:eastAsia="华文楷体" w:hAnsi="华文楷体"/>
+          <w:sz w:val="28"/>
+          <w:szCs w:val="28"/>
+        </w:rPr>
+      </w:pPr>
+      <w:r>
+        <w:rPr>
+          <w:rFonts w:ascii="华文楷体" w:eastAsia="华文楷体" w:hAnsi="华文楷体" w:hint="eastAsia"/>
+          <w:sz w:val="28"/>
+          <w:szCs w:val="28"/>
+        </w:rPr>
+        <w:t>此界面的交互过程：</w:t>
+      </w:r>
+    </w:p>
+    <w:p>
+      <w:pPr>
+        <w:rPr>
+          <w:rFonts w:ascii="华文楷体" w:eastAsia="华文楷体" w:hAnsi="华文楷体"/>
+          <w:sz w:val="28"/>
+          <w:szCs w:val="28"/>
+        </w:rPr>
+      </w:pPr>
+      <w:r>
+        <w:rPr>
+          <w:rFonts w:ascii="华文楷体" w:eastAsia="华文楷体" w:hAnsi="华文楷体" w:hint="eastAsia"/>
+          <w:sz w:val="28"/>
+          <w:szCs w:val="28"/>
+        </w:rPr>
+        <w:t>用户点击试玩一下</w:t>
+      </w:r>
+      <w:r>
+        <w:rPr>
+          <w:rFonts w:ascii="华文楷体" w:eastAsia="华文楷体" w:hAnsi="华文楷体" w:hint="eastAsia"/>
+          <w:sz w:val="28"/>
+          <w:szCs w:val="28"/>
+        </w:rPr>
+        <w:t>按钮</w:t>
+      </w:r>
+      <w:r>
+        <w:rPr>
+          <w:rFonts w:ascii="华文楷体" w:eastAsia="华文楷体" w:hAnsi="华文楷体" w:hint="eastAsia"/>
+          <w:sz w:val="28"/>
+          <w:szCs w:val="28"/>
+        </w:rPr>
+        <w:t>，将跳转到人机对战界面。</w:t>
+      </w:r>
+      <w:r>
+        <w:rPr>
+          <w:rFonts w:ascii="华文楷体" w:eastAsia="华文楷体" w:hAnsi="华文楷体" w:hint="eastAsia"/>
+          <w:sz w:val="28"/>
+          <w:szCs w:val="28"/>
+        </w:rPr>
+        <w:t>补充</w:t>
+      </w:r>
+      <w:r>
+        <w:rPr>
+          <w:rFonts w:ascii="华文楷体" w:eastAsia="华文楷体" w:hAnsi="华文楷体" w:hint="eastAsia"/>
+          <w:sz w:val="28"/>
+          <w:szCs w:val="28"/>
+        </w:rPr>
+        <w:t>（2018.06.10更新）</w:t>
+      </w:r>
+      <w:r>
+        <w:rPr>
+          <w:rFonts w:ascii="华文楷体" w:eastAsia="华文楷体" w:hAnsi="华文楷体" w:hint="eastAsia"/>
+          <w:sz w:val="28"/>
+          <w:szCs w:val="28"/>
+        </w:rPr>
+        <w:t>：让用户在</w:t>
+      </w:r>
+      <w:proofErr w:type="gramStart"/>
+      <w:r>
+        <w:rPr>
+          <w:rFonts w:ascii="华文楷体" w:eastAsia="华文楷体" w:hAnsi="华文楷体" w:hint="eastAsia"/>
+          <w:sz w:val="28"/>
+          <w:szCs w:val="28"/>
+        </w:rPr>
+        <w:t>首次玩该游戏</w:t>
+      </w:r>
+      <w:proofErr w:type="gramEnd"/>
+      <w:r>
+        <w:rPr>
+          <w:rFonts w:ascii="华文楷体" w:eastAsia="华文楷体" w:hAnsi="华文楷体" w:hint="eastAsia"/>
+          <w:sz w:val="28"/>
+          <w:szCs w:val="28"/>
+        </w:rPr>
+        <w:t>的时候能对游戏有充分的了解，在开始游戏界面新增了一个弹窗（是否试玩游戏）。</w:t>
+      </w:r>
+    </w:p>
+    <w:p>
+      <w:pPr>
+        <w:rPr>
+          <w:rFonts w:ascii="华文楷体" w:eastAsia="华文楷体" w:hAnsi="华文楷体"/>
+          <w:sz w:val="28"/>
+          <w:szCs w:val="28"/>
+        </w:rPr>
+      </w:pPr>
+      <w:r>
+        <w:rPr>
+          <w:noProof/>
+        </w:rPr>
+        <w:drawing>
+          <wp:inline distT="0" distB="0" distL="0" distR="0" wp14:anchorId="2EA61D3E" wp14:editId="35BCADAA">
+            <wp:extent cx="5274310" cy="2225040"/>
+            <wp:effectExtent l="0" t="0" r="2540" b="3810"/>
+            <wp:docPr id="14" name="图片 14"/>
+            <wp:cNvGraphicFramePr>
+              <a:graphicFrameLocks xmlns:a="http://schemas.openxmlformats.org/drawingml/2006/main" noChangeAspect="1"/>
+            </wp:cNvGraphicFramePr>
+            <a:graphic xmlns:a="http://schemas.openxmlformats.org/drawingml/2006/main">
+              <a:graphicData uri="http://schemas.openxmlformats.org/drawingml/2006/picture">
+                <pic:pic xmlns:pic="http://schemas.openxmlformats.org/drawingml/2006/picture">
+                  <pic:nvPicPr>
+                    <pic:cNvPr id="1" name=""/>
+                    <pic:cNvPicPr/>
+                  </pic:nvPicPr>
+                  <pic:blipFill>
+                    <a:blip r:embed="rId15"/>
+                    <a:stretch>
+                      <a:fillRect/>
+                    </a:stretch>
+                  </pic:blipFill>
+                  <pic:spPr>
+                    <a:xfrm>
+                      <a:off x="0" y="0"/>
+                      <a:ext cx="5274310" cy="2225040"/>
+                    </a:xfrm>
+                    <a:prstGeom prst="rect">
+                      <a:avLst/>
+                    </a:prstGeom>
+                  </pic:spPr>
+                </pic:pic>
+              </a:graphicData>
+            </a:graphic>
+          </wp:inline>
+        </w:drawing>
+      </w:r>
+    </w:p>
+    <w:p>
+      <w:pPr>
+        <w:rPr>
+          <w:rFonts w:ascii="华文楷体" w:eastAsia="华文楷体" w:hAnsi="华文楷体"/>
+          <w:sz w:val="28"/>
+          <w:szCs w:val="28"/>
+        </w:rPr>
+      </w:pPr>
+      <w:r>
+        <w:rPr>
+          <w:rFonts w:ascii="华文楷体" w:eastAsia="华文楷体" w:hAnsi="华文楷体" w:hint="eastAsia"/>
+          <w:sz w:val="28"/>
+          <w:szCs w:val="28"/>
+        </w:rPr>
+        <w:t>此功能的交互作用为：让用户充分了解游戏；用户可以进入试玩游戏（即人机对战）。</w:t>
+      </w:r>
+    </w:p>
+    <w:p>
+      <w:pPr>
+        <w:rPr>
+          <w:rFonts w:ascii="华文楷体" w:eastAsia="华文楷体" w:hAnsi="华文楷体" w:hint="eastAsia"/>
+          <w:sz w:val="28"/>
+          <w:szCs w:val="28"/>
+        </w:rPr>
+      </w:pPr>
+      <w:r>
+        <w:rPr>
+          <w:rFonts w:ascii="华文楷体" w:eastAsia="华文楷体" w:hAnsi="华文楷体" w:hint="eastAsia"/>
+          <w:sz w:val="28"/>
+          <w:szCs w:val="28"/>
+        </w:rPr>
+        <w:t>此功能的交互过程为：用户首次注册登陆后进入主界面点击开始游戏——</w:t>
+      </w:r>
+      <w:r>
+        <w:rPr>
+          <w:rFonts w:ascii="华文楷体" w:eastAsia="华文楷体" w:hAnsi="华文楷体"/>
+          <w:sz w:val="28"/>
+          <w:szCs w:val="28"/>
+        </w:rPr>
+        <w:t>&gt;</w:t>
+      </w:r>
+      <w:r>
+        <w:rPr>
+          <w:rFonts w:ascii="华文楷体" w:eastAsia="华文楷体" w:hAnsi="华文楷体" w:hint="eastAsia"/>
+          <w:sz w:val="28"/>
+          <w:szCs w:val="28"/>
+        </w:rPr>
+        <w:t>将会弹出一个试玩提示框——&gt;若点击确定——</w:t>
+      </w:r>
+      <w:r>
+        <w:rPr>
+          <w:rFonts w:ascii="华文楷体" w:eastAsia="华文楷体" w:hAnsi="华文楷体"/>
+          <w:sz w:val="28"/>
+          <w:szCs w:val="28"/>
+        </w:rPr>
+        <w:t>&gt;</w:t>
+      </w:r>
+      <w:r>
+        <w:rPr>
+          <w:rFonts w:ascii="华文楷体" w:eastAsia="华文楷体" w:hAnsi="华文楷体" w:hint="eastAsia"/>
+          <w:sz w:val="28"/>
+          <w:szCs w:val="28"/>
+        </w:rPr>
+        <w:t>将跳转到人机对战界面——&gt;若点击取消——&gt;则重新回到开始游戏界面。</w:t>
+      </w:r>
+    </w:p>
+    <w:p>
+      <w:pPr>
+        <w:pStyle w:val="a5"/>
+        <w:ind w:left="1080" w:firstLineChars="0" w:firstLine="0"/>
+        <w:rPr>
+          <w:rFonts w:ascii="华文楷体" w:eastAsia="华文楷体" w:hAnsi="华文楷体" w:hint="eastAsia"/>
+          <w:sz w:val="28"/>
+          <w:szCs w:val="28"/>
+        </w:rPr>
+      </w:pPr>
+    </w:p>
+    <w:p>
+      <w:pPr>
+        <w:pStyle w:val="a5"/>
+        <w:numPr>
+          <w:ilvl w:val="0"/>
+          <w:numId w:val="5"/>
+        </w:numPr>
+        <w:ind w:firstLineChars="0"/>
+        <w:rPr>
+          <w:rFonts w:ascii="华文楷体" w:eastAsia="华文楷体" w:hAnsi="华文楷体"/>
+          <w:sz w:val="28"/>
+          <w:szCs w:val="28"/>
+        </w:rPr>
+      </w:pPr>
+      <w:r>
+        <w:rPr>
+          <w:rFonts w:ascii="华文楷体" w:eastAsia="华文楷体" w:hAnsi="华文楷体" w:hint="eastAsia"/>
+          <w:sz w:val="28"/>
+          <w:szCs w:val="28"/>
+        </w:rPr>
+        <w:lastRenderedPageBreak/>
+        <w:t>用户点击匹配模式或排位模式的开始游戏按钮，界面将会在右上角弹出匹配时间数，同时开始按钮将变成“匹配中</w:t>
+      </w:r>
+      <w:r>
+        <w:rPr>
+          <w:rFonts w:ascii="华文楷体" w:eastAsia="华文楷体" w:hAnsi="华文楷体"/>
+          <w:sz w:val="28"/>
+          <w:szCs w:val="28"/>
+        </w:rPr>
+        <w:t>…</w:t>
+      </w:r>
+      <w:r>
+        <w:rPr>
+          <w:rFonts w:ascii="华文楷体" w:eastAsia="华文楷体" w:hAnsi="华文楷体" w:hint="eastAsia"/>
+          <w:sz w:val="28"/>
+          <w:szCs w:val="28"/>
+        </w:rPr>
+        <w:t>”（黄色高亮）。</w:t>
+      </w:r>
+    </w:p>
+    <w:p>
+      <w:pPr>
+        <w:pStyle w:val="a5"/>
+        <w:ind w:left="1080" w:firstLineChars="0" w:firstLine="0"/>
+        <w:rPr>
+          <w:rFonts w:ascii="华文楷体" w:eastAsia="华文楷体" w:hAnsi="华文楷体"/>
+          <w:sz w:val="28"/>
+          <w:szCs w:val="28"/>
+        </w:rPr>
+      </w:pPr>
+      <w:r>
+        <w:rPr>
+          <w:noProof/>
+        </w:rPr>
+        <w:drawing>
+          <wp:inline distT="0" distB="0" distL="0" distR="0" wp14:anchorId="204E6F45" wp14:editId="4C8D3579">
+            <wp:extent cx="5274310" cy="2334260"/>
+            <wp:effectExtent l="0" t="0" r="2540" b="8890"/>
+            <wp:docPr id="11" name="图片 11"/>
+            <wp:cNvGraphicFramePr>
+              <a:graphicFrameLocks xmlns:a="http://schemas.openxmlformats.org/drawingml/2006/main" noChangeAspect="1"/>
+            </wp:cNvGraphicFramePr>
+            <a:graphic xmlns:a="http://schemas.openxmlformats.org/drawingml/2006/main">
+              <a:graphicData uri="http://schemas.openxmlformats.org/drawingml/2006/picture">
+                <pic:pic xmlns:pic="http://schemas.openxmlformats.org/drawingml/2006/picture">
+                  <pic:nvPicPr>
+                    <pic:cNvPr id="1" name=""/>
+                    <pic:cNvPicPr/>
+                  </pic:nvPicPr>
+                  <pic:blipFill>
+                    <a:blip r:embed="rId16"/>
+                    <a:stretch>
+                      <a:fillRect/>
+                    </a:stretch>
+                  </pic:blipFill>
+                  <pic:spPr>
+                    <a:xfrm>
+                      <a:off x="0" y="0"/>
+                      <a:ext cx="5274310" cy="2334260"/>
+                    </a:xfrm>
+                    <a:prstGeom prst="rect">
+                      <a:avLst/>
+                    </a:prstGeom>
+                  </pic:spPr>
+                </pic:pic>
+              </a:graphicData>
+            </a:graphic>
+          </wp:inline>
+        </w:drawing>
+      </w:r>
+    </w:p>
+    <w:p>
+      <w:pPr>
+        <w:pStyle w:val="a5"/>
+        <w:numPr>
+          <w:ilvl w:val="0"/>
+          <w:numId w:val="5"/>
+        </w:numPr>
+        <w:ind w:firstLineChars="0"/>
+        <w:rPr>
+          <w:rFonts w:ascii="华文楷体" w:eastAsia="华文楷体" w:hAnsi="华文楷体"/>
+          <w:sz w:val="28"/>
+          <w:szCs w:val="28"/>
+        </w:rPr>
+      </w:pPr>
+      <w:r>
+        <w:rPr>
+          <w:rFonts w:ascii="华文楷体" w:eastAsia="华文楷体" w:hAnsi="华文楷体" w:hint="eastAsia"/>
+          <w:sz w:val="28"/>
+          <w:szCs w:val="28"/>
+        </w:rPr>
+        <w:t>接下来跳转到人机对战界面，将进入到游戏的开始。整个界面是正方形黑白网格的棋盘（16*16），棋盘左上方</w:t>
+      </w:r>
+      <w:r>
+        <w:rPr>
+          <w:rFonts w:ascii="华文楷体" w:eastAsia="华文楷体" w:hAnsi="华文楷体" w:hint="eastAsia"/>
+          <w:sz w:val="28"/>
+          <w:szCs w:val="28"/>
+        </w:rPr>
+        <w:t>应有一个重新开局（reset）按钮（黄色高亮），右上方则有一个落子提示图标。</w:t>
+      </w:r>
+    </w:p>
+    <w:p>
+      <w:pPr>
+        <w:pStyle w:val="a5"/>
+        <w:ind w:left="1080" w:firstLineChars="0" w:firstLine="0"/>
+        <w:rPr>
+          <w:rFonts w:ascii="华文楷体" w:eastAsia="华文楷体" w:hAnsi="华文楷体"/>
+          <w:sz w:val="28"/>
+          <w:szCs w:val="28"/>
+        </w:rPr>
+      </w:pPr>
+      <w:r>
+        <w:rPr>
+          <w:noProof/>
+        </w:rPr>
+        <w:drawing>
+          <wp:inline distT="0" distB="0" distL="0" distR="0" wp14:anchorId="072AAC45" wp14:editId="6B2CB933">
+            <wp:extent cx="5274310" cy="2898140"/>
+            <wp:effectExtent l="0" t="0" r="2540" b="0"/>
+            <wp:docPr id="12" name="图片 12"/>
+            <wp:cNvGraphicFramePr>
+              <a:graphicFrameLocks xmlns:a="http://schemas.openxmlformats.org/drawingml/2006/main" noChangeAspect="1"/>
+            </wp:cNvGraphicFramePr>
+            <a:graphic xmlns:a="http://schemas.openxmlformats.org/drawingml/2006/main">
+              <a:graphicData uri="http://schemas.openxmlformats.org/drawingml/2006/picture">
+                <pic:pic xmlns:pic="http://schemas.openxmlformats.org/drawingml/2006/picture">
+                  <pic:nvPicPr>
+                    <pic:cNvPr id="1" name=""/>
+                    <pic:cNvPicPr/>
+                  </pic:nvPicPr>
+                  <pic:blipFill>
+                    <a:blip r:embed="rId17"/>
+                    <a:stretch>
+                      <a:fillRect/>
+                    </a:stretch>
+                  </pic:blipFill>
+                  <pic:spPr>
+                    <a:xfrm>
+                      <a:off x="0" y="0"/>
                       <a:ext cx="5274310" cy="2898140"/>
                     </a:xfrm>
                     <a:prstGeom prst="rect">
@@ -1918,22 +2240,37 @@
           </wp:inline>
         </w:drawing>
       </w:r>
-      <w:bookmarkStart w:id="0" w:name="_GoBack"/>
-      <w:bookmarkEnd w:id="0"/>
-    </w:p>
-    <w:p>
-      <w:pPr>
-        <w:rPr>
-          <w:rFonts w:ascii="华文楷体" w:eastAsia="华文楷体" w:hAnsi="华文楷体" w:hint="eastAsia"/>
-          <w:sz w:val="28"/>
-          <w:szCs w:val="28"/>
-        </w:rPr>
-      </w:pPr>
-    </w:p>
-    <w:p>
-      <w:pPr>
-        <w:rPr>
-          <w:rFonts w:ascii="华文楷体" w:eastAsia="华文楷体" w:hAnsi="华文楷体" w:hint="eastAsia"/>
+    </w:p>
+    <w:p>
+      <w:pPr>
+        <w:rPr>
+          <w:rFonts w:ascii="华文楷体" w:eastAsia="华文楷体" w:hAnsi="华文楷体"/>
+          <w:sz w:val="28"/>
+          <w:szCs w:val="28"/>
+        </w:rPr>
+      </w:pPr>
+      <w:r>
+        <w:rPr>
+          <w:rFonts w:ascii="华文楷体" w:eastAsia="华文楷体" w:hAnsi="华文楷体" w:hint="eastAsia"/>
+          <w:sz w:val="28"/>
+          <w:szCs w:val="28"/>
+        </w:rPr>
+        <w:t>2018.06.10</w:t>
+      </w:r>
+    </w:p>
+    <w:p>
+      <w:pPr>
+        <w:rPr>
+          <w:rFonts w:ascii="华文楷体" w:eastAsia="华文楷体" w:hAnsi="华文楷体"/>
+          <w:sz w:val="28"/>
+          <w:szCs w:val="28"/>
+        </w:rPr>
+      </w:pPr>
+    </w:p>
+    <w:p>
+      <w:pPr>
+        <w:rPr>
+          <w:rFonts w:ascii="华文楷体" w:eastAsia="华文楷体" w:hAnsi="华文楷体"/>
           <w:sz w:val="28"/>
           <w:szCs w:val="28"/>
         </w:rPr>
@@ -2850,6 +3187,7 @@
   <w:style w:type="character" w:default="1" w:styleId="a0">
     <w:name w:val="Default Paragraph Font"/>
     <w:uiPriority w:val="1"/>
+    <w:semiHidden/>
     <w:unhideWhenUsed/>
   </w:style>
   <w:style w:type="table" w:default="1" w:styleId="a1">

</xml_diff>

<commit_message>
Adjustment of matching pattern.
</commit_message>
<xml_diff>
--- a/Interactive design.docx
+++ b/Interactive design.docx
@@ -95,15 +95,66 @@
         </w:rPr>
         <w:t>——如何把新功能引入。</w:t>
       </w:r>
-    </w:p>
-    <w:p>
-      <w:pPr>
-        <w:rPr>
-          <w:rFonts w:ascii="华文楷体" w:eastAsia="华文楷体" w:hAnsi="华文楷体"/>
-          <w:sz w:val="28"/>
-          <w:szCs w:val="28"/>
-        </w:rPr>
-      </w:pPr>
+      <w:r>
+        <w:rPr>
+          <w:rFonts w:ascii="华文楷体" w:eastAsia="华文楷体" w:hAnsi="华文楷体" w:hint="eastAsia"/>
+          <w:sz w:val="28"/>
+          <w:szCs w:val="28"/>
+        </w:rPr>
+        <w:t>（设计指导）</w:t>
+      </w:r>
+    </w:p>
+    <w:p>
+      <w:pPr>
+        <w:rPr>
+          <w:rFonts w:ascii="华文楷体" w:eastAsia="华文楷体" w:hAnsi="华文楷体"/>
+          <w:sz w:val="28"/>
+          <w:szCs w:val="28"/>
+        </w:rPr>
+      </w:pPr>
+    </w:p>
+    <w:p>
+      <w:pPr>
+        <w:rPr>
+          <w:rFonts w:ascii="华文楷体" w:eastAsia="华文楷体" w:hAnsi="华文楷体"/>
+          <w:sz w:val="28"/>
+          <w:szCs w:val="28"/>
+        </w:rPr>
+      </w:pPr>
+      <w:proofErr w:type="gramStart"/>
+      <w:r>
+        <w:rPr>
+          <w:rFonts w:ascii="华文楷体" w:eastAsia="华文楷体" w:hAnsi="华文楷体" w:hint="eastAsia"/>
+          <w:sz w:val="28"/>
+          <w:szCs w:val="28"/>
+        </w:rPr>
+        <w:t>一</w:t>
+      </w:r>
+      <w:proofErr w:type="gramEnd"/>
+      <w:r>
+        <w:rPr>
+          <w:rFonts w:ascii="华文楷体" w:eastAsia="华文楷体" w:hAnsi="华文楷体" w:hint="eastAsia"/>
+          <w:sz w:val="28"/>
+          <w:szCs w:val="28"/>
+        </w:rPr>
+        <w:t>．</w:t>
+      </w:r>
+      <w:r>
+        <w:rPr>
+          <w:rFonts w:ascii="华文楷体" w:eastAsia="华文楷体" w:hAnsi="华文楷体" w:hint="eastAsia"/>
+          <w:sz w:val="28"/>
+          <w:szCs w:val="28"/>
+        </w:rPr>
+        <w:t>注册的作用</w:t>
+      </w:r>
+      <w:r>
+        <w:rPr>
+          <w:rFonts w:ascii="华文楷体" w:eastAsia="华文楷体" w:hAnsi="华文楷体" w:hint="eastAsia"/>
+          <w:sz w:val="28"/>
+          <w:szCs w:val="28"/>
+        </w:rPr>
+        <w:t>（</w:t>
+      </w:r>
       <w:r>
         <w:rPr>
           <w:rFonts w:ascii="华文楷体" w:eastAsia="华文楷体" w:hAnsi="华文楷体" w:hint="eastAsia"/>
@@ -112,40 +163,21 @@
         </w:rPr>
         <w:t>2018.06.04</w:t>
       </w:r>
-    </w:p>
-    <w:p>
-      <w:pPr>
-        <w:rPr>
-          <w:rFonts w:ascii="华文楷体" w:eastAsia="华文楷体" w:hAnsi="华文楷体"/>
-          <w:sz w:val="28"/>
-          <w:szCs w:val="28"/>
-        </w:rPr>
-      </w:pPr>
-      <w:proofErr w:type="gramStart"/>
-      <w:r>
-        <w:rPr>
-          <w:rFonts w:ascii="华文楷体" w:eastAsia="华文楷体" w:hAnsi="华文楷体" w:hint="eastAsia"/>
-          <w:sz w:val="28"/>
-          <w:szCs w:val="28"/>
-        </w:rPr>
-        <w:t>一</w:t>
-      </w:r>
-      <w:proofErr w:type="gramEnd"/>
-      <w:r>
-        <w:rPr>
-          <w:rFonts w:ascii="华文楷体" w:eastAsia="华文楷体" w:hAnsi="华文楷体" w:hint="eastAsia"/>
-          <w:sz w:val="28"/>
-          <w:szCs w:val="28"/>
-        </w:rPr>
-        <w:t>．</w:t>
-      </w:r>
-      <w:r>
-        <w:rPr>
-          <w:rFonts w:ascii="华文楷体" w:eastAsia="华文楷体" w:hAnsi="华文楷体" w:hint="eastAsia"/>
-          <w:sz w:val="28"/>
-          <w:szCs w:val="28"/>
-        </w:rPr>
-        <w:t>注册的作用：</w:t>
+      <w:r>
+        <w:rPr>
+          <w:rFonts w:ascii="华文楷体" w:eastAsia="华文楷体" w:hAnsi="华文楷体" w:hint="eastAsia"/>
+          <w:sz w:val="28"/>
+          <w:szCs w:val="28"/>
+        </w:rPr>
+        <w:t>更新）</w:t>
+      </w:r>
+      <w:r>
+        <w:rPr>
+          <w:rFonts w:ascii="华文楷体" w:eastAsia="华文楷体" w:hAnsi="华文楷体" w:hint="eastAsia"/>
+          <w:sz w:val="28"/>
+          <w:szCs w:val="28"/>
+        </w:rPr>
+        <w:t>：</w:t>
       </w:r>
     </w:p>
     <w:p>
@@ -699,7 +731,7 @@
     <w:p>
       <w:pPr>
         <w:rPr>
-          <w:rFonts w:ascii="华文楷体" w:eastAsia="华文楷体" w:hAnsi="华文楷体" w:hint="eastAsia"/>
+          <w:rFonts w:ascii="华文楷体" w:eastAsia="华文楷体" w:hAnsi="华文楷体"/>
           <w:sz w:val="28"/>
           <w:szCs w:val="28"/>
         </w:rPr>
@@ -759,24 +791,39 @@
           <w:sz w:val="28"/>
           <w:szCs w:val="28"/>
         </w:rPr>
+        <w:t>登陆界面的交互过程</w:t>
+      </w:r>
+      <w:r>
+        <w:rPr>
+          <w:rFonts w:ascii="华文楷体" w:eastAsia="华文楷体" w:hAnsi="华文楷体" w:hint="eastAsia"/>
+          <w:sz w:val="28"/>
+          <w:szCs w:val="28"/>
+        </w:rPr>
+        <w:t>（</w:t>
+      </w:r>
+      <w:r>
+        <w:rPr>
+          <w:rFonts w:ascii="华文楷体" w:eastAsia="华文楷体" w:hAnsi="华文楷体" w:hint="eastAsia"/>
+          <w:sz w:val="28"/>
+          <w:szCs w:val="28"/>
+        </w:rPr>
         <w:t>2018.06.05</w:t>
       </w:r>
-    </w:p>
-    <w:p>
-      <w:pPr>
-        <w:rPr>
-          <w:rFonts w:ascii="华文楷体" w:eastAsia="华文楷体" w:hAnsi="华文楷体"/>
-          <w:sz w:val="28"/>
-          <w:szCs w:val="28"/>
-        </w:rPr>
-      </w:pPr>
-      <w:r>
-        <w:rPr>
-          <w:rFonts w:ascii="华文楷体" w:eastAsia="华文楷体" w:hAnsi="华文楷体" w:hint="eastAsia"/>
-          <w:sz w:val="28"/>
-          <w:szCs w:val="28"/>
-        </w:rPr>
-        <w:t>登陆界面的交互过程：</w:t>
+      <w:r>
+        <w:rPr>
+          <w:rFonts w:ascii="华文楷体" w:eastAsia="华文楷体" w:hAnsi="华文楷体" w:hint="eastAsia"/>
+          <w:sz w:val="28"/>
+          <w:szCs w:val="28"/>
+        </w:rPr>
+        <w:t>更新）</w:t>
+      </w:r>
+      <w:r>
+        <w:rPr>
+          <w:rFonts w:ascii="华文楷体" w:eastAsia="华文楷体" w:hAnsi="华文楷体" w:hint="eastAsia"/>
+          <w:sz w:val="28"/>
+          <w:szCs w:val="28"/>
+        </w:rPr>
+        <w:t>：</w:t>
       </w:r>
     </w:p>
     <w:p>
@@ -1049,32 +1096,39 @@
           <w:sz w:val="28"/>
           <w:szCs w:val="28"/>
         </w:rPr>
+        <w:t>新增了注册以及登陆界面</w:t>
+      </w:r>
+      <w:r>
+        <w:rPr>
+          <w:rFonts w:ascii="华文楷体" w:eastAsia="华文楷体" w:hAnsi="华文楷体" w:hint="eastAsia"/>
+          <w:sz w:val="28"/>
+          <w:szCs w:val="28"/>
+        </w:rPr>
+        <w:t>的loading框</w:t>
+      </w:r>
+      <w:r>
+        <w:rPr>
+          <w:rFonts w:ascii="华文楷体" w:eastAsia="华文楷体" w:hAnsi="华文楷体" w:hint="eastAsia"/>
+          <w:sz w:val="28"/>
+          <w:szCs w:val="28"/>
+        </w:rPr>
+        <w:t>（</w:t>
+      </w:r>
+      <w:r>
+        <w:rPr>
+          <w:rFonts w:ascii="华文楷体" w:eastAsia="华文楷体" w:hAnsi="华文楷体" w:hint="eastAsia"/>
+          <w:sz w:val="28"/>
+          <w:szCs w:val="28"/>
+        </w:rPr>
         <w:t>2018.06.06</w:t>
       </w:r>
-    </w:p>
-    <w:p>
-      <w:pPr>
-        <w:rPr>
-          <w:rFonts w:ascii="华文楷体" w:eastAsia="华文楷体" w:hAnsi="华文楷体"/>
-          <w:sz w:val="28"/>
-          <w:szCs w:val="28"/>
-        </w:rPr>
-      </w:pPr>
-      <w:r>
-        <w:rPr>
-          <w:rFonts w:ascii="华文楷体" w:eastAsia="华文楷体" w:hAnsi="华文楷体" w:hint="eastAsia"/>
-          <w:sz w:val="28"/>
-          <w:szCs w:val="28"/>
-        </w:rPr>
-        <w:t>今天新增了注册以及登陆界面</w:t>
-      </w:r>
-      <w:r>
-        <w:rPr>
-          <w:rFonts w:ascii="华文楷体" w:eastAsia="华文楷体" w:hAnsi="华文楷体" w:hint="eastAsia"/>
-          <w:sz w:val="28"/>
-          <w:szCs w:val="28"/>
-        </w:rPr>
-        <w:t>的loading框。</w:t>
+      <w:r>
+        <w:rPr>
+          <w:rFonts w:ascii="华文楷体" w:eastAsia="华文楷体" w:hAnsi="华文楷体" w:hint="eastAsia"/>
+          <w:sz w:val="28"/>
+          <w:szCs w:val="28"/>
+        </w:rPr>
+        <w:t>更新）：</w:t>
       </w:r>
     </w:p>
     <w:p>
@@ -1364,27 +1418,39 @@
           <w:sz w:val="28"/>
           <w:szCs w:val="28"/>
         </w:rPr>
+        <w:t>主界面</w:t>
+      </w:r>
+      <w:r>
+        <w:rPr>
+          <w:rFonts w:ascii="华文楷体" w:eastAsia="华文楷体" w:hAnsi="华文楷体" w:hint="eastAsia"/>
+          <w:sz w:val="28"/>
+          <w:szCs w:val="28"/>
+        </w:rPr>
+        <w:t>（</w:t>
+      </w:r>
+      <w:r>
+        <w:rPr>
+          <w:rFonts w:ascii="华文楷体" w:eastAsia="华文楷体" w:hAnsi="华文楷体" w:hint="eastAsia"/>
+          <w:sz w:val="28"/>
+          <w:szCs w:val="28"/>
+        </w:rPr>
         <w:t>2018.06.07</w:t>
       </w:r>
-    </w:p>
-    <w:p>
-      <w:pPr>
-        <w:pStyle w:val="a5"/>
-        <w:spacing w:before="240"/>
-        <w:ind w:left="360" w:firstLineChars="0" w:firstLine="0"/>
-        <w:rPr>
-          <w:rFonts w:ascii="华文楷体" w:eastAsia="华文楷体" w:hAnsi="华文楷体"/>
-          <w:sz w:val="28"/>
-          <w:szCs w:val="28"/>
-        </w:rPr>
-      </w:pPr>
-      <w:r>
-        <w:rPr>
-          <w:rFonts w:ascii="华文楷体" w:eastAsia="华文楷体" w:hAnsi="华文楷体" w:hint="eastAsia"/>
-          <w:sz w:val="28"/>
-          <w:szCs w:val="28"/>
-        </w:rPr>
-        <w:t>主界面</w:t>
+      <w:r>
+        <w:rPr>
+          <w:rFonts w:ascii="华文楷体" w:eastAsia="华文楷体" w:hAnsi="华文楷体" w:hint="eastAsia"/>
+          <w:sz w:val="28"/>
+          <w:szCs w:val="28"/>
+        </w:rPr>
+        <w:t>更新</w:t>
+      </w:r>
+      <w:r>
+        <w:rPr>
+          <w:rFonts w:ascii="华文楷体" w:eastAsia="华文楷体" w:hAnsi="华文楷体" w:hint="eastAsia"/>
+          <w:sz w:val="28"/>
+          <w:szCs w:val="28"/>
+        </w:rPr>
+        <w:t>）</w:t>
       </w:r>
       <w:r>
         <w:rPr>
@@ -1557,7 +1623,7 @@
           <w:sz w:val="28"/>
           <w:szCs w:val="28"/>
         </w:rPr>
-        <w:t>取消、提交（黄色高亮）按钮——&gt;输入新密码以及确认密码——&gt;点击确</w:t>
+        <w:t>取消、提交（黄色高亮）按钮——&gt;输入新密码以及确认密码——&gt;点击确定按钮。信息经过验证后反馈回来的交互情形为：弹出修改</w:t>
       </w:r>
       <w:r>
         <w:rPr>
@@ -1566,7 +1632,7 @@
           <w:szCs w:val="28"/>
         </w:rPr>
         <w:lastRenderedPageBreak/>
-        <w:t>定按钮。信息经过验证后反馈回来的交互情形为：弹出修改成功提示框（绿色对号）以及取消、确定按钮——&gt;点击按钮将再次跳转到个人信息界面。</w:t>
+        <w:t>成功提示框（绿色对号）以及取消、确定按钮——&gt;点击按钮将再次跳转到个人信息界面。</w:t>
       </w:r>
     </w:p>
     <w:p>
@@ -1599,15 +1665,13 @@
         </w:rPr>
         <w:t>用户点击对战记录，将会出现如下界面；用户可以清晰地看到该游戏两种记录（匹配模式、排位模式）。</w:t>
       </w:r>
-      <w:bookmarkStart w:id="0" w:name="_GoBack"/>
-      <w:bookmarkEnd w:id="0"/>
     </w:p>
     <w:p>
       <w:pPr>
         <w:pStyle w:val="a5"/>
         <w:ind w:left="1080" w:firstLineChars="0" w:firstLine="0"/>
         <w:rPr>
-          <w:rFonts w:ascii="华文楷体" w:eastAsia="华文楷体" w:hAnsi="华文楷体" w:hint="eastAsia"/>
+          <w:rFonts w:ascii="华文楷体" w:eastAsia="华文楷体" w:hAnsi="华文楷体"/>
           <w:sz w:val="28"/>
           <w:szCs w:val="28"/>
         </w:rPr>
@@ -1905,23 +1969,7 @@
           <w:sz w:val="28"/>
           <w:szCs w:val="28"/>
         </w:rPr>
-        <w:t>补充</w:t>
-      </w:r>
-      <w:r>
-        <w:rPr>
-          <w:rFonts w:ascii="华文楷体" w:eastAsia="华文楷体" w:hAnsi="华文楷体" w:hint="eastAsia"/>
-          <w:sz w:val="28"/>
-          <w:szCs w:val="28"/>
-        </w:rPr>
-        <w:t>（2018.06.10更新）</w:t>
-      </w:r>
-      <w:r>
-        <w:rPr>
-          <w:rFonts w:ascii="华文楷体" w:eastAsia="华文楷体" w:hAnsi="华文楷体" w:hint="eastAsia"/>
-          <w:sz w:val="28"/>
-          <w:szCs w:val="28"/>
-        </w:rPr>
-        <w:t>：让用户在</w:t>
+        <w:t>补充（2018.06.10更新）：让用户在</w:t>
       </w:r>
       <w:proofErr w:type="gramStart"/>
       <w:r>
@@ -2011,7 +2059,7 @@
     <w:p>
       <w:pPr>
         <w:rPr>
-          <w:rFonts w:ascii="华文楷体" w:eastAsia="华文楷体" w:hAnsi="华文楷体" w:hint="eastAsia"/>
+          <w:rFonts w:ascii="华文楷体" w:eastAsia="华文楷体" w:hAnsi="华文楷体"/>
           <w:sz w:val="28"/>
           <w:szCs w:val="28"/>
         </w:rPr>
@@ -2062,7 +2110,7 @@
         <w:pStyle w:val="a5"/>
         <w:ind w:left="1080" w:firstLineChars="0" w:firstLine="0"/>
         <w:rPr>
-          <w:rFonts w:ascii="华文楷体" w:eastAsia="华文楷体" w:hAnsi="华文楷体" w:hint="eastAsia"/>
+          <w:rFonts w:ascii="华文楷体" w:eastAsia="华文楷体" w:hAnsi="华文楷体"/>
           <w:sz w:val="28"/>
           <w:szCs w:val="28"/>
         </w:rPr>
@@ -2120,13 +2168,110 @@
       </w:pPr>
       <w:r>
         <w:rPr>
+          <w:rFonts w:ascii="华文楷体" w:eastAsia="华文楷体" w:hAnsi="华文楷体" w:hint="eastAsia"/>
+          <w:sz w:val="28"/>
+          <w:szCs w:val="28"/>
+        </w:rPr>
+        <w:t>补充（2018.6.15）：考虑到用户体验，让用户在玩游戏中不仅感觉到游戏的快乐，更是能体验到界面的美观，此次更新把匹配模式和排位模式的匹配做出了一点调整（类似王者荣耀）。</w:t>
+      </w:r>
+    </w:p>
+    <w:p>
+      <w:pPr>
+        <w:pStyle w:val="a5"/>
+        <w:ind w:left="1080" w:firstLineChars="0" w:firstLine="0"/>
+        <w:rPr>
+          <w:rFonts w:ascii="华文楷体" w:eastAsia="华文楷体" w:hAnsi="华文楷体"/>
+          <w:sz w:val="28"/>
+          <w:szCs w:val="28"/>
+        </w:rPr>
+      </w:pPr>
+      <w:r>
+        <w:rPr>
+          <w:rFonts w:ascii="华文楷体" w:eastAsia="华文楷体" w:hAnsi="华文楷体" w:hint="eastAsia"/>
+          <w:sz w:val="28"/>
+          <w:szCs w:val="28"/>
+        </w:rPr>
+        <w:t>用户点击开始游戏</w:t>
+      </w:r>
+      <w:r>
+        <w:rPr>
+          <w:rFonts w:ascii="华文楷体" w:eastAsia="华文楷体" w:hAnsi="华文楷体" w:hint="eastAsia"/>
+          <w:sz w:val="28"/>
+          <w:szCs w:val="28"/>
+        </w:rPr>
+        <w:t>，</w:t>
+      </w:r>
+      <w:r>
+        <w:rPr>
+          <w:rFonts w:ascii="华文楷体" w:eastAsia="华文楷体" w:hAnsi="华文楷体" w:hint="eastAsia"/>
+          <w:sz w:val="28"/>
+          <w:szCs w:val="28"/>
+        </w:rPr>
+        <w:t>将弹出一个匹配模式框</w:t>
+      </w:r>
+      <w:r>
+        <w:rPr>
+          <w:rFonts w:ascii="华文楷体" w:eastAsia="华文楷体" w:hAnsi="华文楷体" w:hint="eastAsia"/>
+          <w:sz w:val="28"/>
+          <w:szCs w:val="28"/>
+        </w:rPr>
+        <w:t>，该页面的元素有：左上角分别记录匹配模式或者排位模式，中央有一句文字提示：匹配中，请稍后</w:t>
+      </w:r>
+      <w:r>
+        <w:rPr>
+          <w:rFonts w:ascii="华文楷体" w:eastAsia="华文楷体" w:hAnsi="华文楷体"/>
+          <w:sz w:val="28"/>
+          <w:szCs w:val="28"/>
+        </w:rPr>
+        <w:t>…</w:t>
+      </w:r>
+      <w:r>
+        <w:rPr>
+          <w:rFonts w:ascii="华文楷体" w:eastAsia="华文楷体" w:hAnsi="华文楷体" w:hint="eastAsia"/>
+          <w:sz w:val="28"/>
+          <w:szCs w:val="28"/>
+        </w:rPr>
+        <w:t>文字提示下方有一个时钟读数，记录此次匹配的时间，也可以给用户一种直观的感觉（防止用户的流失），右下方则是取消按钮，用户可以在等待匹配过程中取消此次匹配。</w:t>
+      </w:r>
+    </w:p>
+    <w:p>
+      <w:pPr>
+        <w:pStyle w:val="a5"/>
+        <w:ind w:left="1080" w:firstLineChars="0" w:firstLine="0"/>
+        <w:rPr>
+          <w:rFonts w:ascii="华文楷体" w:eastAsia="华文楷体" w:hAnsi="华文楷体" w:hint="eastAsia"/>
+          <w:sz w:val="28"/>
+          <w:szCs w:val="28"/>
+        </w:rPr>
+      </w:pPr>
+      <w:r>
+        <w:rPr>
+          <w:rFonts w:ascii="华文楷体" w:eastAsia="华文楷体" w:hAnsi="华文楷体" w:hint="eastAsia"/>
+          <w:sz w:val="28"/>
+          <w:szCs w:val="28"/>
+        </w:rPr>
+        <w:t>交互过程：用户点击开始游戏按钮——&gt;跳转到匹配模式界面——&gt;若匹配成功；若匹配不成功，则一直停留在此界面，时钟读数将会一直跳转；若用户点击取消按钮，则回到开始游戏界面。</w:t>
+      </w:r>
+    </w:p>
+    <w:p>
+      <w:pPr>
+        <w:pStyle w:val="a5"/>
+        <w:ind w:left="1080" w:firstLineChars="0" w:firstLine="0"/>
+        <w:rPr>
+          <w:rFonts w:ascii="华文楷体" w:eastAsia="华文楷体" w:hAnsi="华文楷体" w:hint="eastAsia"/>
+          <w:sz w:val="28"/>
+          <w:szCs w:val="28"/>
+        </w:rPr>
+      </w:pPr>
+      <w:r>
+        <w:rPr>
           <w:noProof/>
         </w:rPr>
         <w:drawing>
-          <wp:inline distT="0" distB="0" distL="0" distR="0" wp14:anchorId="204E6F45" wp14:editId="4C8D3579">
-            <wp:extent cx="5274310" cy="2334260"/>
+          <wp:inline distT="0" distB="0" distL="0" distR="0" wp14:anchorId="558066CA" wp14:editId="73EFE273">
+            <wp:extent cx="5274310" cy="1572260"/>
             <wp:effectExtent l="0" t="0" r="2540" b="8890"/>
-            <wp:docPr id="11" name="图片 11"/>
+            <wp:docPr id="8" name="图片 8"/>
             <wp:cNvGraphicFramePr>
               <a:graphicFrameLocks xmlns:a="http://schemas.openxmlformats.org/drawingml/2006/main" noChangeAspect="1"/>
             </wp:cNvGraphicFramePr>
@@ -2146,7 +2291,7 @@
                   <pic:spPr>
                     <a:xfrm>
                       <a:off x="0" y="0"/>
-                      <a:ext cx="5274310" cy="2334260"/>
+                      <a:ext cx="5274310" cy="1572260"/>
                     </a:xfrm>
                     <a:prstGeom prst="rect">
                       <a:avLst/>
@@ -2162,37 +2307,6 @@
     <w:p>
       <w:pPr>
         <w:pStyle w:val="a5"/>
-        <w:numPr>
-          <w:ilvl w:val="0"/>
-          <w:numId w:val="5"/>
-        </w:numPr>
-        <w:ind w:firstLineChars="0"/>
-        <w:rPr>
-          <w:rFonts w:ascii="华文楷体" w:eastAsia="华文楷体" w:hAnsi="华文楷体"/>
-          <w:sz w:val="28"/>
-          <w:szCs w:val="28"/>
-        </w:rPr>
-      </w:pPr>
-      <w:r>
-        <w:rPr>
-          <w:rFonts w:ascii="华文楷体" w:eastAsia="华文楷体" w:hAnsi="华文楷体" w:hint="eastAsia"/>
-          <w:sz w:val="28"/>
-          <w:szCs w:val="28"/>
-        </w:rPr>
-        <w:t>接下来跳转到人机对战界面，将进入到游戏的开始。整个界面是正方形黑白网格的棋盘（16*16），棋盘左上方</w:t>
-      </w:r>
-      <w:r>
-        <w:rPr>
-          <w:rFonts w:ascii="华文楷体" w:eastAsia="华文楷体" w:hAnsi="华文楷体" w:hint="eastAsia"/>
-          <w:sz w:val="28"/>
-          <w:szCs w:val="28"/>
-        </w:rPr>
-        <w:t>应有一个重新开局（reset）按钮（黄色高亮），右上方则有一个落子提示图标。</w:t>
-      </w:r>
-    </w:p>
-    <w:p>
-      <w:pPr>
-        <w:pStyle w:val="a5"/>
         <w:ind w:left="1080" w:firstLineChars="0" w:firstLine="0"/>
         <w:rPr>
           <w:rFonts w:ascii="华文楷体" w:eastAsia="华文楷体" w:hAnsi="华文楷体"/>
@@ -2204,11 +2318,12 @@
         <w:rPr>
           <w:noProof/>
         </w:rPr>
+        <w:lastRenderedPageBreak/>
         <w:drawing>
-          <wp:inline distT="0" distB="0" distL="0" distR="0" wp14:anchorId="072AAC45" wp14:editId="6B2CB933">
-            <wp:extent cx="5274310" cy="2898140"/>
-            <wp:effectExtent l="0" t="0" r="2540" b="0"/>
-            <wp:docPr id="12" name="图片 12"/>
+          <wp:inline distT="0" distB="0" distL="0" distR="0" wp14:anchorId="204E6F45" wp14:editId="4C8D3579">
+            <wp:extent cx="5274310" cy="2334260"/>
+            <wp:effectExtent l="0" t="0" r="2540" b="8890"/>
+            <wp:docPr id="11" name="图片 11"/>
             <wp:cNvGraphicFramePr>
               <a:graphicFrameLocks xmlns:a="http://schemas.openxmlformats.org/drawingml/2006/main" noChangeAspect="1"/>
             </wp:cNvGraphicFramePr>
@@ -2228,6 +2343,88 @@
                   <pic:spPr>
                     <a:xfrm>
                       <a:off x="0" y="0"/>
+                      <a:ext cx="5274310" cy="2334260"/>
+                    </a:xfrm>
+                    <a:prstGeom prst="rect">
+                      <a:avLst/>
+                    </a:prstGeom>
+                  </pic:spPr>
+                </pic:pic>
+              </a:graphicData>
+            </a:graphic>
+          </wp:inline>
+        </w:drawing>
+      </w:r>
+    </w:p>
+    <w:p>
+      <w:pPr>
+        <w:pStyle w:val="a5"/>
+        <w:numPr>
+          <w:ilvl w:val="0"/>
+          <w:numId w:val="5"/>
+        </w:numPr>
+        <w:ind w:firstLineChars="0"/>
+        <w:rPr>
+          <w:rFonts w:ascii="华文楷体" w:eastAsia="华文楷体" w:hAnsi="华文楷体"/>
+          <w:sz w:val="28"/>
+          <w:szCs w:val="28"/>
+        </w:rPr>
+      </w:pPr>
+      <w:r>
+        <w:rPr>
+          <w:rFonts w:ascii="华文楷体" w:eastAsia="华文楷体" w:hAnsi="华文楷体" w:hint="eastAsia"/>
+          <w:sz w:val="28"/>
+          <w:szCs w:val="28"/>
+        </w:rPr>
+        <w:t>接下来跳转到人机对战界面，将进入到游戏的开始。整个界面是正方形黑白网格的棋盘（16*16），棋盘左上方</w:t>
+      </w:r>
+      <w:r>
+        <w:rPr>
+          <w:rFonts w:ascii="华文楷体" w:eastAsia="华文楷体" w:hAnsi="华文楷体" w:hint="eastAsia"/>
+          <w:sz w:val="28"/>
+          <w:szCs w:val="28"/>
+        </w:rPr>
+        <w:t>应有一个重新开局（reset）按钮（黄色高亮），右上方则有一个落子提示图标。</w:t>
+      </w:r>
+    </w:p>
+    <w:p>
+      <w:pPr>
+        <w:pStyle w:val="a5"/>
+        <w:ind w:left="1080" w:firstLineChars="0" w:firstLine="0"/>
+        <w:rPr>
+          <w:rFonts w:ascii="华文楷体" w:eastAsia="华文楷体" w:hAnsi="华文楷体" w:hint="eastAsia"/>
+          <w:sz w:val="28"/>
+          <w:szCs w:val="28"/>
+        </w:rPr>
+      </w:pPr>
+      <w:r>
+        <w:rPr>
+          <w:noProof/>
+        </w:rPr>
+        <w:drawing>
+          <wp:inline distT="0" distB="0" distL="0" distR="0" wp14:anchorId="072AAC45" wp14:editId="6B2CB933">
+            <wp:extent cx="5274310" cy="2898140"/>
+            <wp:effectExtent l="0" t="0" r="2540" b="0"/>
+            <wp:docPr id="12" name="图片 12"/>
+            <wp:cNvGraphicFramePr>
+              <a:graphicFrameLocks xmlns:a="http://schemas.openxmlformats.org/drawingml/2006/main" noChangeAspect="1"/>
+            </wp:cNvGraphicFramePr>
+            <a:graphic xmlns:a="http://schemas.openxmlformats.org/drawingml/2006/main">
+              <a:graphicData uri="http://schemas.openxmlformats.org/drawingml/2006/picture">
+                <pic:pic xmlns:pic="http://schemas.openxmlformats.org/drawingml/2006/picture">
+                  <pic:nvPicPr>
+                    <pic:cNvPr id="1" name=""/>
+                    <pic:cNvPicPr/>
+                  </pic:nvPicPr>
+                  <pic:blipFill>
+                    <a:blip r:embed="rId18"/>
+                    <a:stretch>
+                      <a:fillRect/>
+                    </a:stretch>
+                  </pic:blipFill>
+                  <pic:spPr>
+                    <a:xfrm>
+                      <a:off x="0" y="0"/>
                       <a:ext cx="5274310" cy="2898140"/>
                     </a:xfrm>
                     <a:prstGeom prst="rect">
@@ -2243,50 +2440,296 @@
     </w:p>
     <w:p>
       <w:pPr>
-        <w:rPr>
-          <w:rFonts w:ascii="华文楷体" w:eastAsia="华文楷体" w:hAnsi="华文楷体"/>
-          <w:sz w:val="28"/>
-          <w:szCs w:val="28"/>
-        </w:rPr>
-      </w:pPr>
-      <w:r>
-        <w:rPr>
-          <w:rFonts w:ascii="华文楷体" w:eastAsia="华文楷体" w:hAnsi="华文楷体" w:hint="eastAsia"/>
-          <w:sz w:val="28"/>
-          <w:szCs w:val="28"/>
-        </w:rPr>
-        <w:t>2018.06.10</w:t>
-      </w:r>
-    </w:p>
-    <w:p>
-      <w:pPr>
-        <w:rPr>
-          <w:rFonts w:ascii="华文楷体" w:eastAsia="华文楷体" w:hAnsi="华文楷体"/>
-          <w:sz w:val="28"/>
-          <w:szCs w:val="28"/>
-        </w:rPr>
-      </w:pPr>
-    </w:p>
-    <w:p>
-      <w:pPr>
-        <w:rPr>
-          <w:rFonts w:ascii="华文楷体" w:eastAsia="华文楷体" w:hAnsi="华文楷体"/>
-          <w:sz w:val="28"/>
-          <w:szCs w:val="28"/>
-        </w:rPr>
-      </w:pPr>
-    </w:p>
-    <w:p>
-      <w:pPr>
         <w:pStyle w:val="a5"/>
+        <w:numPr>
+          <w:ilvl w:val="0"/>
+          <w:numId w:val="2"/>
+        </w:numPr>
+        <w:ind w:firstLineChars="0"/>
+        <w:rPr>
+          <w:rFonts w:ascii="华文楷体" w:eastAsia="华文楷体" w:hAnsi="华文楷体"/>
+          <w:sz w:val="28"/>
+          <w:szCs w:val="28"/>
+        </w:rPr>
+      </w:pPr>
+      <w:r>
+        <w:rPr>
+          <w:rFonts w:ascii="华文楷体" w:eastAsia="华文楷体" w:hAnsi="华文楷体" w:hint="eastAsia"/>
+          <w:sz w:val="28"/>
+          <w:szCs w:val="28"/>
+        </w:rPr>
+        <w:t>排名查看</w:t>
+      </w:r>
+    </w:p>
+    <w:p>
+      <w:pPr>
+        <w:pStyle w:val="a5"/>
+        <w:numPr>
+          <w:ilvl w:val="0"/>
+          <w:numId w:val="2"/>
+        </w:numPr>
+        <w:ind w:firstLineChars="0"/>
+        <w:rPr>
+          <w:rFonts w:ascii="华文楷体" w:eastAsia="华文楷体" w:hAnsi="华文楷体"/>
+          <w:sz w:val="28"/>
+          <w:szCs w:val="28"/>
+        </w:rPr>
+      </w:pPr>
+      <w:r>
+        <w:rPr>
+          <w:rFonts w:ascii="华文楷体" w:eastAsia="华文楷体" w:hAnsi="华文楷体" w:hint="eastAsia"/>
+          <w:sz w:val="28"/>
+          <w:szCs w:val="28"/>
+        </w:rPr>
+        <w:t>通用设置（2018.06.15更新）</w:t>
+      </w:r>
+    </w:p>
+    <w:p>
+      <w:pPr>
+        <w:pStyle w:val="a5"/>
+        <w:ind w:left="360" w:firstLineChars="0" w:firstLine="0"/>
+        <w:rPr>
+          <w:rFonts w:ascii="华文楷体" w:eastAsia="华文楷体" w:hAnsi="华文楷体"/>
+          <w:sz w:val="28"/>
+          <w:szCs w:val="28"/>
+        </w:rPr>
+      </w:pPr>
+      <w:r>
+        <w:rPr>
+          <w:rFonts w:ascii="华文楷体" w:eastAsia="华文楷体" w:hAnsi="华文楷体" w:hint="eastAsia"/>
+          <w:sz w:val="28"/>
+          <w:szCs w:val="28"/>
+        </w:rPr>
+        <w:t>因为此游戏是棋类对战游戏，用到的设置参数较少，通用设置整个界面在视觉效果来说类似于左对齐，用户需要设置一些参数时，可以更简单方便的看到。</w:t>
+      </w:r>
+    </w:p>
+    <w:p>
+      <w:pPr>
+        <w:pStyle w:val="a5"/>
+        <w:ind w:left="360" w:firstLineChars="0" w:firstLine="0"/>
+        <w:rPr>
+          <w:rFonts w:ascii="华文楷体" w:eastAsia="华文楷体" w:hAnsi="华文楷体" w:hint="eastAsia"/>
+          <w:sz w:val="28"/>
+          <w:szCs w:val="28"/>
+        </w:rPr>
+      </w:pPr>
+      <w:r>
+        <w:rPr>
+          <w:noProof/>
+        </w:rPr>
+        <w:lastRenderedPageBreak/>
+        <w:drawing>
+          <wp:inline distT="0" distB="0" distL="0" distR="0" wp14:anchorId="499C6390" wp14:editId="0FA47663">
+            <wp:extent cx="2781443" cy="3810196"/>
+            <wp:effectExtent l="0" t="0" r="0" b="0"/>
+            <wp:docPr id="9" name="图片 9"/>
+            <wp:cNvGraphicFramePr>
+              <a:graphicFrameLocks xmlns:a="http://schemas.openxmlformats.org/drawingml/2006/main" noChangeAspect="1"/>
+            </wp:cNvGraphicFramePr>
+            <a:graphic xmlns:a="http://schemas.openxmlformats.org/drawingml/2006/main">
+              <a:graphicData uri="http://schemas.openxmlformats.org/drawingml/2006/picture">
+                <pic:pic xmlns:pic="http://schemas.openxmlformats.org/drawingml/2006/picture">
+                  <pic:nvPicPr>
+                    <pic:cNvPr id="1" name=""/>
+                    <pic:cNvPicPr/>
+                  </pic:nvPicPr>
+                  <pic:blipFill>
+                    <a:blip r:embed="rId19"/>
+                    <a:stretch>
+                      <a:fillRect/>
+                    </a:stretch>
+                  </pic:blipFill>
+                  <pic:spPr>
+                    <a:xfrm>
+                      <a:off x="0" y="0"/>
+                      <a:ext cx="2781443" cy="3810196"/>
+                    </a:xfrm>
+                    <a:prstGeom prst="rect">
+                      <a:avLst/>
+                    </a:prstGeom>
+                  </pic:spPr>
+                </pic:pic>
+              </a:graphicData>
+            </a:graphic>
+          </wp:inline>
+        </w:drawing>
+      </w:r>
+      <w:r>
+        <w:rPr>
+          <w:noProof/>
+        </w:rPr>
+        <w:drawing>
+          <wp:inline distT="0" distB="0" distL="0" distR="0" wp14:anchorId="09DF55CF" wp14:editId="57EB9807">
+            <wp:extent cx="3219615" cy="3803845"/>
+            <wp:effectExtent l="0" t="0" r="0" b="6350"/>
+            <wp:docPr id="13" name="图片 13"/>
+            <wp:cNvGraphicFramePr>
+              <a:graphicFrameLocks xmlns:a="http://schemas.openxmlformats.org/drawingml/2006/main" noChangeAspect="1"/>
+            </wp:cNvGraphicFramePr>
+            <a:graphic xmlns:a="http://schemas.openxmlformats.org/drawingml/2006/main">
+              <a:graphicData uri="http://schemas.openxmlformats.org/drawingml/2006/picture">
+                <pic:pic xmlns:pic="http://schemas.openxmlformats.org/drawingml/2006/picture">
+                  <pic:nvPicPr>
+                    <pic:cNvPr id="1" name=""/>
+                    <pic:cNvPicPr/>
+                  </pic:nvPicPr>
+                  <pic:blipFill>
+                    <a:blip r:embed="rId20"/>
+                    <a:stretch>
+                      <a:fillRect/>
+                    </a:stretch>
+                  </pic:blipFill>
+                  <pic:spPr>
+                    <a:xfrm>
+                      <a:off x="0" y="0"/>
+                      <a:ext cx="3219615" cy="3803845"/>
+                    </a:xfrm>
+                    <a:prstGeom prst="rect">
+                      <a:avLst/>
+                    </a:prstGeom>
+                  </pic:spPr>
+                </pic:pic>
+              </a:graphicData>
+            </a:graphic>
+          </wp:inline>
+        </w:drawing>
+      </w:r>
+    </w:p>
+    <w:p>
+      <w:pPr>
+        <w:pStyle w:val="a5"/>
+        <w:numPr>
+          <w:ilvl w:val="0"/>
+          <w:numId w:val="6"/>
+        </w:numPr>
+        <w:ind w:firstLineChars="0"/>
+        <w:rPr>
+          <w:rFonts w:ascii="华文楷体" w:eastAsia="华文楷体" w:hAnsi="华文楷体"/>
+          <w:sz w:val="28"/>
+          <w:szCs w:val="28"/>
+        </w:rPr>
+      </w:pPr>
+      <w:r>
+        <w:rPr>
+          <w:rFonts w:ascii="华文楷体" w:eastAsia="华文楷体" w:hAnsi="华文楷体" w:hint="eastAsia"/>
+          <w:sz w:val="28"/>
+          <w:szCs w:val="28"/>
+        </w:rPr>
+        <w:t>该界面的元素有：</w:t>
+      </w:r>
+      <w:r>
+        <w:rPr>
+          <w:rFonts w:ascii="华文楷体" w:eastAsia="华文楷体" w:hAnsi="华文楷体" w:hint="eastAsia"/>
+          <w:sz w:val="28"/>
+          <w:szCs w:val="28"/>
+        </w:rPr>
+        <w:t>Setting提示框，音乐设置（分别在下方设有背景音效和游戏音效左右调节按钮），其他设置，保</w:t>
+      </w:r>
+      <w:r>
+        <w:rPr>
+          <w:rFonts w:ascii="华文楷体" w:eastAsia="华文楷体" w:hAnsi="华文楷体" w:hint="eastAsia"/>
+          <w:sz w:val="28"/>
+          <w:szCs w:val="28"/>
+        </w:rPr>
+        <w:lastRenderedPageBreak/>
+        <w:t>存按钮（黄色高亮）。</w:t>
+      </w:r>
+    </w:p>
+    <w:p>
+      <w:pPr>
+        <w:pStyle w:val="a5"/>
+        <w:numPr>
+          <w:ilvl w:val="0"/>
+          <w:numId w:val="6"/>
+        </w:numPr>
+        <w:ind w:firstLineChars="0"/>
+        <w:rPr>
+          <w:rFonts w:ascii="华文楷体" w:eastAsia="华文楷体" w:hAnsi="华文楷体" w:hint="eastAsia"/>
+          <w:sz w:val="28"/>
+          <w:szCs w:val="28"/>
+        </w:rPr>
+      </w:pPr>
+      <w:r>
+        <w:rPr>
+          <w:rFonts w:ascii="华文楷体" w:eastAsia="华文楷体" w:hAnsi="华文楷体" w:hint="eastAsia"/>
+          <w:sz w:val="28"/>
+          <w:szCs w:val="28"/>
+        </w:rPr>
+        <w:t>该界面的交互过程为：用户点击通用设置按钮进入到该界面——&gt;若点击背景音效左右调节按钮，按钮</w:t>
+      </w:r>
+      <w:proofErr w:type="gramStart"/>
+      <w:r>
+        <w:rPr>
+          <w:rFonts w:ascii="华文楷体" w:eastAsia="华文楷体" w:hAnsi="华文楷体" w:hint="eastAsia"/>
+          <w:sz w:val="28"/>
+          <w:szCs w:val="28"/>
+        </w:rPr>
+        <w:t>右滑并</w:t>
+      </w:r>
+      <w:proofErr w:type="gramEnd"/>
+      <w:r>
+        <w:rPr>
+          <w:rFonts w:ascii="华文楷体" w:eastAsia="华文楷体" w:hAnsi="华文楷体" w:hint="eastAsia"/>
+          <w:sz w:val="28"/>
+          <w:szCs w:val="28"/>
+        </w:rPr>
+        <w:t>变为蓝色高亮；若点击游戏音效按钮，</w:t>
+      </w:r>
+      <w:r>
+        <w:rPr>
+          <w:rFonts w:ascii="华文楷体" w:eastAsia="华文楷体" w:hAnsi="华文楷体" w:hint="eastAsia"/>
+          <w:sz w:val="28"/>
+          <w:szCs w:val="28"/>
+        </w:rPr>
+        <w:t>按钮</w:t>
+      </w:r>
+      <w:proofErr w:type="gramStart"/>
+      <w:r>
+        <w:rPr>
+          <w:rFonts w:ascii="华文楷体" w:eastAsia="华文楷体" w:hAnsi="华文楷体" w:hint="eastAsia"/>
+          <w:sz w:val="28"/>
+          <w:szCs w:val="28"/>
+        </w:rPr>
+        <w:t>右滑并</w:t>
+      </w:r>
+      <w:proofErr w:type="gramEnd"/>
+      <w:r>
+        <w:rPr>
+          <w:rFonts w:ascii="华文楷体" w:eastAsia="华文楷体" w:hAnsi="华文楷体" w:hint="eastAsia"/>
+          <w:sz w:val="28"/>
+          <w:szCs w:val="28"/>
+        </w:rPr>
+        <w:t>变为蓝色高亮</w:t>
+      </w:r>
+      <w:r>
+        <w:rPr>
+          <w:rFonts w:ascii="华文楷体" w:eastAsia="华文楷体" w:hAnsi="华文楷体" w:hint="eastAsia"/>
+          <w:sz w:val="28"/>
+          <w:szCs w:val="28"/>
+        </w:rPr>
+        <w:t>——&gt;点击保存按钮</w:t>
+      </w:r>
+    </w:p>
+    <w:p>
+      <w:pPr>
+        <w:rPr>
+          <w:rFonts w:ascii="华文楷体" w:eastAsia="华文楷体" w:hAnsi="华文楷体"/>
+          <w:sz w:val="28"/>
+          <w:szCs w:val="28"/>
+        </w:rPr>
+      </w:pPr>
+    </w:p>
+    <w:p>
+      <w:pPr>
         <w:spacing w:before="240"/>
-        <w:ind w:left="1080" w:firstLineChars="0" w:firstLine="0"/>
-        <w:rPr>
-          <w:rFonts w:ascii="华文楷体" w:eastAsia="华文楷体" w:hAnsi="华文楷体"/>
-          <w:sz w:val="28"/>
-          <w:szCs w:val="28"/>
-        </w:rPr>
-      </w:pPr>
+        <w:rPr>
+          <w:rFonts w:ascii="华文楷体" w:eastAsia="华文楷体" w:hAnsi="华文楷体" w:hint="eastAsia"/>
+          <w:sz w:val="28"/>
+          <w:szCs w:val="28"/>
+        </w:rPr>
+      </w:pPr>
+      <w:bookmarkStart w:id="0" w:name="_GoBack"/>
+      <w:bookmarkEnd w:id="0"/>
     </w:p>
     <w:sectPr>
       <w:pgSz w:w="11906" w:h="16838"/>
@@ -2745,6 +3188,95 @@
       </w:pPr>
     </w:lvl>
   </w:abstractNum>
+  <w:abstractNum w:abstractNumId="5" w15:restartNumberingAfterBreak="0">
+    <w:nsid w:val="491D1270"/>
+    <w:multiLevelType w:val="hybridMultilevel"/>
+    <w:tmpl w:val="9BF2142E"/>
+    <w:lvl w:ilvl="0" w:tplc="6A0CD7E8">
+      <w:start w:val="1"/>
+      <w:numFmt w:val="decimal"/>
+      <w:lvlText w:val="（%1）"/>
+      <w:lvlJc w:val="left"/>
+      <w:pPr>
+        <w:ind w:left="1440" w:hanging="1080"/>
+      </w:pPr>
+      <w:rPr>
+        <w:rFonts w:hint="default"/>
+      </w:rPr>
+    </w:lvl>
+    <w:lvl w:ilvl="1" w:tplc="04090019" w:tentative="1">
+      <w:start w:val="1"/>
+      <w:numFmt w:val="lowerLetter"/>
+      <w:lvlText w:val="%2)"/>
+      <w:lvlJc w:val="left"/>
+      <w:pPr>
+        <w:ind w:left="1200" w:hanging="420"/>
+      </w:pPr>
+    </w:lvl>
+    <w:lvl w:ilvl="2" w:tplc="0409001B" w:tentative="1">
+      <w:start w:val="1"/>
+      <w:numFmt w:val="lowerRoman"/>
+      <w:lvlText w:val="%3."/>
+      <w:lvlJc w:val="right"/>
+      <w:pPr>
+        <w:ind w:left="1620" w:hanging="420"/>
+      </w:pPr>
+    </w:lvl>
+    <w:lvl w:ilvl="3" w:tplc="0409000F" w:tentative="1">
+      <w:start w:val="1"/>
+      <w:numFmt w:val="decimal"/>
+      <w:lvlText w:val="%4."/>
+      <w:lvlJc w:val="left"/>
+      <w:pPr>
+        <w:ind w:left="2040" w:hanging="420"/>
+      </w:pPr>
+    </w:lvl>
+    <w:lvl w:ilvl="4" w:tplc="04090019" w:tentative="1">
+      <w:start w:val="1"/>
+      <w:numFmt w:val="lowerLetter"/>
+      <w:lvlText w:val="%5)"/>
+      <w:lvlJc w:val="left"/>
+      <w:pPr>
+        <w:ind w:left="2460" w:hanging="420"/>
+      </w:pPr>
+    </w:lvl>
+    <w:lvl w:ilvl="5" w:tplc="0409001B" w:tentative="1">
+      <w:start w:val="1"/>
+      <w:numFmt w:val="lowerRoman"/>
+      <w:lvlText w:val="%6."/>
+      <w:lvlJc w:val="right"/>
+      <w:pPr>
+        <w:ind w:left="2880" w:hanging="420"/>
+      </w:pPr>
+    </w:lvl>
+    <w:lvl w:ilvl="6" w:tplc="0409000F" w:tentative="1">
+      <w:start w:val="1"/>
+      <w:numFmt w:val="decimal"/>
+      <w:lvlText w:val="%7."/>
+      <w:lvlJc w:val="left"/>
+      <w:pPr>
+        <w:ind w:left="3300" w:hanging="420"/>
+      </w:pPr>
+    </w:lvl>
+    <w:lvl w:ilvl="7" w:tplc="04090019" w:tentative="1">
+      <w:start w:val="1"/>
+      <w:numFmt w:val="lowerLetter"/>
+      <w:lvlText w:val="%8)"/>
+      <w:lvlJc w:val="left"/>
+      <w:pPr>
+        <w:ind w:left="3720" w:hanging="420"/>
+      </w:pPr>
+    </w:lvl>
+    <w:lvl w:ilvl="8" w:tplc="0409001B" w:tentative="1">
+      <w:start w:val="1"/>
+      <w:numFmt w:val="lowerRoman"/>
+      <w:lvlText w:val="%9."/>
+      <w:lvlJc w:val="right"/>
+      <w:pPr>
+        <w:ind w:left="4140" w:hanging="420"/>
+      </w:pPr>
+    </w:lvl>
+  </w:abstractNum>
   <w:num w:numId="1">
     <w:abstractNumId w:val="1"/>
   </w:num>
@@ -2759,6 +3291,9 @@
   </w:num>
   <w:num w:numId="5">
     <w:abstractNumId w:val="0"/>
+  </w:num>
+  <w:num w:numId="6">
+    <w:abstractNumId w:val="5"/>
   </w:num>
 </w:numbering>
 </file>

</xml_diff>

<commit_message>
The update of man-machine combat.
</commit_message>
<xml_diff>
--- a/Interactive design.docx
+++ b/Interactive design.docx
@@ -153,23 +153,7 @@
           <w:sz w:val="28"/>
           <w:szCs w:val="28"/>
         </w:rPr>
-        <w:t>（</w:t>
-      </w:r>
-      <w:r>
-        <w:rPr>
-          <w:rFonts w:ascii="华文楷体" w:eastAsia="华文楷体" w:hAnsi="华文楷体" w:hint="eastAsia"/>
-          <w:sz w:val="28"/>
-          <w:szCs w:val="28"/>
-        </w:rPr>
-        <w:t>2018.06.04</w:t>
-      </w:r>
-      <w:r>
-        <w:rPr>
-          <w:rFonts w:ascii="华文楷体" w:eastAsia="华文楷体" w:hAnsi="华文楷体" w:hint="eastAsia"/>
-          <w:sz w:val="28"/>
-          <w:szCs w:val="28"/>
-        </w:rPr>
-        <w:t>更新）</w:t>
+        <w:t>（2018.06.04更新）</w:t>
       </w:r>
       <w:r>
         <w:rPr>
@@ -799,23 +783,7 @@
           <w:sz w:val="28"/>
           <w:szCs w:val="28"/>
         </w:rPr>
-        <w:t>（</w:t>
-      </w:r>
-      <w:r>
-        <w:rPr>
-          <w:rFonts w:ascii="华文楷体" w:eastAsia="华文楷体" w:hAnsi="华文楷体" w:hint="eastAsia"/>
-          <w:sz w:val="28"/>
-          <w:szCs w:val="28"/>
-        </w:rPr>
-        <w:t>2018.06.05</w:t>
-      </w:r>
-      <w:r>
-        <w:rPr>
-          <w:rFonts w:ascii="华文楷体" w:eastAsia="华文楷体" w:hAnsi="华文楷体" w:hint="eastAsia"/>
-          <w:sz w:val="28"/>
-          <w:szCs w:val="28"/>
-        </w:rPr>
-        <w:t>更新）</w:t>
+        <w:t>（2018.06.05更新）</w:t>
       </w:r>
       <w:r>
         <w:rPr>
@@ -1112,23 +1080,7 @@
           <w:sz w:val="28"/>
           <w:szCs w:val="28"/>
         </w:rPr>
-        <w:t>（</w:t>
-      </w:r>
-      <w:r>
-        <w:rPr>
-          <w:rFonts w:ascii="华文楷体" w:eastAsia="华文楷体" w:hAnsi="华文楷体" w:hint="eastAsia"/>
-          <w:sz w:val="28"/>
-          <w:szCs w:val="28"/>
-        </w:rPr>
-        <w:t>2018.06.06</w:t>
-      </w:r>
-      <w:r>
-        <w:rPr>
-          <w:rFonts w:ascii="华文楷体" w:eastAsia="华文楷体" w:hAnsi="华文楷体" w:hint="eastAsia"/>
-          <w:sz w:val="28"/>
-          <w:szCs w:val="28"/>
-        </w:rPr>
-        <w:t>更新）：</w:t>
+        <w:t>（2018.06.06更新）：</w:t>
       </w:r>
     </w:p>
     <w:p>
@@ -1426,23 +1378,7 @@
           <w:sz w:val="28"/>
           <w:szCs w:val="28"/>
         </w:rPr>
-        <w:t>（</w:t>
-      </w:r>
-      <w:r>
-        <w:rPr>
-          <w:rFonts w:ascii="华文楷体" w:eastAsia="华文楷体" w:hAnsi="华文楷体" w:hint="eastAsia"/>
-          <w:sz w:val="28"/>
-          <w:szCs w:val="28"/>
-        </w:rPr>
-        <w:t>2018.06.07</w:t>
-      </w:r>
-      <w:r>
-        <w:rPr>
-          <w:rFonts w:ascii="华文楷体" w:eastAsia="华文楷体" w:hAnsi="华文楷体" w:hint="eastAsia"/>
-          <w:sz w:val="28"/>
-          <w:szCs w:val="28"/>
-        </w:rPr>
-        <w:t>更新</w:t>
+        <w:t>（2018.06.07更新</w:t>
       </w:r>
       <w:r>
         <w:rPr>
@@ -2239,7 +2175,7 @@
         <w:pStyle w:val="a5"/>
         <w:ind w:left="1080" w:firstLineChars="0" w:firstLine="0"/>
         <w:rPr>
-          <w:rFonts w:ascii="华文楷体" w:eastAsia="华文楷体" w:hAnsi="华文楷体" w:hint="eastAsia"/>
+          <w:rFonts w:ascii="华文楷体" w:eastAsia="华文楷体" w:hAnsi="华文楷体"/>
           <w:sz w:val="28"/>
           <w:szCs w:val="28"/>
         </w:rPr>
@@ -2258,7 +2194,7 @@
         <w:pStyle w:val="a5"/>
         <w:ind w:left="1080" w:firstLineChars="0" w:firstLine="0"/>
         <w:rPr>
-          <w:rFonts w:ascii="华文楷体" w:eastAsia="华文楷体" w:hAnsi="华文楷体" w:hint="eastAsia"/>
+          <w:rFonts w:ascii="华文楷体" w:eastAsia="华文楷体" w:hAnsi="华文楷体"/>
           <w:sz w:val="28"/>
           <w:szCs w:val="28"/>
         </w:rPr>
@@ -2384,7 +2320,39 @@
           <w:sz w:val="28"/>
           <w:szCs w:val="28"/>
         </w:rPr>
-        <w:t>应有一个重新开局（reset）按钮（黄色高亮），右上方则有一个落子提示图标。</w:t>
+        <w:t>应有一个重新开局（reset）按钮（黄色高亮），右上方则有一个落子提示图标</w:t>
+      </w:r>
+      <w:r>
+        <w:rPr>
+          <w:rFonts w:ascii="华文楷体" w:eastAsia="华文楷体" w:hAnsi="华文楷体" w:hint="eastAsia"/>
+          <w:sz w:val="28"/>
+          <w:szCs w:val="28"/>
+        </w:rPr>
+        <w:t>（</w:t>
+      </w:r>
+      <w:r>
+        <w:rPr>
+          <w:rFonts w:ascii="华文楷体" w:eastAsia="华文楷体" w:hAnsi="华文楷体" w:hint="eastAsia"/>
+          <w:sz w:val="28"/>
+          <w:szCs w:val="28"/>
+        </w:rPr>
+        <w:t>交互：如下图所示，当右上方的落子提示变成黑色时，代表该黑棋落子了；变成白色时，代表该白棋落子了；只不过人机对战时，电脑落子太快，肉眼看不到右上方落子提示的变换</w:t>
+      </w:r>
+      <w:r>
+        <w:rPr>
+          <w:rFonts w:ascii="华文楷体" w:eastAsia="华文楷体" w:hAnsi="华文楷体" w:hint="eastAsia"/>
+          <w:sz w:val="28"/>
+          <w:szCs w:val="28"/>
+        </w:rPr>
+        <w:t>）</w:t>
+      </w:r>
+      <w:r>
+        <w:rPr>
+          <w:rFonts w:ascii="华文楷体" w:eastAsia="华文楷体" w:hAnsi="华文楷体" w:hint="eastAsia"/>
+          <w:sz w:val="28"/>
+          <w:szCs w:val="28"/>
+        </w:rPr>
+        <w:t>。</w:t>
       </w:r>
     </w:p>
     <w:p>
@@ -2399,8 +2367,73 @@
       </w:pPr>
       <w:r>
         <w:rPr>
+          <w:rFonts w:ascii="华文楷体" w:eastAsia="华文楷体" w:hAnsi="华文楷体" w:hint="eastAsia"/>
+          <w:sz w:val="28"/>
+          <w:szCs w:val="28"/>
+        </w:rPr>
+        <w:t>交互过程</w:t>
+      </w:r>
+      <w:r>
+        <w:rPr>
+          <w:rFonts w:ascii="华文楷体" w:eastAsia="华文楷体" w:hAnsi="华文楷体" w:hint="eastAsia"/>
+          <w:sz w:val="28"/>
+          <w:szCs w:val="28"/>
+        </w:rPr>
+        <w:t>（2018.06.23更新</w:t>
+      </w:r>
+      <w:bookmarkStart w:id="0" w:name="_GoBack"/>
+      <w:bookmarkEnd w:id="0"/>
+      <w:r>
+        <w:rPr>
+          <w:rFonts w:ascii="华文楷体" w:eastAsia="华文楷体" w:hAnsi="华文楷体" w:hint="eastAsia"/>
+          <w:sz w:val="28"/>
+          <w:szCs w:val="28"/>
+        </w:rPr>
+        <w:t>）</w:t>
+      </w:r>
+      <w:r>
+        <w:rPr>
+          <w:rFonts w:ascii="华文楷体" w:eastAsia="华文楷体" w:hAnsi="华文楷体" w:hint="eastAsia"/>
+          <w:sz w:val="28"/>
+          <w:szCs w:val="28"/>
+        </w:rPr>
+        <w:t>：点击鼠标左键（只能点击横竖网格的交叉点上，若点击正方形区域，则不会落子）落子——&gt;电脑自动落子——&gt;重复上述步骤直到胜利，此时弹出游戏结束提示框（谁取得了胜利以及两个取消，确定按钮）——&gt;点击确定（取消）接着回到对战界面</w:t>
+      </w:r>
+      <w:r>
+        <w:rPr>
+          <w:rFonts w:ascii="华文楷体" w:eastAsia="华文楷体" w:hAnsi="华文楷体" w:hint="eastAsia"/>
+          <w:sz w:val="28"/>
+          <w:szCs w:val="28"/>
+        </w:rPr>
+        <w:t>，只不过此时不能再落子——&gt;点击reset按钮——&gt;重新开局。</w:t>
+      </w:r>
+    </w:p>
+    <w:p>
+      <w:pPr>
+        <w:pStyle w:val="a5"/>
+        <w:ind w:left="1080" w:firstLineChars="0" w:firstLine="0"/>
+        <w:rPr>
+          <w:rFonts w:ascii="华文楷体" w:eastAsia="华文楷体" w:hAnsi="华文楷体" w:hint="eastAsia"/>
+          <w:sz w:val="28"/>
+          <w:szCs w:val="28"/>
+        </w:rPr>
+      </w:pPr>
+    </w:p>
+    <w:p>
+      <w:pPr>
+        <w:pStyle w:val="a5"/>
+        <w:ind w:left="1080" w:firstLineChars="0" w:firstLine="0"/>
+        <w:rPr>
+          <w:rFonts w:ascii="华文楷体" w:eastAsia="华文楷体" w:hAnsi="华文楷体"/>
+          <w:sz w:val="28"/>
+          <w:szCs w:val="28"/>
+        </w:rPr>
+      </w:pPr>
+      <w:r>
+        <w:rPr>
           <w:noProof/>
         </w:rPr>
+        <w:lastRenderedPageBreak/>
         <w:drawing>
           <wp:inline distT="0" distB="0" distL="0" distR="0" wp14:anchorId="072AAC45" wp14:editId="6B2CB933">
             <wp:extent cx="5274310" cy="2898140"/>
@@ -2441,74 +2474,9 @@
     <w:p>
       <w:pPr>
         <w:pStyle w:val="a5"/>
-        <w:numPr>
-          <w:ilvl w:val="0"/>
-          <w:numId w:val="2"/>
-        </w:numPr>
-        <w:ind w:firstLineChars="0"/>
-        <w:rPr>
-          <w:rFonts w:ascii="华文楷体" w:eastAsia="华文楷体" w:hAnsi="华文楷体"/>
-          <w:sz w:val="28"/>
-          <w:szCs w:val="28"/>
-        </w:rPr>
-      </w:pPr>
-      <w:r>
-        <w:rPr>
-          <w:rFonts w:ascii="华文楷体" w:eastAsia="华文楷体" w:hAnsi="华文楷体" w:hint="eastAsia"/>
-          <w:sz w:val="28"/>
-          <w:szCs w:val="28"/>
-        </w:rPr>
-        <w:t>排名查看</w:t>
-      </w:r>
-    </w:p>
-    <w:p>
-      <w:pPr>
-        <w:pStyle w:val="a5"/>
-        <w:numPr>
-          <w:ilvl w:val="0"/>
-          <w:numId w:val="2"/>
-        </w:numPr>
-        <w:ind w:firstLineChars="0"/>
-        <w:rPr>
-          <w:rFonts w:ascii="华文楷体" w:eastAsia="华文楷体" w:hAnsi="华文楷体"/>
-          <w:sz w:val="28"/>
-          <w:szCs w:val="28"/>
-        </w:rPr>
-      </w:pPr>
-      <w:r>
-        <w:rPr>
-          <w:rFonts w:ascii="华文楷体" w:eastAsia="华文楷体" w:hAnsi="华文楷体" w:hint="eastAsia"/>
-          <w:sz w:val="28"/>
-          <w:szCs w:val="28"/>
-        </w:rPr>
-        <w:t>通用设置（2018.06.15更新）</w:t>
-      </w:r>
-    </w:p>
-    <w:p>
-      <w:pPr>
-        <w:pStyle w:val="a5"/>
-        <w:ind w:left="360" w:firstLineChars="0" w:firstLine="0"/>
-        <w:rPr>
-          <w:rFonts w:ascii="华文楷体" w:eastAsia="华文楷体" w:hAnsi="华文楷体"/>
-          <w:sz w:val="28"/>
-          <w:szCs w:val="28"/>
-        </w:rPr>
-      </w:pPr>
-      <w:r>
-        <w:rPr>
-          <w:rFonts w:ascii="华文楷体" w:eastAsia="华文楷体" w:hAnsi="华文楷体" w:hint="eastAsia"/>
-          <w:sz w:val="28"/>
-          <w:szCs w:val="28"/>
-        </w:rPr>
-        <w:t>因为此游戏是棋类对战游戏，用到的设置参数较少，通用设置整个界面在视觉效果来说类似于左对齐，用户需要设置一些参数时，可以更简单方便的看到。</w:t>
-      </w:r>
-    </w:p>
-    <w:p>
-      <w:pPr>
-        <w:pStyle w:val="a5"/>
-        <w:ind w:left="360" w:firstLineChars="0" w:firstLine="0"/>
-        <w:rPr>
-          <w:rFonts w:ascii="华文楷体" w:eastAsia="华文楷体" w:hAnsi="华文楷体" w:hint="eastAsia"/>
+        <w:ind w:left="1080" w:firstLineChars="0" w:firstLine="0"/>
+        <w:rPr>
+          <w:rFonts w:ascii="华文楷体" w:eastAsia="华文楷体" w:hAnsi="华文楷体"/>
           <w:sz w:val="28"/>
           <w:szCs w:val="28"/>
         </w:rPr>
@@ -2517,12 +2485,11 @@
         <w:rPr>
           <w:noProof/>
         </w:rPr>
-        <w:lastRenderedPageBreak/>
         <w:drawing>
-          <wp:inline distT="0" distB="0" distL="0" distR="0" wp14:anchorId="499C6390" wp14:editId="0FA47663">
-            <wp:extent cx="2781443" cy="3810196"/>
-            <wp:effectExtent l="0" t="0" r="0" b="0"/>
-            <wp:docPr id="9" name="图片 9"/>
+          <wp:inline distT="0" distB="0" distL="0" distR="0" wp14:anchorId="7D4BBE77" wp14:editId="411EEDB1">
+            <wp:extent cx="5274310" cy="2936240"/>
+            <wp:effectExtent l="0" t="0" r="2540" b="0"/>
+            <wp:docPr id="18" name="图片 18"/>
             <wp:cNvGraphicFramePr>
               <a:graphicFrameLocks xmlns:a="http://schemas.openxmlformats.org/drawingml/2006/main" noChangeAspect="1"/>
             </wp:cNvGraphicFramePr>
@@ -2542,7 +2509,7 @@
                   <pic:spPr>
                     <a:xfrm>
                       <a:off x="0" y="0"/>
-                      <a:ext cx="2781443" cy="3810196"/>
+                      <a:ext cx="5274310" cy="2936240"/>
                     </a:xfrm>
                     <a:prstGeom prst="rect">
                       <a:avLst/>
@@ -2554,15 +2521,27 @@
           </wp:inline>
         </w:drawing>
       </w:r>
+    </w:p>
+    <w:p>
+      <w:pPr>
+        <w:pStyle w:val="a5"/>
+        <w:ind w:left="1080" w:firstLineChars="0" w:firstLine="0"/>
+        <w:rPr>
+          <w:rFonts w:ascii="华文楷体" w:eastAsia="华文楷体" w:hAnsi="华文楷体" w:hint="eastAsia"/>
+          <w:sz w:val="28"/>
+          <w:szCs w:val="28"/>
+        </w:rPr>
+      </w:pPr>
       <w:r>
         <w:rPr>
           <w:noProof/>
         </w:rPr>
+        <w:lastRenderedPageBreak/>
         <w:drawing>
-          <wp:inline distT="0" distB="0" distL="0" distR="0" wp14:anchorId="09DF55CF" wp14:editId="57EB9807">
-            <wp:extent cx="3219615" cy="3803845"/>
-            <wp:effectExtent l="0" t="0" r="0" b="6350"/>
-            <wp:docPr id="13" name="图片 13"/>
+          <wp:inline distT="0" distB="0" distL="0" distR="0" wp14:anchorId="272F6B4D" wp14:editId="4E36611C">
+            <wp:extent cx="5274310" cy="3065780"/>
+            <wp:effectExtent l="0" t="0" r="2540" b="1270"/>
+            <wp:docPr id="19" name="图片 19"/>
             <wp:cNvGraphicFramePr>
               <a:graphicFrameLocks xmlns:a="http://schemas.openxmlformats.org/drawingml/2006/main" noChangeAspect="1"/>
             </wp:cNvGraphicFramePr>
@@ -2582,6 +2561,163 @@
                   <pic:spPr>
                     <a:xfrm>
                       <a:off x="0" y="0"/>
+                      <a:ext cx="5274310" cy="3065780"/>
+                    </a:xfrm>
+                    <a:prstGeom prst="rect">
+                      <a:avLst/>
+                    </a:prstGeom>
+                  </pic:spPr>
+                </pic:pic>
+              </a:graphicData>
+            </a:graphic>
+          </wp:inline>
+        </w:drawing>
+      </w:r>
+    </w:p>
+    <w:p>
+      <w:pPr>
+        <w:pStyle w:val="a5"/>
+        <w:numPr>
+          <w:ilvl w:val="0"/>
+          <w:numId w:val="2"/>
+        </w:numPr>
+        <w:ind w:firstLineChars="0"/>
+        <w:rPr>
+          <w:rFonts w:ascii="华文楷体" w:eastAsia="华文楷体" w:hAnsi="华文楷体"/>
+          <w:sz w:val="28"/>
+          <w:szCs w:val="28"/>
+        </w:rPr>
+      </w:pPr>
+      <w:r>
+        <w:rPr>
+          <w:rFonts w:ascii="华文楷体" w:eastAsia="华文楷体" w:hAnsi="华文楷体" w:hint="eastAsia"/>
+          <w:sz w:val="28"/>
+          <w:szCs w:val="28"/>
+        </w:rPr>
+        <w:t>排名查看</w:t>
+      </w:r>
+    </w:p>
+    <w:p>
+      <w:pPr>
+        <w:pStyle w:val="a5"/>
+        <w:numPr>
+          <w:ilvl w:val="0"/>
+          <w:numId w:val="2"/>
+        </w:numPr>
+        <w:ind w:firstLineChars="0"/>
+        <w:rPr>
+          <w:rFonts w:ascii="华文楷体" w:eastAsia="华文楷体" w:hAnsi="华文楷体"/>
+          <w:sz w:val="28"/>
+          <w:szCs w:val="28"/>
+        </w:rPr>
+      </w:pPr>
+      <w:r>
+        <w:rPr>
+          <w:rFonts w:ascii="华文楷体" w:eastAsia="华文楷体" w:hAnsi="华文楷体" w:hint="eastAsia"/>
+          <w:sz w:val="28"/>
+          <w:szCs w:val="28"/>
+        </w:rPr>
+        <w:t>通用设置（2018.06.15更新）</w:t>
+      </w:r>
+    </w:p>
+    <w:p>
+      <w:pPr>
+        <w:pStyle w:val="a5"/>
+        <w:ind w:left="360" w:firstLineChars="0" w:firstLine="0"/>
+        <w:rPr>
+          <w:rFonts w:ascii="华文楷体" w:eastAsia="华文楷体" w:hAnsi="华文楷体"/>
+          <w:sz w:val="28"/>
+          <w:szCs w:val="28"/>
+        </w:rPr>
+      </w:pPr>
+      <w:r>
+        <w:rPr>
+          <w:rFonts w:ascii="华文楷体" w:eastAsia="华文楷体" w:hAnsi="华文楷体" w:hint="eastAsia"/>
+          <w:sz w:val="28"/>
+          <w:szCs w:val="28"/>
+        </w:rPr>
+        <w:t>因为此游戏是棋类对战游戏，用到的设置参数较少，通用设置整个界面在视觉效果来说类似于左对齐，用户需要设置一些参数时，可以更简单方便的看到。</w:t>
+      </w:r>
+    </w:p>
+    <w:p>
+      <w:pPr>
+        <w:pStyle w:val="a5"/>
+        <w:ind w:left="360" w:firstLineChars="0" w:firstLine="0"/>
+        <w:rPr>
+          <w:rFonts w:ascii="华文楷体" w:eastAsia="华文楷体" w:hAnsi="华文楷体"/>
+          <w:sz w:val="28"/>
+          <w:szCs w:val="28"/>
+        </w:rPr>
+      </w:pPr>
+      <w:r>
+        <w:rPr>
+          <w:noProof/>
+        </w:rPr>
+        <w:lastRenderedPageBreak/>
+        <w:drawing>
+          <wp:inline distT="0" distB="0" distL="0" distR="0" wp14:anchorId="499C6390" wp14:editId="0FA47663">
+            <wp:extent cx="2781443" cy="3810196"/>
+            <wp:effectExtent l="0" t="0" r="0" b="0"/>
+            <wp:docPr id="9" name="图片 9"/>
+            <wp:cNvGraphicFramePr>
+              <a:graphicFrameLocks xmlns:a="http://schemas.openxmlformats.org/drawingml/2006/main" noChangeAspect="1"/>
+            </wp:cNvGraphicFramePr>
+            <a:graphic xmlns:a="http://schemas.openxmlformats.org/drawingml/2006/main">
+              <a:graphicData uri="http://schemas.openxmlformats.org/drawingml/2006/picture">
+                <pic:pic xmlns:pic="http://schemas.openxmlformats.org/drawingml/2006/picture">
+                  <pic:nvPicPr>
+                    <pic:cNvPr id="1" name=""/>
+                    <pic:cNvPicPr/>
+                  </pic:nvPicPr>
+                  <pic:blipFill>
+                    <a:blip r:embed="rId21"/>
+                    <a:stretch>
+                      <a:fillRect/>
+                    </a:stretch>
+                  </pic:blipFill>
+                  <pic:spPr>
+                    <a:xfrm>
+                      <a:off x="0" y="0"/>
+                      <a:ext cx="2781443" cy="3810196"/>
+                    </a:xfrm>
+                    <a:prstGeom prst="rect">
+                      <a:avLst/>
+                    </a:prstGeom>
+                  </pic:spPr>
+                </pic:pic>
+              </a:graphicData>
+            </a:graphic>
+          </wp:inline>
+        </w:drawing>
+      </w:r>
+      <w:r>
+        <w:rPr>
+          <w:noProof/>
+        </w:rPr>
+        <w:drawing>
+          <wp:inline distT="0" distB="0" distL="0" distR="0" wp14:anchorId="09DF55CF" wp14:editId="57EB9807">
+            <wp:extent cx="3219615" cy="3803845"/>
+            <wp:effectExtent l="0" t="0" r="0" b="6350"/>
+            <wp:docPr id="13" name="图片 13"/>
+            <wp:cNvGraphicFramePr>
+              <a:graphicFrameLocks xmlns:a="http://schemas.openxmlformats.org/drawingml/2006/main" noChangeAspect="1"/>
+            </wp:cNvGraphicFramePr>
+            <a:graphic xmlns:a="http://schemas.openxmlformats.org/drawingml/2006/main">
+              <a:graphicData uri="http://schemas.openxmlformats.org/drawingml/2006/picture">
+                <pic:pic xmlns:pic="http://schemas.openxmlformats.org/drawingml/2006/picture">
+                  <pic:nvPicPr>
+                    <pic:cNvPr id="1" name=""/>
+                    <pic:cNvPicPr/>
+                  </pic:nvPicPr>
+                  <pic:blipFill>
+                    <a:blip r:embed="rId22"/>
+                    <a:stretch>
+                      <a:fillRect/>
+                    </a:stretch>
+                  </pic:blipFill>
+                  <pic:spPr>
+                    <a:xfrm>
+                      <a:off x="0" y="0"/>
                       <a:ext cx="3219615" cy="3803845"/>
                     </a:xfrm>
                     <a:prstGeom prst="rect">
@@ -2644,7 +2780,7 @@
         </w:numPr>
         <w:ind w:firstLineChars="0"/>
         <w:rPr>
-          <w:rFonts w:ascii="华文楷体" w:eastAsia="华文楷体" w:hAnsi="华文楷体" w:hint="eastAsia"/>
+          <w:rFonts w:ascii="华文楷体" w:eastAsia="华文楷体" w:hAnsi="华文楷体"/>
           <w:sz w:val="28"/>
           <w:szCs w:val="28"/>
         </w:rPr>
@@ -2673,15 +2809,7 @@
           <w:sz w:val="28"/>
           <w:szCs w:val="28"/>
         </w:rPr>
-        <w:t>变为蓝色高亮；若点击游戏音效按钮，</w:t>
-      </w:r>
-      <w:r>
-        <w:rPr>
-          <w:rFonts w:ascii="华文楷体" w:eastAsia="华文楷体" w:hAnsi="华文楷体" w:hint="eastAsia"/>
-          <w:sz w:val="28"/>
-          <w:szCs w:val="28"/>
-        </w:rPr>
-        <w:t>按钮</w:t>
+        <w:t>变为蓝色高亮；若点击游戏音效按钮，按钮</w:t>
       </w:r>
       <w:proofErr w:type="gramStart"/>
       <w:r>
@@ -2699,15 +2827,7 @@
           <w:sz w:val="28"/>
           <w:szCs w:val="28"/>
         </w:rPr>
-        <w:t>变为蓝色高亮</w:t>
-      </w:r>
-      <w:r>
-        <w:rPr>
-          <w:rFonts w:ascii="华文楷体" w:eastAsia="华文楷体" w:hAnsi="华文楷体" w:hint="eastAsia"/>
-          <w:sz w:val="28"/>
-          <w:szCs w:val="28"/>
-        </w:rPr>
-        <w:t>——&gt;点击保存按钮</w:t>
+        <w:t>变为蓝色高亮——&gt;点击保存按钮</w:t>
       </w:r>
     </w:p>
     <w:p>
@@ -2723,13 +2843,11 @@
       <w:pPr>
         <w:spacing w:before="240"/>
         <w:rPr>
-          <w:rFonts w:ascii="华文楷体" w:eastAsia="华文楷体" w:hAnsi="华文楷体" w:hint="eastAsia"/>
-          <w:sz w:val="28"/>
-          <w:szCs w:val="28"/>
-        </w:rPr>
-      </w:pPr>
-      <w:bookmarkStart w:id="0" w:name="_GoBack"/>
-      <w:bookmarkEnd w:id="0"/>
+          <w:rFonts w:ascii="华文楷体" w:eastAsia="华文楷体" w:hAnsi="华文楷体"/>
+          <w:sz w:val="28"/>
+          <w:szCs w:val="28"/>
+        </w:rPr>
+      </w:pPr>
     </w:p>
     <w:sectPr>
       <w:pgSz w:w="11906" w:h="16838"/>

</xml_diff>